<commit_message>
added details about measurement process
</commit_message>
<xml_diff>
--- a/Report.docx
+++ b/Report.docx
@@ -606,7 +606,7 @@
           <w:r>
             <w:fldChar w:fldCharType="separate"/>
           </w:r>
-          <w:hyperlink w:anchor="_Toc494118830" w:history="1">
+          <w:hyperlink w:anchor="_Toc494129102" w:history="1">
             <w:r>
               <w:rPr>
                 <w:rStyle w:val="Hyperlink"/>
@@ -633,7 +633,7 @@
                 <w:noProof/>
                 <w:webHidden/>
               </w:rPr>
-              <w:instrText xml:space="preserve"> PAGEREF _Toc494118830 \h </w:instrText>
+              <w:instrText xml:space="preserve"> PAGEREF _Toc494129102 \h </w:instrText>
             </w:r>
             <w:r>
               <w:rPr>
@@ -676,7 +676,7 @@
               <w:lang w:val="en-AU" w:eastAsia="en-AU" w:bidi="he-IL"/>
             </w:rPr>
           </w:pPr>
-          <w:hyperlink w:anchor="_Toc494118831" w:history="1">
+          <w:hyperlink w:anchor="_Toc494129103" w:history="1">
             <w:r>
               <w:rPr>
                 <w:rStyle w:val="Hyperlink"/>
@@ -703,77 +703,7 @@
                 <w:noProof/>
                 <w:webHidden/>
               </w:rPr>
-              <w:instrText xml:space="preserve"> PAGEREF _Toc494118831 \h </w:instrText>
-            </w:r>
-            <w:r>
-              <w:rPr>
-                <w:noProof/>
-                <w:webHidden/>
-              </w:rPr>
-            </w:r>
-            <w:r>
-              <w:rPr>
-                <w:noProof/>
-                <w:webHidden/>
-              </w:rPr>
-              <w:fldChar w:fldCharType="separate"/>
-            </w:r>
-            <w:r>
-              <w:rPr>
-                <w:noProof/>
-                <w:webHidden/>
-              </w:rPr>
-              <w:t>2</w:t>
-            </w:r>
-            <w:r>
-              <w:rPr>
-                <w:noProof/>
-                <w:webHidden/>
-              </w:rPr>
-              <w:fldChar w:fldCharType="end"/>
-            </w:r>
-          </w:hyperlink>
-        </w:p>
-        <w:p>
-          <w:pPr>
-            <w:pStyle w:val="TOC3"/>
-            <w:tabs>
-              <w:tab w:val="right" w:leader="dot" w:pos="9016"/>
-            </w:tabs>
-            <w:rPr>
-              <w:rFonts w:cstheme="minorBidi"/>
-              <w:noProof/>
-              <w:lang w:val="en-AU" w:eastAsia="en-AU" w:bidi="he-IL"/>
-            </w:rPr>
-          </w:pPr>
-          <w:hyperlink w:anchor="_Toc494118832" w:history="1">
-            <w:r>
-              <w:rPr>
-                <w:rStyle w:val="Hyperlink"/>
-                <w:noProof/>
-              </w:rPr>
-              <w:t>Introduction</w:t>
-            </w:r>
-            <w:r>
-              <w:rPr>
-                <w:noProof/>
-                <w:webHidden/>
-              </w:rPr>
-              <w:tab/>
-            </w:r>
-            <w:r>
-              <w:rPr>
-                <w:noProof/>
-                <w:webHidden/>
-              </w:rPr>
-              <w:fldChar w:fldCharType="begin"/>
-            </w:r>
-            <w:r>
-              <w:rPr>
-                <w:noProof/>
-                <w:webHidden/>
-              </w:rPr>
-              <w:instrText xml:space="preserve"> PAGEREF _Toc494118832 \h </w:instrText>
+              <w:instrText xml:space="preserve"> PAGEREF _Toc494129103 \h </w:instrText>
             </w:r>
             <w:r>
               <w:rPr>
@@ -816,7 +746,7 @@
               <w:lang w:val="en-AU" w:eastAsia="en-AU" w:bidi="he-IL"/>
             </w:rPr>
           </w:pPr>
-          <w:hyperlink w:anchor="_Toc494118833" w:history="1">
+          <w:hyperlink w:anchor="_Toc494129104" w:history="1">
             <w:r>
               <w:rPr>
                 <w:rStyle w:val="Hyperlink"/>
@@ -843,77 +773,7 @@
                 <w:noProof/>
                 <w:webHidden/>
               </w:rPr>
-              <w:instrText xml:space="preserve"> PAGEREF _Toc494118833 \h </w:instrText>
-            </w:r>
-            <w:r>
-              <w:rPr>
-                <w:noProof/>
-                <w:webHidden/>
-              </w:rPr>
-            </w:r>
-            <w:r>
-              <w:rPr>
-                <w:noProof/>
-                <w:webHidden/>
-              </w:rPr>
-              <w:fldChar w:fldCharType="separate"/>
-            </w:r>
-            <w:r>
-              <w:rPr>
-                <w:noProof/>
-                <w:webHidden/>
-              </w:rPr>
-              <w:t>2</w:t>
-            </w:r>
-            <w:r>
-              <w:rPr>
-                <w:noProof/>
-                <w:webHidden/>
-              </w:rPr>
-              <w:fldChar w:fldCharType="end"/>
-            </w:r>
-          </w:hyperlink>
-        </w:p>
-        <w:p>
-          <w:pPr>
-            <w:pStyle w:val="TOC3"/>
-            <w:tabs>
-              <w:tab w:val="right" w:leader="dot" w:pos="9016"/>
-            </w:tabs>
-            <w:rPr>
-              <w:rFonts w:cstheme="minorBidi"/>
-              <w:noProof/>
-              <w:lang w:val="en-AU" w:eastAsia="en-AU" w:bidi="he-IL"/>
-            </w:rPr>
-          </w:pPr>
-          <w:hyperlink w:anchor="_Toc494118834" w:history="1">
-            <w:r>
-              <w:rPr>
-                <w:rStyle w:val="Hyperlink"/>
-                <w:noProof/>
-              </w:rPr>
-              <w:t>Introduction</w:t>
-            </w:r>
-            <w:r>
-              <w:rPr>
-                <w:noProof/>
-                <w:webHidden/>
-              </w:rPr>
-              <w:tab/>
-            </w:r>
-            <w:r>
-              <w:rPr>
-                <w:noProof/>
-                <w:webHidden/>
-              </w:rPr>
-              <w:fldChar w:fldCharType="begin"/>
-            </w:r>
-            <w:r>
-              <w:rPr>
-                <w:noProof/>
-                <w:webHidden/>
-              </w:rPr>
-              <w:instrText xml:space="preserve"> PAGEREF _Toc494118834 \h </w:instrText>
+              <w:instrText xml:space="preserve"> PAGEREF _Toc494129104 \h </w:instrText>
             </w:r>
             <w:r>
               <w:rPr>
@@ -956,7 +816,7 @@
               <w:lang w:val="en-AU" w:eastAsia="en-AU" w:bidi="he-IL"/>
             </w:rPr>
           </w:pPr>
-          <w:hyperlink w:anchor="_Toc494118835" w:history="1">
+          <w:hyperlink w:anchor="_Toc494129105" w:history="1">
             <w:r>
               <w:rPr>
                 <w:rStyle w:val="Hyperlink"/>
@@ -983,77 +843,7 @@
                 <w:noProof/>
                 <w:webHidden/>
               </w:rPr>
-              <w:instrText xml:space="preserve"> PAGEREF _Toc494118835 \h </w:instrText>
-            </w:r>
-            <w:r>
-              <w:rPr>
-                <w:noProof/>
-                <w:webHidden/>
-              </w:rPr>
-            </w:r>
-            <w:r>
-              <w:rPr>
-                <w:noProof/>
-                <w:webHidden/>
-              </w:rPr>
-              <w:fldChar w:fldCharType="separate"/>
-            </w:r>
-            <w:r>
-              <w:rPr>
-                <w:noProof/>
-                <w:webHidden/>
-              </w:rPr>
-              <w:t>2</w:t>
-            </w:r>
-            <w:r>
-              <w:rPr>
-                <w:noProof/>
-                <w:webHidden/>
-              </w:rPr>
-              <w:fldChar w:fldCharType="end"/>
-            </w:r>
-          </w:hyperlink>
-        </w:p>
-        <w:p>
-          <w:pPr>
-            <w:pStyle w:val="TOC3"/>
-            <w:tabs>
-              <w:tab w:val="right" w:leader="dot" w:pos="9016"/>
-            </w:tabs>
-            <w:rPr>
-              <w:rFonts w:cstheme="minorBidi"/>
-              <w:noProof/>
-              <w:lang w:val="en-AU" w:eastAsia="en-AU" w:bidi="he-IL"/>
-            </w:rPr>
-          </w:pPr>
-          <w:hyperlink w:anchor="_Toc494118836" w:history="1">
-            <w:r>
-              <w:rPr>
-                <w:rStyle w:val="Hyperlink"/>
-                <w:noProof/>
-              </w:rPr>
-              <w:t>Introduction</w:t>
-            </w:r>
-            <w:r>
-              <w:rPr>
-                <w:noProof/>
-                <w:webHidden/>
-              </w:rPr>
-              <w:tab/>
-            </w:r>
-            <w:r>
-              <w:rPr>
-                <w:noProof/>
-                <w:webHidden/>
-              </w:rPr>
-              <w:fldChar w:fldCharType="begin"/>
-            </w:r>
-            <w:r>
-              <w:rPr>
-                <w:noProof/>
-                <w:webHidden/>
-              </w:rPr>
-              <w:instrText xml:space="preserve"> PAGEREF _Toc494118836 \h </w:instrText>
+              <w:instrText xml:space="preserve"> PAGEREF _Toc494129105 \h </w:instrText>
             </w:r>
             <w:r>
               <w:rPr>
@@ -1096,7 +886,7 @@
               <w:lang w:val="en-AU" w:eastAsia="en-AU" w:bidi="he-IL"/>
             </w:rPr>
           </w:pPr>
-          <w:hyperlink w:anchor="_Toc494118837" w:history="1">
+          <w:hyperlink w:anchor="_Toc494129106" w:history="1">
             <w:r>
               <w:rPr>
                 <w:rStyle w:val="Hyperlink"/>
@@ -1123,7 +913,7 @@
                 <w:noProof/>
                 <w:webHidden/>
               </w:rPr>
-              <w:instrText xml:space="preserve"> PAGEREF _Toc494118837 \h </w:instrText>
+              <w:instrText xml:space="preserve"> PAGEREF _Toc494129106 \h </w:instrText>
             </w:r>
             <w:r>
               <w:rPr>
@@ -1143,7 +933,7 @@
                 <w:noProof/>
                 <w:webHidden/>
               </w:rPr>
-              <w:t>2</w:t>
+              <w:t>3</w:t>
             </w:r>
             <w:r>
               <w:rPr>
@@ -1166,7 +956,7 @@
               <w:lang w:val="en-AU" w:eastAsia="en-AU" w:bidi="he-IL"/>
             </w:rPr>
           </w:pPr>
-          <w:hyperlink w:anchor="_Toc494118838" w:history="1">
+          <w:hyperlink w:anchor="_Toc494129107" w:history="1">
             <w:r>
               <w:rPr>
                 <w:rStyle w:val="Hyperlink"/>
@@ -1193,7 +983,7 @@
                 <w:noProof/>
                 <w:webHidden/>
               </w:rPr>
-              <w:instrText xml:space="preserve"> PAGEREF _Toc494118838 \h </w:instrText>
+              <w:instrText xml:space="preserve"> PAGEREF _Toc494129107 \h </w:instrText>
             </w:r>
             <w:r>
               <w:rPr>
@@ -1213,7 +1003,7 @@
                 <w:noProof/>
                 <w:webHidden/>
               </w:rPr>
-              <w:t>2</w:t>
+              <w:t>3</w:t>
             </w:r>
             <w:r>
               <w:rPr>
@@ -1236,7 +1026,7 @@
               <w:lang w:val="en-AU" w:eastAsia="en-AU" w:bidi="he-IL"/>
             </w:rPr>
           </w:pPr>
-          <w:hyperlink w:anchor="_Toc494118839" w:history="1">
+          <w:hyperlink w:anchor="_Toc494129108" w:history="1">
             <w:r>
               <w:rPr>
                 <w:rStyle w:val="Hyperlink"/>
@@ -1263,7 +1053,7 @@
                 <w:noProof/>
                 <w:webHidden/>
               </w:rPr>
-              <w:instrText xml:space="preserve"> PAGEREF _Toc494118839 \h </w:instrText>
+              <w:instrText xml:space="preserve"> PAGEREF _Toc494129108 \h </w:instrText>
             </w:r>
             <w:r>
               <w:rPr>
@@ -1283,7 +1073,7 @@
                 <w:noProof/>
                 <w:webHidden/>
               </w:rPr>
-              <w:t>2</w:t>
+              <w:t>3</w:t>
             </w:r>
             <w:r>
               <w:rPr>
@@ -1306,7 +1096,7 @@
               <w:lang w:val="en-AU" w:eastAsia="en-AU" w:bidi="he-IL"/>
             </w:rPr>
           </w:pPr>
-          <w:hyperlink w:anchor="_Toc494118840" w:history="1">
+          <w:hyperlink w:anchor="_Toc494129109" w:history="1">
             <w:r>
               <w:rPr>
                 <w:rStyle w:val="Hyperlink"/>
@@ -1333,7 +1123,7 @@
                 <w:noProof/>
                 <w:webHidden/>
               </w:rPr>
-              <w:instrText xml:space="preserve"> PAGEREF _Toc494118840 \h </w:instrText>
+              <w:instrText xml:space="preserve"> PAGEREF _Toc494129109 \h </w:instrText>
             </w:r>
             <w:r>
               <w:rPr>
@@ -1353,7 +1143,7 @@
                 <w:noProof/>
                 <w:webHidden/>
               </w:rPr>
-              <w:t>2</w:t>
+              <w:t>3</w:t>
             </w:r>
             <w:r>
               <w:rPr>
@@ -1396,7 +1186,7 @@
           <w:rStyle w:val="Heading1Char"/>
         </w:rPr>
       </w:pPr>
-      <w:bookmarkStart w:id="0" w:name="_Toc494118830"/>
+      <w:bookmarkStart w:id="0" w:name="_Toc494129102"/>
       <w:r>
         <w:rPr>
           <w:rStyle w:val="Heading1Char"/>
@@ -1415,7 +1205,7 @@
       <w:pPr>
         <w:pStyle w:val="Heading2"/>
       </w:pPr>
-      <w:bookmarkStart w:id="1" w:name="_Toc494118831"/>
+      <w:bookmarkStart w:id="1" w:name="_Toc494129103"/>
       <w:r>
         <w:rPr>
           <w:rStyle w:val="Heading1Char"/>
@@ -1565,14 +1355,7 @@
           <w:i/>
           <w:iCs/>
         </w:rPr>
-        <w:t>subfieldname</w:t>
-      </w:r>
-      <w:r>
-        <w:rPr>
-          <w:i/>
-          <w:iCs/>
-        </w:rPr>
-        <w:t>2</w:t>
+        <w:t>subfieldname2</w:t>
       </w:r>
       <w:r>
         <w:rPr>
@@ -1655,19 +1438,7 @@
           <w:rPr>
             <w:rStyle w:val="Hyperlink"/>
           </w:rPr>
-          <w:t>Google’s Fireb</w:t>
-        </w:r>
-        <w:r>
-          <w:rPr>
-            <w:rStyle w:val="Hyperlink"/>
-          </w:rPr>
-          <w:t>a</w:t>
-        </w:r>
-        <w:r>
-          <w:rPr>
-            <w:rStyle w:val="Hyperlink"/>
-          </w:rPr>
-          <w:t>se</w:t>
+          <w:t>Google’s Firebase</w:t>
         </w:r>
       </w:hyperlink>
       <w:r>
@@ -1678,7 +1449,7 @@
       <w:pPr>
         <w:pStyle w:val="Heading2"/>
       </w:pPr>
-      <w:bookmarkStart w:id="2" w:name="_Toc494118833"/>
+      <w:bookmarkStart w:id="2" w:name="_Toc494129104"/>
       <w:proofErr w:type="spellStart"/>
       <w:r>
         <w:rPr>
@@ -1715,12 +1486,12 @@
       <w:r>
         <w:t xml:space="preserve"> </w:t>
       </w:r>
-      <w:bookmarkStart w:id="3" w:name="_Toc494118835"/>
     </w:p>
     <w:p>
       <w:pPr>
         <w:pStyle w:val="Heading2"/>
       </w:pPr>
+      <w:bookmarkStart w:id="3" w:name="_Toc494129105"/>
       <w:r>
         <w:rPr>
           <w:rStyle w:val="Heading1Char"/>
@@ -1989,7 +1760,7 @@
           <w:rStyle w:val="Heading1Char"/>
         </w:rPr>
       </w:pPr>
-      <w:bookmarkStart w:id="4" w:name="_Toc494118837"/>
+      <w:bookmarkStart w:id="4" w:name="_Toc494129106"/>
       <w:r>
         <w:rPr>
           <w:rStyle w:val="Heading1Char"/>
@@ -2002,32 +1773,48 @@
       <w:r>
         <w:t xml:space="preserve">To benchmark the efficiency of these protocols, we generated small (10,000 entries), medium (500,000), and large (1,000,000) version of each of these. </w:t>
       </w:r>
+      <w:r>
+        <w:t>While the following methods are intended to be repeatable, results may vary depending on variables such as system specifications, the operating system, and whether or not the machine used is virtual.</w:t>
+      </w:r>
     </w:p>
     <w:p>
-      <w:pPr>
-        <w:pStyle w:val="Heading2"/>
-        <w:rPr>
-          <w:rStyle w:val="Heading1Char"/>
-        </w:rPr>
-      </w:pPr>
-      <w:bookmarkStart w:id="5" w:name="_Toc494118838"/>
-      <w:r>
-        <w:rPr>
-          <w:rStyle w:val="Heading1Char"/>
-        </w:rPr>
-        <w:t>Results</w:t>
-      </w:r>
+      <w:r>
+        <w:t xml:space="preserve">Once these sets of data have been generated for each of the three data formats, the server can be started. The server reads and writes the data and reports the time taken to complete this task. Once this is done for all nine files, the user can load </w:t>
+      </w:r>
+      <w:r>
+        <w:rPr>
+          <w:i/>
+          <w:iCs/>
+        </w:rPr>
+        <w:t>http://localhost:8080</w:t>
+      </w:r>
+      <w:r>
+        <w:t xml:space="preserve"> to trigger the transferring of these files via sockets. </w:t>
+      </w:r>
+      <w:r>
+        <w:t>Once each file is received, the time taken to receive that file is written to the browser’s console.</w:t>
+      </w:r>
+      <w:bookmarkStart w:id="5" w:name="_GoBack"/>
       <w:bookmarkEnd w:id="5"/>
     </w:p>
     <w:p>
-      <w:proofErr w:type="gramStart"/>
-      <w:r>
-        <w:t>a</w:t>
-      </w:r>
-      <w:bookmarkStart w:id="6" w:name="_GoBack"/>
+      <w:pPr>
+        <w:pStyle w:val="Heading2"/>
+        <w:rPr>
+          <w:rStyle w:val="Heading1Char"/>
+        </w:rPr>
+      </w:pPr>
+      <w:bookmarkStart w:id="6" w:name="_Toc494129107"/>
+      <w:r>
+        <w:rPr>
+          <w:rStyle w:val="Heading1Char"/>
+        </w:rPr>
+        <w:t>Results</w:t>
+      </w:r>
+      <w:bookmarkStart w:id="7" w:name="_Toc494129108"/>
       <w:bookmarkEnd w:id="6"/>
-      <w:proofErr w:type="gramEnd"/>
     </w:p>
+    <w:p/>
     <w:p>
       <w:pPr>
         <w:pStyle w:val="Heading2"/>
@@ -2035,7 +1822,6 @@
           <w:rStyle w:val="Heading1Char"/>
         </w:rPr>
       </w:pPr>
-      <w:bookmarkStart w:id="7" w:name="_Toc494118839"/>
       <w:r>
         <w:rPr>
           <w:rStyle w:val="Heading1Char"/>
@@ -2052,7 +1838,7 @@
           <w:rStyle w:val="Heading1Char"/>
         </w:rPr>
       </w:pPr>
-      <w:bookmarkStart w:id="8" w:name="_Toc494118840"/>
+      <w:bookmarkStart w:id="8" w:name="_Toc494129109"/>
       <w:r>
         <w:rPr>
           <w:rStyle w:val="Heading1Char"/>
@@ -3792,7 +3578,7 @@
 </file>
 
 <file path=customXml/itemProps2.xml><?xml version="1.0" encoding="utf-8"?>
-<ds:datastoreItem xmlns:ds="http://schemas.openxmlformats.org/officeDocument/2006/customXml" ds:itemID="{6C4D1AFC-BB87-4A5B-8490-5D064D2BE738}">
+<ds:datastoreItem xmlns:ds="http://schemas.openxmlformats.org/officeDocument/2006/customXml" ds:itemID="{AD8B083D-26D8-4AA4-A15F-939B6F145917}">
   <ds:schemaRefs>
     <ds:schemaRef ds:uri="http://schemas.openxmlformats.org/officeDocument/2006/bibliography"/>
   </ds:schemaRefs>

</xml_diff>

<commit_message>
finished report, updated readme
</commit_message>
<xml_diff>
--- a/Report.docx
+++ b/Report.docx
@@ -13,16 +13,12 @@
       <w:sdtEndPr/>
       <w:sdtContent>
         <w:p/>
+        <w:p/>
+        <w:p/>
+        <w:p/>
+        <w:p/>
+        <w:p/>
         <w:p>
-          <w:pPr>
-            <w:rPr>
-              <w:rStyle w:val="Heading1Char"/>
-              <w:rFonts w:asciiTheme="minorHAnsi" w:eastAsiaTheme="minorHAnsi" w:hAnsiTheme="minorHAnsi" w:cstheme="minorBidi"/>
-              <w:color w:val="auto"/>
-              <w:sz w:val="22"/>
-              <w:szCs w:val="22"/>
-            </w:rPr>
-          </w:pPr>
           <w:r>
             <w:rPr>
               <w:noProof/>
@@ -31,36 +27,18 @@
             <mc:AlternateContent>
               <mc:Choice Requires="wps">
                 <w:drawing>
-                  <wp:anchor distT="0" distB="0" distL="182880" distR="182880" simplePos="0" relativeHeight="251660288" behindDoc="0" locked="0" layoutInCell="1" allowOverlap="1">
+                  <wp:anchor distT="0" distB="0" distL="182880" distR="182880" simplePos="0" relativeHeight="251662336" behindDoc="0" locked="0" layoutInCell="1" allowOverlap="1" wp14:anchorId="3B5ED2C9" wp14:editId="3FC94B07">
                     <wp:simplePos x="0" y="0"/>
-                    <mc:AlternateContent>
-                      <mc:Choice Requires="wp14">
-                        <wp:positionH relativeFrom="margin">
-                          <wp14:pctPosHOffset>7700</wp14:pctPosHOffset>
-                        </wp:positionH>
-                      </mc:Choice>
-                      <mc:Fallback>
-                        <wp:positionH relativeFrom="page">
-                          <wp:posOffset>1355725</wp:posOffset>
-                        </wp:positionH>
-                      </mc:Fallback>
-                    </mc:AlternateContent>
-                    <mc:AlternateContent>
-                      <mc:Choice Requires="wp14">
-                        <wp:positionV relativeFrom="page">
-                          <wp14:pctPosVOffset>54000</wp14:pctPosVOffset>
-                        </wp:positionV>
-                      </mc:Choice>
-                      <mc:Fallback>
-                        <wp:positionV relativeFrom="page">
-                          <wp:posOffset>5773420</wp:posOffset>
-                        </wp:positionV>
-                      </mc:Fallback>
-                    </mc:AlternateContent>
+                    <wp:positionH relativeFrom="margin">
+                      <wp:align>center</wp:align>
+                    </wp:positionH>
+                    <wp:positionV relativeFrom="page">
+                      <wp:posOffset>2640330</wp:posOffset>
+                    </wp:positionV>
                     <wp:extent cx="4686300" cy="6720840"/>
-                    <wp:effectExtent l="0" t="0" r="10160" b="3810"/>
+                    <wp:effectExtent l="0" t="0" r="5715" b="2540"/>
                     <wp:wrapSquare wrapText="bothSides"/>
-                    <wp:docPr id="131" name="Text Box 131"/>
+                    <wp:docPr id="2" name="Text Box 2"/>
                     <wp:cNvGraphicFramePr/>
                     <a:graphic xmlns:a="http://schemas.openxmlformats.org/drawingml/2006/main">
                       <a:graphicData uri="http://schemas.microsoft.com/office/word/2010/wordprocessingShape">
@@ -115,11 +93,10 @@
                                     </w:rPr>
                                     <w:alias w:val="Title"/>
                                     <w:tag w:val=""/>
-                                    <w:id w:val="151731938"/>
+                                    <w:id w:val="-1260976788"/>
                                     <w:dataBinding w:prefixMappings="xmlns:ns0='http://purl.org/dc/elements/1.1/' xmlns:ns1='http://schemas.openxmlformats.org/package/2006/metadata/core-properties' " w:xpath="/ns1:coreProperties[1]/ns0:title[1]" w:storeItemID="{6C3C8BC8-F283-45AE-878A-BAB7291924A1}"/>
                                     <w:text/>
                                   </w:sdtPr>
-                                  <w:sdtEndPr/>
                                   <w:sdtContent>
                                     <w:r>
                                       <w:rPr>
@@ -142,11 +119,10 @@
                                   </w:rPr>
                                   <w:alias w:val="Subtitle"/>
                                   <w:tag w:val=""/>
-                                  <w:id w:val="-2090151685"/>
+                                  <w:id w:val="1323780727"/>
                                   <w:dataBinding w:prefixMappings="xmlns:ns0='http://purl.org/dc/elements/1.1/' xmlns:ns1='http://schemas.openxmlformats.org/package/2006/metadata/core-properties' " w:xpath="/ns1:coreProperties[1]/ns0:subject[1]" w:storeItemID="{6C3C8BC8-F283-45AE-878A-BAB7291924A1}"/>
                                   <w:text/>
                                 </w:sdtPr>
-                                <w:sdtEndPr/>
                                 <w:sdtContent>
                                   <w:p>
                                     <w:pPr>
@@ -181,11 +157,10 @@
                                   </w:rPr>
                                   <w:alias w:val="Author"/>
                                   <w:tag w:val=""/>
-                                  <w:id w:val="-1536112409"/>
+                                  <w:id w:val="-3368568"/>
                                   <w:dataBinding w:prefixMappings="xmlns:ns0='http://purl.org/dc/elements/1.1/' xmlns:ns1='http://schemas.openxmlformats.org/package/2006/metadata/core-properties' " w:xpath="/ns1:coreProperties[1]/ns0:creator[1]" w:storeItemID="{6C3C8BC8-F283-45AE-878A-BAB7291924A1}"/>
                                   <w:text/>
                                 </w:sdtPr>
-                                <w:sdtEndPr/>
                                 <w:sdtContent>
                                   <w:p>
                                     <w:pPr>
@@ -233,11 +208,11 @@
               </mc:Choice>
               <mc:Fallback>
                 <w:pict>
-                  <v:shapetype id="_x0000_t202" coordsize="21600,21600" o:spt="202" path="m,l,21600r21600,l21600,xe">
+                  <v:shapetype w14:anchorId="3B5ED2C9" id="_x0000_t202" coordsize="21600,21600" o:spt="202" path="m,l,21600r21600,l21600,xe">
                     <v:stroke joinstyle="miter"/>
                     <v:path gradientshapeok="t" o:connecttype="rect"/>
                   </v:shapetype>
-                  <v:shape id="Text Box 131" o:spid="_x0000_s1026" type="#_x0000_t202" style="position:absolute;margin-left:0;margin-top:0;width:369pt;height:529.2pt;z-index:251660288;visibility:visible;mso-wrap-style:square;mso-width-percent:790;mso-height-percent:350;mso-left-percent:77;mso-top-percent:540;mso-wrap-distance-left:14.4pt;mso-wrap-distance-top:0;mso-wrap-distance-right:14.4pt;mso-wrap-distance-bottom:0;mso-position-horizontal-relative:margin;mso-position-vertical-relative:page;mso-width-percent:790;mso-height-percent:350;mso-left-percent:77;mso-top-percent:540;mso-width-relative:margin;mso-height-relative:page;v-text-anchor:top" o:gfxdata="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" filled="f" stroked="f" strokeweight=".5pt">
+                  <v:shape id="Text Box 2" o:spid="_x0000_s1026" type="#_x0000_t202" style="position:absolute;margin-left:0;margin-top:207.9pt;width:369pt;height:529.2pt;z-index:251662336;visibility:visible;mso-wrap-style:square;mso-width-percent:790;mso-height-percent:350;mso-wrap-distance-left:14.4pt;mso-wrap-distance-top:0;mso-wrap-distance-right:14.4pt;mso-wrap-distance-bottom:0;mso-position-horizontal:center;mso-position-horizontal-relative:margin;mso-position-vertical:absolute;mso-position-vertical-relative:page;mso-width-percent:790;mso-height-percent:350;mso-width-relative:margin;mso-height-relative:page;v-text-anchor:top" o:gfxdata="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" filled="f" stroked="f" strokeweight=".5pt">
                     <v:textbox style="mso-fit-shape-to-text:t" inset="0,0,0,0">
                       <w:txbxContent>
                         <w:p>
@@ -259,11 +234,10 @@
                               </w:rPr>
                               <w:alias w:val="Title"/>
                               <w:tag w:val=""/>
-                              <w:id w:val="151731938"/>
+                              <w:id w:val="-1260976788"/>
                               <w:dataBinding w:prefixMappings="xmlns:ns0='http://purl.org/dc/elements/1.1/' xmlns:ns1='http://schemas.openxmlformats.org/package/2006/metadata/core-properties' " w:xpath="/ns1:coreProperties[1]/ns0:title[1]" w:storeItemID="{6C3C8BC8-F283-45AE-878A-BAB7291924A1}"/>
                               <w:text/>
                             </w:sdtPr>
-                            <w:sdtEndPr/>
                             <w:sdtContent>
                               <w:r>
                                 <w:rPr>
@@ -286,11 +260,10 @@
                             </w:rPr>
                             <w:alias w:val="Subtitle"/>
                             <w:tag w:val=""/>
-                            <w:id w:val="-2090151685"/>
+                            <w:id w:val="1323780727"/>
                             <w:dataBinding w:prefixMappings="xmlns:ns0='http://purl.org/dc/elements/1.1/' xmlns:ns1='http://schemas.openxmlformats.org/package/2006/metadata/core-properties' " w:xpath="/ns1:coreProperties[1]/ns0:subject[1]" w:storeItemID="{6C3C8BC8-F283-45AE-878A-BAB7291924A1}"/>
                             <w:text/>
                           </w:sdtPr>
-                          <w:sdtEndPr/>
                           <w:sdtContent>
                             <w:p>
                               <w:pPr>
@@ -325,11 +298,10 @@
                             </w:rPr>
                             <w:alias w:val="Author"/>
                             <w:tag w:val=""/>
-                            <w:id w:val="-1536112409"/>
+                            <w:id w:val="-3368568"/>
                             <w:dataBinding w:prefixMappings="xmlns:ns0='http://purl.org/dc/elements/1.1/' xmlns:ns1='http://schemas.openxmlformats.org/package/2006/metadata/core-properties' " w:xpath="/ns1:coreProperties[1]/ns0:creator[1]" w:storeItemID="{6C3C8BC8-F283-45AE-878A-BAB7291924A1}"/>
                             <w:text/>
                           </w:sdtPr>
-                          <w:sdtEndPr/>
                           <w:sdtContent>
                             <w:p>
                               <w:pPr>
@@ -363,6 +335,14 @@
               </mc:Fallback>
             </mc:AlternateContent>
           </w:r>
+        </w:p>
+        <w:p/>
+        <w:p/>
+        <w:p/>
+        <w:p/>
+        <w:p/>
+        <w:p/>
+        <w:p>
           <w:r>
             <w:rPr>
               <w:noProof/>
@@ -371,7 +351,7 @@
             <mc:AlternateContent>
               <mc:Choice Requires="wps">
                 <w:drawing>
-                  <wp:anchor distT="0" distB="0" distL="114300" distR="114300" simplePos="0" relativeHeight="251659264" behindDoc="0" locked="0" layoutInCell="1" allowOverlap="1">
+                  <wp:anchor distT="0" distB="0" distL="114300" distR="114300" simplePos="0" relativeHeight="251659264" behindDoc="0" locked="0" layoutInCell="1" allowOverlap="1" wp14:anchorId="42B6FB54" wp14:editId="00D4AE92">
                     <wp:simplePos x="0" y="0"/>
                     <wp:positionH relativeFrom="margin">
                       <wp:align>right</wp:align>
@@ -494,7 +474,7 @@
               </mc:Choice>
               <mc:Fallback>
                 <w:pict>
-                  <v:rect id="Rectangle 132" o:spid="_x0000_s1027" style="position:absolute;margin-left:-4.4pt;margin-top:0;width:46.8pt;height:77.75pt;z-index:251659264;visibility:visible;mso-wrap-style:square;mso-width-percent:76;mso-height-percent:98;mso-top-percent:23;mso-wrap-distance-left:9pt;mso-wrap-distance-top:0;mso-wrap-distance-right:9pt;mso-wrap-distance-bottom:0;mso-position-horizontal:right;mso-position-horizontal-relative:margin;mso-position-vertical-relative:page;mso-width-percent:76;mso-height-percent:98;mso-top-percent:23;mso-width-relative:page;mso-height-relative:page;v-text-anchor:bottom" o:gfxdata="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" fillcolor="#5b9bd5 [3204]" stroked="f" strokeweight="1pt">
+                  <v:rect w14:anchorId="42B6FB54" id="Rectangle 132" o:spid="_x0000_s1027" style="position:absolute;margin-left:-4.4pt;margin-top:0;width:46.8pt;height:77.75pt;z-index:251659264;visibility:visible;mso-wrap-style:square;mso-width-percent:76;mso-height-percent:98;mso-top-percent:23;mso-wrap-distance-left:9pt;mso-wrap-distance-top:0;mso-wrap-distance-right:9pt;mso-wrap-distance-bottom:0;mso-position-horizontal:right;mso-position-horizontal-relative:margin;mso-position-vertical-relative:page;mso-width-percent:76;mso-height-percent:98;mso-top-percent:23;mso-width-relative:page;mso-height-relative:page;v-text-anchor:bottom" o:gfxdata="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" fillcolor="#5b9bd5 [3204]" stroked="f" strokeweight="1pt">
                     <v:path arrowok="t"/>
                     <o:lock v:ext="edit" aspectratio="t"/>
                     <v:textbox inset="3.6pt,,3.6pt">
@@ -548,21 +528,11 @@
               </mc:Fallback>
             </mc:AlternateContent>
           </w:r>
-          <w:r>
-            <w:br w:type="page"/>
-          </w:r>
         </w:p>
       </w:sdtContent>
     </w:sdt>
     <w:sdt>
       <w:sdtPr>
-        <w:rPr>
-          <w:rFonts w:asciiTheme="minorHAnsi" w:eastAsiaTheme="minorHAnsi" w:hAnsiTheme="minorHAnsi" w:cstheme="minorBidi"/>
-          <w:color w:val="auto"/>
-          <w:sz w:val="22"/>
-          <w:szCs w:val="22"/>
-          <w:lang w:val="en-AU" w:bidi="he-IL"/>
-        </w:rPr>
         <w:id w:val="1318150543"/>
         <w:docPartObj>
           <w:docPartGallery w:val="Table of Contents"/>
@@ -579,10 +549,32 @@
       <w:sdtContent>
         <w:p>
           <w:pPr>
-            <w:pStyle w:val="TOCHeading"/>
+            <w:rPr>
+              <w:noProof/>
+            </w:rPr>
           </w:pPr>
           <w:r>
+            <w:rPr>
+              <w:rStyle w:val="Heading2Char"/>
+            </w:rPr>
             <w:t>Table of Contents</w:t>
+          </w:r>
+          <w:r>
+            <w:rPr>
+              <w:rFonts w:eastAsiaTheme="minorEastAsia" w:cs="Times New Roman"/>
+              <w:lang w:val="en-US" w:bidi="ar-SA"/>
+            </w:rPr>
+            <w:fldChar w:fldCharType="begin"/>
+          </w:r>
+          <w:r>
+            <w:instrText xml:space="preserve"> TOC \o "1-3" \h \z \u </w:instrText>
+          </w:r>
+          <w:r>
+            <w:rPr>
+              <w:rFonts w:eastAsiaTheme="minorEastAsia" w:cs="Times New Roman"/>
+              <w:lang w:val="en-US" w:bidi="ar-SA"/>
+            </w:rPr>
+            <w:fldChar w:fldCharType="separate"/>
           </w:r>
         </w:p>
         <w:p>
@@ -597,16 +589,7 @@
               <w:lang w:val="en-AU" w:eastAsia="en-AU" w:bidi="he-IL"/>
             </w:rPr>
           </w:pPr>
-          <w:r>
-            <w:fldChar w:fldCharType="begin"/>
-          </w:r>
-          <w:r>
-            <w:instrText xml:space="preserve"> TOC \o "1-3" \h \z \u </w:instrText>
-          </w:r>
-          <w:r>
-            <w:fldChar w:fldCharType="separate"/>
-          </w:r>
-          <w:hyperlink w:anchor="_Toc494129102" w:history="1">
+          <w:hyperlink w:anchor="_Toc494312015" w:history="1">
             <w:r>
               <w:rPr>
                 <w:rStyle w:val="Hyperlink"/>
@@ -633,7 +616,287 @@
                 <w:noProof/>
                 <w:webHidden/>
               </w:rPr>
-              <w:instrText xml:space="preserve"> PAGEREF _Toc494129102 \h </w:instrText>
+              <w:instrText xml:space="preserve"> PAGEREF _Toc494312015 \h </w:instrText>
+            </w:r>
+            <w:r>
+              <w:rPr>
+                <w:noProof/>
+                <w:webHidden/>
+              </w:rPr>
+            </w:r>
+            <w:r>
+              <w:rPr>
+                <w:noProof/>
+                <w:webHidden/>
+              </w:rPr>
+              <w:fldChar w:fldCharType="separate"/>
+            </w:r>
+            <w:r>
+              <w:rPr>
+                <w:noProof/>
+                <w:webHidden/>
+              </w:rPr>
+              <w:t>1</w:t>
+            </w:r>
+            <w:r>
+              <w:rPr>
+                <w:noProof/>
+                <w:webHidden/>
+              </w:rPr>
+              <w:fldChar w:fldCharType="end"/>
+            </w:r>
+          </w:hyperlink>
+        </w:p>
+        <w:p>
+          <w:pPr>
+            <w:pStyle w:val="TOC2"/>
+            <w:tabs>
+              <w:tab w:val="right" w:leader="dot" w:pos="9016"/>
+            </w:tabs>
+            <w:rPr>
+              <w:rFonts w:cstheme="minorBidi"/>
+              <w:noProof/>
+              <w:lang w:val="en-AU" w:eastAsia="en-AU" w:bidi="he-IL"/>
+            </w:rPr>
+          </w:pPr>
+          <w:hyperlink w:anchor="_Toc494312016" w:history="1">
+            <w:r>
+              <w:rPr>
+                <w:rStyle w:val="Hyperlink"/>
+                <w:noProof/>
+              </w:rPr>
+              <w:t>JSON</w:t>
+            </w:r>
+            <w:r>
+              <w:rPr>
+                <w:noProof/>
+                <w:webHidden/>
+              </w:rPr>
+              <w:tab/>
+            </w:r>
+            <w:r>
+              <w:rPr>
+                <w:noProof/>
+                <w:webHidden/>
+              </w:rPr>
+              <w:fldChar w:fldCharType="begin"/>
+            </w:r>
+            <w:r>
+              <w:rPr>
+                <w:noProof/>
+                <w:webHidden/>
+              </w:rPr>
+              <w:instrText xml:space="preserve"> PAGEREF _Toc494312016 \h </w:instrText>
+            </w:r>
+            <w:r>
+              <w:rPr>
+                <w:noProof/>
+                <w:webHidden/>
+              </w:rPr>
+            </w:r>
+            <w:r>
+              <w:rPr>
+                <w:noProof/>
+                <w:webHidden/>
+              </w:rPr>
+              <w:fldChar w:fldCharType="separate"/>
+            </w:r>
+            <w:r>
+              <w:rPr>
+                <w:noProof/>
+                <w:webHidden/>
+              </w:rPr>
+              <w:t>1</w:t>
+            </w:r>
+            <w:r>
+              <w:rPr>
+                <w:noProof/>
+                <w:webHidden/>
+              </w:rPr>
+              <w:fldChar w:fldCharType="end"/>
+            </w:r>
+          </w:hyperlink>
+        </w:p>
+        <w:p>
+          <w:pPr>
+            <w:pStyle w:val="TOC2"/>
+            <w:tabs>
+              <w:tab w:val="right" w:leader="dot" w:pos="9016"/>
+            </w:tabs>
+            <w:rPr>
+              <w:rFonts w:cstheme="minorBidi"/>
+              <w:noProof/>
+              <w:lang w:val="en-AU" w:eastAsia="en-AU" w:bidi="he-IL"/>
+            </w:rPr>
+          </w:pPr>
+          <w:hyperlink w:anchor="_Toc494312017" w:history="1">
+            <w:r>
+              <w:rPr>
+                <w:rStyle w:val="Hyperlink"/>
+                <w:noProof/>
+              </w:rPr>
+              <w:t>MessagePack</w:t>
+            </w:r>
+            <w:r>
+              <w:rPr>
+                <w:noProof/>
+                <w:webHidden/>
+              </w:rPr>
+              <w:tab/>
+            </w:r>
+            <w:r>
+              <w:rPr>
+                <w:noProof/>
+                <w:webHidden/>
+              </w:rPr>
+              <w:fldChar w:fldCharType="begin"/>
+            </w:r>
+            <w:r>
+              <w:rPr>
+                <w:noProof/>
+                <w:webHidden/>
+              </w:rPr>
+              <w:instrText xml:space="preserve"> PAGEREF _Toc494312017 \h </w:instrText>
+            </w:r>
+            <w:r>
+              <w:rPr>
+                <w:noProof/>
+                <w:webHidden/>
+              </w:rPr>
+            </w:r>
+            <w:r>
+              <w:rPr>
+                <w:noProof/>
+                <w:webHidden/>
+              </w:rPr>
+              <w:fldChar w:fldCharType="separate"/>
+            </w:r>
+            <w:r>
+              <w:rPr>
+                <w:noProof/>
+                <w:webHidden/>
+              </w:rPr>
+              <w:t>1</w:t>
+            </w:r>
+            <w:r>
+              <w:rPr>
+                <w:noProof/>
+                <w:webHidden/>
+              </w:rPr>
+              <w:fldChar w:fldCharType="end"/>
+            </w:r>
+          </w:hyperlink>
+        </w:p>
+        <w:p>
+          <w:pPr>
+            <w:pStyle w:val="TOC2"/>
+            <w:tabs>
+              <w:tab w:val="right" w:leader="dot" w:pos="9016"/>
+            </w:tabs>
+            <w:rPr>
+              <w:rFonts w:cstheme="minorBidi"/>
+              <w:noProof/>
+              <w:lang w:val="en-AU" w:eastAsia="en-AU" w:bidi="he-IL"/>
+            </w:rPr>
+          </w:pPr>
+          <w:hyperlink w:anchor="_Toc494312018" w:history="1">
+            <w:r>
+              <w:rPr>
+                <w:rStyle w:val="Hyperlink"/>
+                <w:noProof/>
+              </w:rPr>
+              <w:t>Protocol Buffer</w:t>
+            </w:r>
+            <w:r>
+              <w:rPr>
+                <w:noProof/>
+                <w:webHidden/>
+              </w:rPr>
+              <w:tab/>
+            </w:r>
+            <w:r>
+              <w:rPr>
+                <w:noProof/>
+                <w:webHidden/>
+              </w:rPr>
+              <w:fldChar w:fldCharType="begin"/>
+            </w:r>
+            <w:r>
+              <w:rPr>
+                <w:noProof/>
+                <w:webHidden/>
+              </w:rPr>
+              <w:instrText xml:space="preserve"> PAGEREF _Toc494312018 \h </w:instrText>
+            </w:r>
+            <w:r>
+              <w:rPr>
+                <w:noProof/>
+                <w:webHidden/>
+              </w:rPr>
+            </w:r>
+            <w:r>
+              <w:rPr>
+                <w:noProof/>
+                <w:webHidden/>
+              </w:rPr>
+              <w:fldChar w:fldCharType="separate"/>
+            </w:r>
+            <w:r>
+              <w:rPr>
+                <w:noProof/>
+                <w:webHidden/>
+              </w:rPr>
+              <w:t>1</w:t>
+            </w:r>
+            <w:r>
+              <w:rPr>
+                <w:noProof/>
+                <w:webHidden/>
+              </w:rPr>
+              <w:fldChar w:fldCharType="end"/>
+            </w:r>
+          </w:hyperlink>
+        </w:p>
+        <w:p>
+          <w:pPr>
+            <w:pStyle w:val="TOC2"/>
+            <w:tabs>
+              <w:tab w:val="right" w:leader="dot" w:pos="9016"/>
+            </w:tabs>
+            <w:rPr>
+              <w:rFonts w:cstheme="minorBidi"/>
+              <w:noProof/>
+              <w:lang w:val="en-AU" w:eastAsia="en-AU" w:bidi="he-IL"/>
+            </w:rPr>
+          </w:pPr>
+          <w:hyperlink w:anchor="_Toc494312019" w:history="1">
+            <w:r>
+              <w:rPr>
+                <w:rStyle w:val="Hyperlink"/>
+                <w:noProof/>
+              </w:rPr>
+              <w:t>Measurement process</w:t>
+            </w:r>
+            <w:r>
+              <w:rPr>
+                <w:noProof/>
+                <w:webHidden/>
+              </w:rPr>
+              <w:tab/>
+            </w:r>
+            <w:r>
+              <w:rPr>
+                <w:noProof/>
+                <w:webHidden/>
+              </w:rPr>
+              <w:fldChar w:fldCharType="begin"/>
+            </w:r>
+            <w:r>
+              <w:rPr>
+                <w:noProof/>
+                <w:webHidden/>
+              </w:rPr>
+              <w:instrText xml:space="preserve"> PAGEREF _Toc494312019 \h </w:instrText>
             </w:r>
             <w:r>
               <w:rPr>
@@ -676,13 +939,13 @@
               <w:lang w:val="en-AU" w:eastAsia="en-AU" w:bidi="he-IL"/>
             </w:rPr>
           </w:pPr>
-          <w:hyperlink w:anchor="_Toc494129103" w:history="1">
+          <w:hyperlink w:anchor="_Toc494312020" w:history="1">
             <w:r>
               <w:rPr>
                 <w:rStyle w:val="Hyperlink"/>
                 <w:noProof/>
               </w:rPr>
-              <w:t>JSON</w:t>
+              <w:t>Results</w:t>
             </w:r>
             <w:r>
               <w:rPr>
@@ -703,7 +966,7 @@
                 <w:noProof/>
                 <w:webHidden/>
               </w:rPr>
-              <w:instrText xml:space="preserve"> PAGEREF _Toc494129103 \h </w:instrText>
+              <w:instrText xml:space="preserve"> PAGEREF _Toc494312020 \h </w:instrText>
             </w:r>
             <w:r>
               <w:rPr>
@@ -746,13 +1009,13 @@
               <w:lang w:val="en-AU" w:eastAsia="en-AU" w:bidi="he-IL"/>
             </w:rPr>
           </w:pPr>
-          <w:hyperlink w:anchor="_Toc494129104" w:history="1">
+          <w:hyperlink w:anchor="_Toc494312021" w:history="1">
             <w:r>
               <w:rPr>
                 <w:rStyle w:val="Hyperlink"/>
                 <w:noProof/>
               </w:rPr>
-              <w:t>MessagePack</w:t>
+              <w:t>Spikes</w:t>
             </w:r>
             <w:r>
               <w:rPr>
@@ -773,147 +1036,7 @@
                 <w:noProof/>
                 <w:webHidden/>
               </w:rPr>
-              <w:instrText xml:space="preserve"> PAGEREF _Toc494129104 \h </w:instrText>
-            </w:r>
-            <w:r>
-              <w:rPr>
-                <w:noProof/>
-                <w:webHidden/>
-              </w:rPr>
-            </w:r>
-            <w:r>
-              <w:rPr>
-                <w:noProof/>
-                <w:webHidden/>
-              </w:rPr>
-              <w:fldChar w:fldCharType="separate"/>
-            </w:r>
-            <w:r>
-              <w:rPr>
-                <w:noProof/>
-                <w:webHidden/>
-              </w:rPr>
-              <w:t>2</w:t>
-            </w:r>
-            <w:r>
-              <w:rPr>
-                <w:noProof/>
-                <w:webHidden/>
-              </w:rPr>
-              <w:fldChar w:fldCharType="end"/>
-            </w:r>
-          </w:hyperlink>
-        </w:p>
-        <w:p>
-          <w:pPr>
-            <w:pStyle w:val="TOC2"/>
-            <w:tabs>
-              <w:tab w:val="right" w:leader="dot" w:pos="9016"/>
-            </w:tabs>
-            <w:rPr>
-              <w:rFonts w:cstheme="minorBidi"/>
-              <w:noProof/>
-              <w:lang w:val="en-AU" w:eastAsia="en-AU" w:bidi="he-IL"/>
-            </w:rPr>
-          </w:pPr>
-          <w:hyperlink w:anchor="_Toc494129105" w:history="1">
-            <w:r>
-              <w:rPr>
-                <w:rStyle w:val="Hyperlink"/>
-                <w:noProof/>
-              </w:rPr>
-              <w:t>Protocol Buffer</w:t>
-            </w:r>
-            <w:r>
-              <w:rPr>
-                <w:noProof/>
-                <w:webHidden/>
-              </w:rPr>
-              <w:tab/>
-            </w:r>
-            <w:r>
-              <w:rPr>
-                <w:noProof/>
-                <w:webHidden/>
-              </w:rPr>
-              <w:fldChar w:fldCharType="begin"/>
-            </w:r>
-            <w:r>
-              <w:rPr>
-                <w:noProof/>
-                <w:webHidden/>
-              </w:rPr>
-              <w:instrText xml:space="preserve"> PAGEREF _Toc494129105 \h </w:instrText>
-            </w:r>
-            <w:r>
-              <w:rPr>
-                <w:noProof/>
-                <w:webHidden/>
-              </w:rPr>
-            </w:r>
-            <w:r>
-              <w:rPr>
-                <w:noProof/>
-                <w:webHidden/>
-              </w:rPr>
-              <w:fldChar w:fldCharType="separate"/>
-            </w:r>
-            <w:r>
-              <w:rPr>
-                <w:noProof/>
-                <w:webHidden/>
-              </w:rPr>
-              <w:t>2</w:t>
-            </w:r>
-            <w:r>
-              <w:rPr>
-                <w:noProof/>
-                <w:webHidden/>
-              </w:rPr>
-              <w:fldChar w:fldCharType="end"/>
-            </w:r>
-          </w:hyperlink>
-        </w:p>
-        <w:p>
-          <w:pPr>
-            <w:pStyle w:val="TOC2"/>
-            <w:tabs>
-              <w:tab w:val="right" w:leader="dot" w:pos="9016"/>
-            </w:tabs>
-            <w:rPr>
-              <w:rFonts w:cstheme="minorBidi"/>
-              <w:noProof/>
-              <w:lang w:val="en-AU" w:eastAsia="en-AU" w:bidi="he-IL"/>
-            </w:rPr>
-          </w:pPr>
-          <w:hyperlink w:anchor="_Toc494129106" w:history="1">
-            <w:r>
-              <w:rPr>
-                <w:rStyle w:val="Hyperlink"/>
-                <w:noProof/>
-              </w:rPr>
-              <w:t>Measurement process</w:t>
-            </w:r>
-            <w:r>
-              <w:rPr>
-                <w:noProof/>
-                <w:webHidden/>
-              </w:rPr>
-              <w:tab/>
-            </w:r>
-            <w:r>
-              <w:rPr>
-                <w:noProof/>
-                <w:webHidden/>
-              </w:rPr>
-              <w:fldChar w:fldCharType="begin"/>
-            </w:r>
-            <w:r>
-              <w:rPr>
-                <w:noProof/>
-                <w:webHidden/>
-              </w:rPr>
-              <w:instrText xml:space="preserve"> PAGEREF _Toc494129106 \h </w:instrText>
+              <w:instrText xml:space="preserve"> PAGEREF _Toc494312021 \h </w:instrText>
             </w:r>
             <w:r>
               <w:rPr>
@@ -956,147 +1079,7 @@
               <w:lang w:val="en-AU" w:eastAsia="en-AU" w:bidi="he-IL"/>
             </w:rPr>
           </w:pPr>
-          <w:hyperlink w:anchor="_Toc494129107" w:history="1">
-            <w:r>
-              <w:rPr>
-                <w:rStyle w:val="Hyperlink"/>
-                <w:noProof/>
-              </w:rPr>
-              <w:t>Results</w:t>
-            </w:r>
-            <w:r>
-              <w:rPr>
-                <w:noProof/>
-                <w:webHidden/>
-              </w:rPr>
-              <w:tab/>
-            </w:r>
-            <w:r>
-              <w:rPr>
-                <w:noProof/>
-                <w:webHidden/>
-              </w:rPr>
-              <w:fldChar w:fldCharType="begin"/>
-            </w:r>
-            <w:r>
-              <w:rPr>
-                <w:noProof/>
-                <w:webHidden/>
-              </w:rPr>
-              <w:instrText xml:space="preserve"> PAGEREF _Toc494129107 \h </w:instrText>
-            </w:r>
-            <w:r>
-              <w:rPr>
-                <w:noProof/>
-                <w:webHidden/>
-              </w:rPr>
-            </w:r>
-            <w:r>
-              <w:rPr>
-                <w:noProof/>
-                <w:webHidden/>
-              </w:rPr>
-              <w:fldChar w:fldCharType="separate"/>
-            </w:r>
-            <w:r>
-              <w:rPr>
-                <w:noProof/>
-                <w:webHidden/>
-              </w:rPr>
-              <w:t>3</w:t>
-            </w:r>
-            <w:r>
-              <w:rPr>
-                <w:noProof/>
-                <w:webHidden/>
-              </w:rPr>
-              <w:fldChar w:fldCharType="end"/>
-            </w:r>
-          </w:hyperlink>
-        </w:p>
-        <w:p>
-          <w:pPr>
-            <w:pStyle w:val="TOC2"/>
-            <w:tabs>
-              <w:tab w:val="right" w:leader="dot" w:pos="9016"/>
-            </w:tabs>
-            <w:rPr>
-              <w:rFonts w:cstheme="minorBidi"/>
-              <w:noProof/>
-              <w:lang w:val="en-AU" w:eastAsia="en-AU" w:bidi="he-IL"/>
-            </w:rPr>
-          </w:pPr>
-          <w:hyperlink w:anchor="_Toc494129108" w:history="1">
-            <w:r>
-              <w:rPr>
-                <w:rStyle w:val="Hyperlink"/>
-                <w:noProof/>
-              </w:rPr>
-              <w:t>Spikes</w:t>
-            </w:r>
-            <w:r>
-              <w:rPr>
-                <w:noProof/>
-                <w:webHidden/>
-              </w:rPr>
-              <w:tab/>
-            </w:r>
-            <w:r>
-              <w:rPr>
-                <w:noProof/>
-                <w:webHidden/>
-              </w:rPr>
-              <w:fldChar w:fldCharType="begin"/>
-            </w:r>
-            <w:r>
-              <w:rPr>
-                <w:noProof/>
-                <w:webHidden/>
-              </w:rPr>
-              <w:instrText xml:space="preserve"> PAGEREF _Toc494129108 \h </w:instrText>
-            </w:r>
-            <w:r>
-              <w:rPr>
-                <w:noProof/>
-                <w:webHidden/>
-              </w:rPr>
-            </w:r>
-            <w:r>
-              <w:rPr>
-                <w:noProof/>
-                <w:webHidden/>
-              </w:rPr>
-              <w:fldChar w:fldCharType="separate"/>
-            </w:r>
-            <w:r>
-              <w:rPr>
-                <w:noProof/>
-                <w:webHidden/>
-              </w:rPr>
-              <w:t>3</w:t>
-            </w:r>
-            <w:r>
-              <w:rPr>
-                <w:noProof/>
-                <w:webHidden/>
-              </w:rPr>
-              <w:fldChar w:fldCharType="end"/>
-            </w:r>
-          </w:hyperlink>
-        </w:p>
-        <w:p>
-          <w:pPr>
-            <w:pStyle w:val="TOC2"/>
-            <w:tabs>
-              <w:tab w:val="right" w:leader="dot" w:pos="9016"/>
-            </w:tabs>
-            <w:rPr>
-              <w:rFonts w:cstheme="minorBidi"/>
-              <w:noProof/>
-              <w:lang w:val="en-AU" w:eastAsia="en-AU" w:bidi="he-IL"/>
-            </w:rPr>
-          </w:pPr>
-          <w:hyperlink w:anchor="_Toc494129109" w:history="1">
+          <w:hyperlink w:anchor="_Toc494312022" w:history="1">
             <w:r>
               <w:rPr>
                 <w:rStyle w:val="Hyperlink"/>
@@ -1123,7 +1106,7 @@
                 <w:noProof/>
                 <w:webHidden/>
               </w:rPr>
-              <w:instrText xml:space="preserve"> PAGEREF _Toc494129109 \h </w:instrText>
+              <w:instrText xml:space="preserve"> PAGEREF _Toc494312022 \h </w:instrText>
             </w:r>
             <w:r>
               <w:rPr>
@@ -1186,7 +1169,7 @@
           <w:rStyle w:val="Heading1Char"/>
         </w:rPr>
       </w:pPr>
-      <w:bookmarkStart w:id="0" w:name="_Toc494129102"/>
+      <w:bookmarkStart w:id="0" w:name="_Toc494312015"/>
       <w:r>
         <w:rPr>
           <w:rStyle w:val="Heading1Char"/>
@@ -1205,7 +1188,7 @@
       <w:pPr>
         <w:pStyle w:val="Heading2"/>
       </w:pPr>
-      <w:bookmarkStart w:id="1" w:name="_Toc494129103"/>
+      <w:bookmarkStart w:id="1" w:name="_Toc494312016"/>
       <w:r>
         <w:rPr>
           <w:rStyle w:val="Heading1Char"/>
@@ -1449,7 +1432,7 @@
       <w:pPr>
         <w:pStyle w:val="Heading2"/>
       </w:pPr>
-      <w:bookmarkStart w:id="2" w:name="_Toc494129104"/>
+      <w:bookmarkStart w:id="2" w:name="_Toc494312017"/>
       <w:proofErr w:type="spellStart"/>
       <w:r>
         <w:rPr>
@@ -1491,7 +1474,7 @@
       <w:pPr>
         <w:pStyle w:val="Heading2"/>
       </w:pPr>
-      <w:bookmarkStart w:id="3" w:name="_Toc494129105"/>
+      <w:bookmarkStart w:id="3" w:name="_Toc494312018"/>
       <w:r>
         <w:rPr>
           <w:rStyle w:val="Heading1Char"/>
@@ -1760,7 +1743,7 @@
           <w:rStyle w:val="Heading1Char"/>
         </w:rPr>
       </w:pPr>
-      <w:bookmarkStart w:id="4" w:name="_Toc494129106"/>
+      <w:bookmarkStart w:id="4" w:name="_Toc494312019"/>
       <w:r>
         <w:rPr>
           <w:rStyle w:val="Heading1Char"/>
@@ -1794,57 +1777,730 @@
       <w:r>
         <w:t>Once each file is received, the time taken to receive that file is written to the browser’s console.</w:t>
       </w:r>
-      <w:bookmarkStart w:id="5" w:name="_GoBack"/>
+      <w:r>
+        <w:t xml:space="preserve"> A more detailed explanation of how to use this program is available in the project’s README. </w:t>
+      </w:r>
+    </w:p>
+    <w:p>
+      <w:pPr>
+        <w:pStyle w:val="Heading2"/>
+        <w:rPr>
+          <w:rStyle w:val="Heading1Char"/>
+        </w:rPr>
+      </w:pPr>
+      <w:bookmarkStart w:id="5" w:name="_Toc494312020"/>
+      <w:r>
+        <w:rPr>
+          <w:rStyle w:val="Heading1Char"/>
+        </w:rPr>
+        <w:t>Results</w:t>
+      </w:r>
       <w:bookmarkEnd w:id="5"/>
     </w:p>
     <w:p>
+      <w:r>
+        <w:t>Due to technical difficulties with memory management, we were unable to collect information about how long it took the large files (with 1 million entries) to be received</w:t>
+      </w:r>
+      <w:r>
+        <w:t>, although we do have information about their file sizes</w:t>
+      </w:r>
+      <w:r>
+        <w:t>.</w:t>
+      </w:r>
+      <w:r>
+        <w:t xml:space="preserve"> As such</w:t>
+      </w:r>
+      <w:r>
+        <w:t>,</w:t>
+      </w:r>
+      <w:r>
+        <w:t xml:space="preserve"> </w:t>
+      </w:r>
+      <w:r>
+        <w:rPr>
+          <w:b/>
+          <w:bCs/>
+        </w:rPr>
+        <w:t xml:space="preserve">the time information for large items </w:t>
+      </w:r>
+      <w:r>
+        <w:rPr>
+          <w:b/>
+          <w:bCs/>
+        </w:rPr>
+        <w:t xml:space="preserve">shown </w:t>
+      </w:r>
+      <w:r>
+        <w:rPr>
+          <w:b/>
+          <w:bCs/>
+        </w:rPr>
+        <w:t>below is an estimate</w:t>
+      </w:r>
+      <w:r>
+        <w:rPr>
+          <w:b/>
+          <w:bCs/>
+        </w:rPr>
+        <w:t xml:space="preserve"> </w:t>
+      </w:r>
+      <w:r>
+        <w:t>(based on the times for the small and medium files of that type)</w:t>
+      </w:r>
+      <w:r>
+        <w:t>.</w:t>
+      </w:r>
+      <w:r>
+        <w:t xml:space="preserve"> </w:t>
+      </w:r>
+    </w:p>
+    <w:p>
+      <w:r>
+        <w:t>Also, due to a bug</w:t>
+      </w:r>
+      <w:r>
+        <w:t xml:space="preserve"> that we were unable to fix</w:t>
+      </w:r>
+      <w:r>
+        <w:t xml:space="preserve">, the file sizes reported by our program are double the actual size of the files generated. The file sizes details below are the file sizes as reported by Gnome Ubuntu 17.04, which considers each Megabyte to be 1,000,000 bytes, rather than </w:t>
+      </w:r>
+      <w:r>
+        <w:t>1</w:t>
+      </w:r>
+      <w:r>
+        <w:t>,</w:t>
+      </w:r>
+      <w:r>
+        <w:t>048</w:t>
+      </w:r>
+      <w:r>
+        <w:t>,</w:t>
+      </w:r>
+      <w:r>
+        <w:t>576</w:t>
+      </w:r>
+      <w:r>
+        <w:t xml:space="preserve"> bytes. </w:t>
+      </w:r>
+    </w:p>
+    <w:p>
+      <w:r>
+        <w:t xml:space="preserve">Unsurprisingly, JSON produces the largest file sizes for all three size categories, as it is not compressed or serialised. Similarly, its transfer times are also the largest. </w:t>
+      </w:r>
+    </w:p>
+    <w:p>
+      <w:r>
+        <w:t xml:space="preserve">Despite having the smallest files, Protocol Buffer files were not the fastest to transfer. For the medium file sizes, Protocol Buffer was transferred at only 141.2MB/s, whereas </w:t>
+      </w:r>
+      <w:proofErr w:type="spellStart"/>
+      <w:r>
+        <w:t>Message</w:t>
+      </w:r>
+      <w:r>
+        <w:t>Pack</w:t>
+      </w:r>
+      <w:proofErr w:type="spellEnd"/>
+      <w:r>
+        <w:t xml:space="preserve"> was transferred at almost double the speed, at 267.3MB/s. For comparison, JSON files were transferred at 157.7MB/s.</w:t>
+      </w:r>
+    </w:p>
+    <w:p>
+      <w:r>
+        <w:t xml:space="preserve">Additionally, the compressed sizes of these files is also noteworthy. While the large JSON file is 116% of the size of </w:t>
+      </w:r>
+      <w:proofErr w:type="spellStart"/>
+      <w:r>
+        <w:t>MessagePack</w:t>
+      </w:r>
+      <w:proofErr w:type="spellEnd"/>
+      <w:r>
+        <w:t xml:space="preserve"> files, and 131% of t</w:t>
+      </w:r>
+      <w:r>
+        <w:t xml:space="preserve">he size of Protocol Buffer files, the differences between the compressed file sizes were smaller. JSON’s compressed file was only 84MB (105% of the size </w:t>
+      </w:r>
+      <w:proofErr w:type="spellStart"/>
+      <w:r>
+        <w:t>MessagePack’s</w:t>
+      </w:r>
+      <w:proofErr w:type="spellEnd"/>
+      <w:r>
+        <w:t xml:space="preserve">, 80MB, and almost identical (100.5%) to Protocol Buffer’s compressed file, which was 83.6MB). This is not surprising, as the serialisation that </w:t>
+      </w:r>
+      <w:proofErr w:type="spellStart"/>
+      <w:r>
+        <w:t>MessagePack</w:t>
+      </w:r>
+      <w:proofErr w:type="spellEnd"/>
+      <w:r>
+        <w:t xml:space="preserve"> and Protocol Buffer files undergo is in itself a form of compression, and a file’s size cannot be reduced infinitely.</w:t>
+      </w:r>
+    </w:p>
+    <w:p>
+      <w:pPr>
+        <w:rPr>
+          <w:rStyle w:val="Heading1Char"/>
+        </w:rPr>
+      </w:pPr>
+      <w:bookmarkStart w:id="6" w:name="_Toc494312021"/>
+      <w:r>
+        <w:rPr>
+          <w:rStyle w:val="Heading1Char"/>
+        </w:rPr>
+        <w:br w:type="page"/>
+      </w:r>
+    </w:p>
+    <w:p>
       <w:pPr>
         <w:pStyle w:val="Heading2"/>
         <w:rPr>
           <w:rStyle w:val="Heading1Char"/>
         </w:rPr>
       </w:pPr>
-      <w:bookmarkStart w:id="6" w:name="_Toc494129107"/>
       <w:r>
         <w:rPr>
           <w:rStyle w:val="Heading1Char"/>
         </w:rPr>
+        <w:lastRenderedPageBreak/>
+        <w:t>Spikes</w:t>
+      </w:r>
+      <w:bookmarkEnd w:id="6"/>
+    </w:p>
+    <w:p>
+      <w:r>
+        <w:t>Our work was originally separated into three parts, to be performed in the following order:</w:t>
+      </w:r>
+    </w:p>
+    <w:p>
+      <w:pPr>
+        <w:pStyle w:val="ListParagraph"/>
+        <w:numPr>
+          <w:ilvl w:val="0"/>
+          <w:numId w:val="6"/>
+        </w:numPr>
+      </w:pPr>
+      <w:r>
+        <w:t>Creating a tool that generates data for each of the data formats and file size categories.</w:t>
+      </w:r>
+    </w:p>
+    <w:p>
+      <w:pPr>
+        <w:pStyle w:val="ListParagraph"/>
+        <w:numPr>
+          <w:ilvl w:val="1"/>
+          <w:numId w:val="6"/>
+        </w:numPr>
+      </w:pPr>
+      <w:r>
+        <w:t xml:space="preserve">The code for this stage is in </w:t>
+      </w:r>
+      <w:r>
+        <w:rPr>
+          <w:i/>
+          <w:iCs/>
+        </w:rPr>
+        <w:t>generateSyntheticData.py</w:t>
+      </w:r>
+      <w:r>
+        <w:rPr>
+          <w:i/>
+          <w:iCs/>
+        </w:rPr>
+        <w:t xml:space="preserve">, </w:t>
+      </w:r>
+      <w:proofErr w:type="spellStart"/>
+      <w:r>
+        <w:rPr>
+          <w:i/>
+          <w:iCs/>
+        </w:rPr>
+        <w:t>objects.proto</w:t>
+      </w:r>
+      <w:proofErr w:type="spellEnd"/>
+      <w:r>
+        <w:rPr>
+          <w:i/>
+          <w:iCs/>
+        </w:rPr>
+        <w:t xml:space="preserve">, </w:t>
+      </w:r>
+      <w:r>
+        <w:t>and</w:t>
+      </w:r>
+      <w:r>
+        <w:rPr>
+          <w:i/>
+          <w:iCs/>
+        </w:rPr>
+        <w:t xml:space="preserve"> </w:t>
+      </w:r>
+      <w:r>
+        <w:rPr>
+          <w:i/>
+          <w:iCs/>
+        </w:rPr>
+        <w:t>objects_pb2.py</w:t>
+      </w:r>
+      <w:r>
+        <w:t xml:space="preserve">. </w:t>
+      </w:r>
+    </w:p>
+    <w:p>
+      <w:pPr>
+        <w:pStyle w:val="ListParagraph"/>
+        <w:numPr>
+          <w:ilvl w:val="0"/>
+          <w:numId w:val="6"/>
+        </w:numPr>
+      </w:pPr>
+      <w:r>
+        <w:t>Creating the client and server, that will communicate between each other and transfer the files generated in part 1.</w:t>
+      </w:r>
+    </w:p>
+    <w:p>
+      <w:pPr>
+        <w:pStyle w:val="ListParagraph"/>
+        <w:numPr>
+          <w:ilvl w:val="1"/>
+          <w:numId w:val="6"/>
+        </w:numPr>
+      </w:pPr>
+      <w:r>
+        <w:t xml:space="preserve">The code for this stage is in the </w:t>
+      </w:r>
+      <w:r>
+        <w:rPr>
+          <w:i/>
+          <w:iCs/>
+        </w:rPr>
+        <w:t>Data Reader</w:t>
+      </w:r>
+      <w:r>
+        <w:t xml:space="preserve"> folder.</w:t>
+      </w:r>
+    </w:p>
+    <w:p>
+      <w:pPr>
+        <w:pStyle w:val="ListParagraph"/>
+        <w:numPr>
+          <w:ilvl w:val="0"/>
+          <w:numId w:val="6"/>
+        </w:numPr>
+      </w:pPr>
+      <w:r>
+        <w:t>Write this report.</w:t>
+      </w:r>
+    </w:p>
+    <w:p>
+      <w:r>
+        <w:t>Due to the aforementioned issues with part 2, the report was started before the results could be generated.</w:t>
+      </w:r>
+    </w:p>
+    <w:p>
+      <w:pPr>
+        <w:pStyle w:val="Heading2"/>
+        <w:rPr>
+          <w:rStyle w:val="Heading1Char"/>
+        </w:rPr>
+      </w:pPr>
+      <w:bookmarkStart w:id="7" w:name="_Toc494312022"/>
+      <w:r>
+        <w:rPr>
+          <w:rStyle w:val="Heading1Char"/>
+        </w:rPr>
+        <w:t>Conclusion</w:t>
+      </w:r>
+      <w:bookmarkEnd w:id="7"/>
+    </w:p>
+    <w:p>
+      <w:r>
+        <w:t>Each of these three data formats comes with its own set of pros and cons. The following are scenarios where each is best decision:</w:t>
+      </w:r>
+    </w:p>
+    <w:p>
+      <w:pPr>
+        <w:pStyle w:val="ListParagraph"/>
+        <w:numPr>
+          <w:ilvl w:val="0"/>
+          <w:numId w:val="7"/>
+        </w:numPr>
+      </w:pPr>
+      <w:r>
+        <w:t xml:space="preserve">In scenarios where human readability and ease of use are the highest priority aspects, the JSON data format is ideal. While </w:t>
+      </w:r>
+      <w:proofErr w:type="spellStart"/>
+      <w:r>
+        <w:t>MessagePack</w:t>
+      </w:r>
+      <w:proofErr w:type="spellEnd"/>
+      <w:r>
+        <w:t xml:space="preserve"> can be changed back into JSON, this is not as quick. A good example of one such platform is Firebase.</w:t>
+      </w:r>
+    </w:p>
+    <w:p>
+      <w:pPr>
+        <w:pStyle w:val="ListParagraph"/>
+        <w:numPr>
+          <w:ilvl w:val="0"/>
+          <w:numId w:val="7"/>
+        </w:numPr>
+      </w:pPr>
+      <w:r>
+        <w:t xml:space="preserve">In scenarios where lightweight communication and cheap storage are a high priority, but the user base are unlikely to be comfortable using a programming language, </w:t>
+      </w:r>
+      <w:proofErr w:type="spellStart"/>
+      <w:r>
+        <w:t>MessagePack</w:t>
+      </w:r>
+      <w:proofErr w:type="spellEnd"/>
+      <w:r>
+        <w:t xml:space="preserve"> is ideal.</w:t>
+      </w:r>
+    </w:p>
+    <w:p>
+      <w:pPr>
+        <w:pStyle w:val="ListParagraph"/>
+        <w:numPr>
+          <w:ilvl w:val="0"/>
+          <w:numId w:val="7"/>
+        </w:numPr>
+      </w:pPr>
+      <w:r>
+        <w:t xml:space="preserve">In scenarios where a strict enforcement of a pre-set data structure is important, or in scenarios where minimising local storage space is the highest priority, </w:t>
+      </w:r>
+      <w:proofErr w:type="spellStart"/>
+      <w:r>
+        <w:t>ProtocolBuffer</w:t>
+      </w:r>
+      <w:proofErr w:type="spellEnd"/>
+      <w:r>
+        <w:t xml:space="preserve"> is ideal, given that the user base is comfortable with the relatively difficult setup and maintenance. </w:t>
+      </w:r>
+    </w:p>
+    <w:p>
+      <w:pPr>
+        <w:pStyle w:val="Heading2"/>
+        <w:rPr>
+          <w:rStyle w:val="Heading1Char"/>
+        </w:rPr>
+      </w:pPr>
+      <w:r>
+        <w:rPr>
+          <w:rStyle w:val="Heading1Char"/>
+        </w:rPr>
+        <w:t>Images</w:t>
+      </w:r>
+    </w:p>
+    <w:p>
+      <w:pPr>
+        <w:pStyle w:val="Heading4"/>
+      </w:pPr>
+      <w:r>
         <w:t>Results</w:t>
       </w:r>
-      <w:bookmarkStart w:id="7" w:name="_Toc494129108"/>
-      <w:bookmarkEnd w:id="6"/>
+    </w:p>
+    <w:p>
+      <w:r>
+        <w:drawing>
+          <wp:inline distT="0" distB="0" distL="0" distR="0" wp14:anchorId="0F94FC50" wp14:editId="5B6A69DD">
+            <wp:extent cx="4572000" cy="2743200"/>
+            <wp:effectExtent l="0" t="0" r="0" b="0"/>
+            <wp:docPr id="1" name="Chart 1"/>
+            <wp:cNvGraphicFramePr/>
+            <a:graphic xmlns:a="http://schemas.openxmlformats.org/drawingml/2006/main">
+              <a:graphicData uri="http://schemas.openxmlformats.org/drawingml/2006/chart">
+                <c:chart xmlns:c="http://schemas.openxmlformats.org/drawingml/2006/chart" xmlns:r="http://schemas.openxmlformats.org/officeDocument/2006/relationships" r:id="rId8"/>
+              </a:graphicData>
+            </a:graphic>
+          </wp:inline>
+        </w:drawing>
+      </w:r>
+      <w:r>
+        <w:t xml:space="preserve"> </w:t>
+      </w:r>
     </w:p>
     <w:p/>
     <w:p>
-      <w:pPr>
-        <w:pStyle w:val="Heading2"/>
-        <w:rPr>
-          <w:rStyle w:val="Heading1Char"/>
-        </w:rPr>
-      </w:pPr>
-      <w:r>
-        <w:rPr>
-          <w:rStyle w:val="Heading1Char"/>
-        </w:rPr>
-        <w:t>Spikes</w:t>
-      </w:r>
-      <w:bookmarkEnd w:id="7"/>
+      <w:r>
+        <w:lastRenderedPageBreak/>
+        <w:drawing>
+          <wp:inline distT="0" distB="0" distL="0" distR="0" wp14:anchorId="0FF002A0" wp14:editId="1F99C7E2">
+            <wp:extent cx="4572000" cy="2743200"/>
+            <wp:effectExtent l="0" t="0" r="0" b="0"/>
+            <wp:docPr id="4" name="Chart 4"/>
+            <wp:cNvGraphicFramePr/>
+            <a:graphic xmlns:a="http://schemas.openxmlformats.org/drawingml/2006/main">
+              <a:graphicData uri="http://schemas.openxmlformats.org/drawingml/2006/chart">
+                <c:chart xmlns:c="http://schemas.openxmlformats.org/drawingml/2006/chart" xmlns:r="http://schemas.openxmlformats.org/officeDocument/2006/relationships" r:id="rId9"/>
+              </a:graphicData>
+            </a:graphic>
+          </wp:inline>
+        </w:drawing>
+      </w:r>
     </w:p>
-    <w:p/>
     <w:p>
       <w:pPr>
-        <w:pStyle w:val="Heading2"/>
-        <w:rPr>
-          <w:rStyle w:val="Heading1Char"/>
-        </w:rPr>
-      </w:pPr>
-      <w:bookmarkStart w:id="8" w:name="_Toc494129109"/>
-      <w:r>
-        <w:rPr>
-          <w:rStyle w:val="Heading1Char"/>
-        </w:rPr>
-        <w:t>Conclusion</w:t>
-      </w:r>
+        <w:rPr>
+          <w:i/>
+          <w:iCs/>
+        </w:rPr>
+      </w:pPr>
+      <w:r>
+        <w:t xml:space="preserve">These graphs can also be found in </w:t>
+      </w:r>
+      <w:proofErr w:type="spellStart"/>
+      <w:r>
+        <w:rPr>
+          <w:i/>
+          <w:iCs/>
+        </w:rPr>
+        <w:t>results.xslx</w:t>
+      </w:r>
+      <w:proofErr w:type="spellEnd"/>
+      <w:r>
+        <w:rPr>
+          <w:i/>
+          <w:iCs/>
+        </w:rPr>
+        <w:t>.</w:t>
+      </w:r>
+    </w:p>
+    <w:p>
+      <w:pPr>
+        <w:pStyle w:val="Heading4"/>
+      </w:pPr>
+      <w:r>
+        <w:t>Trello</w:t>
+      </w:r>
+    </w:p>
+    <w:p>
+      <w:r>
+        <w:rPr>
+          <w:noProof/>
+          <w:lang w:eastAsia="en-AU"/>
+        </w:rPr>
+        <w:drawing>
+          <wp:inline distT="0" distB="0" distL="0" distR="0" wp14:anchorId="57DBE198" wp14:editId="08F72314">
+            <wp:extent cx="5476875" cy="2334923"/>
+            <wp:effectExtent l="0" t="0" r="0" b="8255"/>
+            <wp:docPr id="5" name="Picture 5"/>
+            <wp:cNvGraphicFramePr>
+              <a:graphicFrameLocks xmlns:a="http://schemas.openxmlformats.org/drawingml/2006/main" noChangeAspect="1"/>
+            </wp:cNvGraphicFramePr>
+            <a:graphic xmlns:a="http://schemas.openxmlformats.org/drawingml/2006/main">
+              <a:graphicData uri="http://schemas.openxmlformats.org/drawingml/2006/picture">
+                <pic:pic xmlns:pic="http://schemas.openxmlformats.org/drawingml/2006/picture">
+                  <pic:nvPicPr>
+                    <pic:cNvPr id="1" name=""/>
+                    <pic:cNvPicPr/>
+                  </pic:nvPicPr>
+                  <pic:blipFill>
+                    <a:blip r:embed="rId10"/>
+                    <a:stretch>
+                      <a:fillRect/>
+                    </a:stretch>
+                  </pic:blipFill>
+                  <pic:spPr>
+                    <a:xfrm>
+                      <a:off x="0" y="0"/>
+                      <a:ext cx="5483750" cy="2337854"/>
+                    </a:xfrm>
+                    <a:prstGeom prst="rect">
+                      <a:avLst/>
+                    </a:prstGeom>
+                  </pic:spPr>
+                </pic:pic>
+              </a:graphicData>
+            </a:graphic>
+          </wp:inline>
+        </w:drawing>
+      </w:r>
+    </w:p>
+    <w:p>
+      <w:r>
+        <w:rPr>
+          <w:noProof/>
+          <w:lang w:eastAsia="en-AU"/>
+        </w:rPr>
+        <w:drawing>
+          <wp:inline distT="0" distB="0" distL="0" distR="0" wp14:anchorId="7F7E2250" wp14:editId="24F74F53">
+            <wp:extent cx="4257675" cy="3015854"/>
+            <wp:effectExtent l="0" t="0" r="0" b="0"/>
+            <wp:docPr id="6" name="Picture 6"/>
+            <wp:cNvGraphicFramePr>
+              <a:graphicFrameLocks xmlns:a="http://schemas.openxmlformats.org/drawingml/2006/main" noChangeAspect="1"/>
+            </wp:cNvGraphicFramePr>
+            <a:graphic xmlns:a="http://schemas.openxmlformats.org/drawingml/2006/main">
+              <a:graphicData uri="http://schemas.openxmlformats.org/drawingml/2006/picture">
+                <pic:pic xmlns:pic="http://schemas.openxmlformats.org/drawingml/2006/picture">
+                  <pic:nvPicPr>
+                    <pic:cNvPr id="1" name=""/>
+                    <pic:cNvPicPr/>
+                  </pic:nvPicPr>
+                  <pic:blipFill>
+                    <a:blip r:embed="rId11"/>
+                    <a:stretch>
+                      <a:fillRect/>
+                    </a:stretch>
+                  </pic:blipFill>
+                  <pic:spPr>
+                    <a:xfrm>
+                      <a:off x="0" y="0"/>
+                      <a:ext cx="4257675" cy="3015854"/>
+                    </a:xfrm>
+                    <a:prstGeom prst="rect">
+                      <a:avLst/>
+                    </a:prstGeom>
+                  </pic:spPr>
+                </pic:pic>
+              </a:graphicData>
+            </a:graphic>
+          </wp:inline>
+        </w:drawing>
+      </w:r>
+    </w:p>
+    <w:p>
+      <w:r>
+        <w:lastRenderedPageBreak/>
+        <w:t xml:space="preserve">These are screenshots of our Trello board, which can be found </w:t>
+      </w:r>
+      <w:hyperlink r:id="rId12" w:history="1">
+        <w:r>
+          <w:rPr>
+            <w:rStyle w:val="Hyperlink"/>
+          </w:rPr>
+          <w:t>here</w:t>
+        </w:r>
+      </w:hyperlink>
+      <w:r>
+        <w:t>.</w:t>
+      </w:r>
+      <w:r>
+        <w:t xml:space="preserve"> Please email us if you want an invitation.</w:t>
+      </w:r>
+    </w:p>
+    <w:p>
+      <w:pPr>
+        <w:pStyle w:val="Heading4"/>
+      </w:pPr>
+      <w:r>
+        <w:t>Harvest (time tracking)</w:t>
+      </w:r>
+    </w:p>
+    <w:p>
+      <w:r>
+        <w:rPr>
+          <w:noProof/>
+          <w:lang w:eastAsia="en-AU"/>
+        </w:rPr>
+        <w:drawing>
+          <wp:inline distT="0" distB="0" distL="0" distR="0" wp14:anchorId="7DB5FC66" wp14:editId="01537CE8">
+            <wp:extent cx="5731510" cy="1795780"/>
+            <wp:effectExtent l="0" t="0" r="2540" b="0"/>
+            <wp:docPr id="9" name="Picture 9"/>
+            <wp:cNvGraphicFramePr>
+              <a:graphicFrameLocks xmlns:a="http://schemas.openxmlformats.org/drawingml/2006/main" noChangeAspect="1"/>
+            </wp:cNvGraphicFramePr>
+            <a:graphic xmlns:a="http://schemas.openxmlformats.org/drawingml/2006/main">
+              <a:graphicData uri="http://schemas.openxmlformats.org/drawingml/2006/picture">
+                <pic:pic xmlns:pic="http://schemas.openxmlformats.org/drawingml/2006/picture">
+                  <pic:nvPicPr>
+                    <pic:cNvPr id="1" name=""/>
+                    <pic:cNvPicPr/>
+                  </pic:nvPicPr>
+                  <pic:blipFill>
+                    <a:blip r:embed="rId13"/>
+                    <a:stretch>
+                      <a:fillRect/>
+                    </a:stretch>
+                  </pic:blipFill>
+                  <pic:spPr>
+                    <a:xfrm>
+                      <a:off x="0" y="0"/>
+                      <a:ext cx="5731510" cy="1795780"/>
+                    </a:xfrm>
+                    <a:prstGeom prst="rect">
+                      <a:avLst/>
+                    </a:prstGeom>
+                  </pic:spPr>
+                </pic:pic>
+              </a:graphicData>
+            </a:graphic>
+          </wp:inline>
+        </w:drawing>
+      </w:r>
+    </w:p>
+    <w:p>
+      <w:r>
+        <w:rPr>
+          <w:noProof/>
+          <w:lang w:eastAsia="en-AU"/>
+        </w:rPr>
+        <w:drawing>
+          <wp:inline distT="0" distB="0" distL="0" distR="0" wp14:anchorId="473B2728" wp14:editId="325DA4E6">
+            <wp:extent cx="5731510" cy="1170940"/>
+            <wp:effectExtent l="0" t="0" r="2540" b="0"/>
+            <wp:docPr id="10" name="Picture 10"/>
+            <wp:cNvGraphicFramePr>
+              <a:graphicFrameLocks xmlns:a="http://schemas.openxmlformats.org/drawingml/2006/main" noChangeAspect="1"/>
+            </wp:cNvGraphicFramePr>
+            <a:graphic xmlns:a="http://schemas.openxmlformats.org/drawingml/2006/main">
+              <a:graphicData uri="http://schemas.openxmlformats.org/drawingml/2006/picture">
+                <pic:pic xmlns:pic="http://schemas.openxmlformats.org/drawingml/2006/picture">
+                  <pic:nvPicPr>
+                    <pic:cNvPr id="1" name=""/>
+                    <pic:cNvPicPr/>
+                  </pic:nvPicPr>
+                  <pic:blipFill>
+                    <a:blip r:embed="rId14"/>
+                    <a:stretch>
+                      <a:fillRect/>
+                    </a:stretch>
+                  </pic:blipFill>
+                  <pic:spPr>
+                    <a:xfrm>
+                      <a:off x="0" y="0"/>
+                      <a:ext cx="5731510" cy="1170940"/>
+                    </a:xfrm>
+                    <a:prstGeom prst="rect">
+                      <a:avLst/>
+                    </a:prstGeom>
+                  </pic:spPr>
+                </pic:pic>
+              </a:graphicData>
+            </a:graphic>
+          </wp:inline>
+        </w:drawing>
+      </w:r>
+    </w:p>
+    <w:p>
+      <w:r>
+        <w:t xml:space="preserve">These are screenshots of our Harvest app, which can be found </w:t>
+      </w:r>
+      <w:hyperlink r:id="rId15" w:history="1">
+        <w:r>
+          <w:rPr>
+            <w:rStyle w:val="Hyperlink"/>
+          </w:rPr>
+          <w:t>here</w:t>
+        </w:r>
+      </w:hyperlink>
+      <w:r>
+        <w:t>.</w:t>
+      </w:r>
+      <w:r>
+        <w:t xml:space="preserve"> </w:t>
+      </w:r>
+      <w:r>
+        <w:t>Please email us if you want an invitation</w:t>
+      </w:r>
+      <w:r>
+        <w:t>, but note that the free trial period for this app will expire on 13/10/2017</w:t>
+      </w:r>
+      <w:r>
+        <w:t>.</w:t>
+      </w:r>
+      <w:bookmarkStart w:id="8" w:name="_GoBack"/>
       <w:bookmarkEnd w:id="8"/>
     </w:p>
     <w:p/>
@@ -2126,6 +2782,119 @@
     </w:lvl>
   </w:abstractNum>
   <w:abstractNum w:abstractNumId="2" w15:restartNumberingAfterBreak="0">
+    <w:nsid w:val="23BA447A"/>
+    <w:multiLevelType w:val="hybridMultilevel"/>
+    <w:tmpl w:val="683E90BA"/>
+    <w:lvl w:ilvl="0" w:tplc="0C090001">
+      <w:start w:val="1"/>
+      <w:numFmt w:val="bullet"/>
+      <w:lvlText w:val=""/>
+      <w:lvlJc w:val="left"/>
+      <w:pPr>
+        <w:ind w:left="720" w:hanging="360"/>
+      </w:pPr>
+      <w:rPr>
+        <w:rFonts w:ascii="Symbol" w:hAnsi="Symbol" w:hint="default"/>
+      </w:rPr>
+    </w:lvl>
+    <w:lvl w:ilvl="1" w:tplc="0C090003" w:tentative="1">
+      <w:start w:val="1"/>
+      <w:numFmt w:val="bullet"/>
+      <w:lvlText w:val="o"/>
+      <w:lvlJc w:val="left"/>
+      <w:pPr>
+        <w:ind w:left="1440" w:hanging="360"/>
+      </w:pPr>
+      <w:rPr>
+        <w:rFonts w:ascii="Courier New" w:hAnsi="Courier New" w:cs="Courier New" w:hint="default"/>
+      </w:rPr>
+    </w:lvl>
+    <w:lvl w:ilvl="2" w:tplc="0C090005" w:tentative="1">
+      <w:start w:val="1"/>
+      <w:numFmt w:val="bullet"/>
+      <w:lvlText w:val=""/>
+      <w:lvlJc w:val="left"/>
+      <w:pPr>
+        <w:ind w:left="2160" w:hanging="360"/>
+      </w:pPr>
+      <w:rPr>
+        <w:rFonts w:ascii="Wingdings" w:hAnsi="Wingdings" w:hint="default"/>
+      </w:rPr>
+    </w:lvl>
+    <w:lvl w:ilvl="3" w:tplc="0C090001" w:tentative="1">
+      <w:start w:val="1"/>
+      <w:numFmt w:val="bullet"/>
+      <w:lvlText w:val=""/>
+      <w:lvlJc w:val="left"/>
+      <w:pPr>
+        <w:ind w:left="2880" w:hanging="360"/>
+      </w:pPr>
+      <w:rPr>
+        <w:rFonts w:ascii="Symbol" w:hAnsi="Symbol" w:hint="default"/>
+      </w:rPr>
+    </w:lvl>
+    <w:lvl w:ilvl="4" w:tplc="0C090003" w:tentative="1">
+      <w:start w:val="1"/>
+      <w:numFmt w:val="bullet"/>
+      <w:lvlText w:val="o"/>
+      <w:lvlJc w:val="left"/>
+      <w:pPr>
+        <w:ind w:left="3600" w:hanging="360"/>
+      </w:pPr>
+      <w:rPr>
+        <w:rFonts w:ascii="Courier New" w:hAnsi="Courier New" w:cs="Courier New" w:hint="default"/>
+      </w:rPr>
+    </w:lvl>
+    <w:lvl w:ilvl="5" w:tplc="0C090005" w:tentative="1">
+      <w:start w:val="1"/>
+      <w:numFmt w:val="bullet"/>
+      <w:lvlText w:val=""/>
+      <w:lvlJc w:val="left"/>
+      <w:pPr>
+        <w:ind w:left="4320" w:hanging="360"/>
+      </w:pPr>
+      <w:rPr>
+        <w:rFonts w:ascii="Wingdings" w:hAnsi="Wingdings" w:hint="default"/>
+      </w:rPr>
+    </w:lvl>
+    <w:lvl w:ilvl="6" w:tplc="0C090001" w:tentative="1">
+      <w:start w:val="1"/>
+      <w:numFmt w:val="bullet"/>
+      <w:lvlText w:val=""/>
+      <w:lvlJc w:val="left"/>
+      <w:pPr>
+        <w:ind w:left="5040" w:hanging="360"/>
+      </w:pPr>
+      <w:rPr>
+        <w:rFonts w:ascii="Symbol" w:hAnsi="Symbol" w:hint="default"/>
+      </w:rPr>
+    </w:lvl>
+    <w:lvl w:ilvl="7" w:tplc="0C090003" w:tentative="1">
+      <w:start w:val="1"/>
+      <w:numFmt w:val="bullet"/>
+      <w:lvlText w:val="o"/>
+      <w:lvlJc w:val="left"/>
+      <w:pPr>
+        <w:ind w:left="5760" w:hanging="360"/>
+      </w:pPr>
+      <w:rPr>
+        <w:rFonts w:ascii="Courier New" w:hAnsi="Courier New" w:cs="Courier New" w:hint="default"/>
+      </w:rPr>
+    </w:lvl>
+    <w:lvl w:ilvl="8" w:tplc="0C090005" w:tentative="1">
+      <w:start w:val="1"/>
+      <w:numFmt w:val="bullet"/>
+      <w:lvlText w:val=""/>
+      <w:lvlJc w:val="left"/>
+      <w:pPr>
+        <w:ind w:left="6480" w:hanging="360"/>
+      </w:pPr>
+      <w:rPr>
+        <w:rFonts w:ascii="Wingdings" w:hAnsi="Wingdings" w:hint="default"/>
+      </w:rPr>
+    </w:lvl>
+  </w:abstractNum>
+  <w:abstractNum w:abstractNumId="3" w15:restartNumberingAfterBreak="0">
     <w:nsid w:val="41F33B86"/>
     <w:multiLevelType w:val="multilevel"/>
     <w:tmpl w:val="68D403C0"/>
@@ -2274,7 +3043,7 @@
       </w:rPr>
     </w:lvl>
   </w:abstractNum>
-  <w:abstractNum w:abstractNumId="3" w15:restartNumberingAfterBreak="0">
+  <w:abstractNum w:abstractNumId="4" w15:restartNumberingAfterBreak="0">
     <w:nsid w:val="521777FA"/>
     <w:multiLevelType w:val="multilevel"/>
     <w:tmpl w:val="E774F784"/>
@@ -2423,7 +3192,120 @@
       </w:rPr>
     </w:lvl>
   </w:abstractNum>
-  <w:abstractNum w:abstractNumId="4" w15:restartNumberingAfterBreak="0">
+  <w:abstractNum w:abstractNumId="5" w15:restartNumberingAfterBreak="0">
+    <w:nsid w:val="53E001F8"/>
+    <w:multiLevelType w:val="hybridMultilevel"/>
+    <w:tmpl w:val="1C2C29B0"/>
+    <w:lvl w:ilvl="0" w:tplc="0C09000F">
+      <w:start w:val="1"/>
+      <w:numFmt w:val="decimal"/>
+      <w:lvlText w:val="%1."/>
+      <w:lvlJc w:val="left"/>
+      <w:pPr>
+        <w:ind w:left="720" w:hanging="360"/>
+      </w:pPr>
+      <w:rPr>
+        <w:rFonts w:hint="default"/>
+      </w:rPr>
+    </w:lvl>
+    <w:lvl w:ilvl="1" w:tplc="0C090003">
+      <w:start w:val="1"/>
+      <w:numFmt w:val="bullet"/>
+      <w:lvlText w:val="o"/>
+      <w:lvlJc w:val="left"/>
+      <w:pPr>
+        <w:ind w:left="1440" w:hanging="360"/>
+      </w:pPr>
+      <w:rPr>
+        <w:rFonts w:ascii="Courier New" w:hAnsi="Courier New" w:cs="Courier New" w:hint="default"/>
+      </w:rPr>
+    </w:lvl>
+    <w:lvl w:ilvl="2" w:tplc="0C090005" w:tentative="1">
+      <w:start w:val="1"/>
+      <w:numFmt w:val="bullet"/>
+      <w:lvlText w:val=""/>
+      <w:lvlJc w:val="left"/>
+      <w:pPr>
+        <w:ind w:left="2160" w:hanging="360"/>
+      </w:pPr>
+      <w:rPr>
+        <w:rFonts w:ascii="Wingdings" w:hAnsi="Wingdings" w:hint="default"/>
+      </w:rPr>
+    </w:lvl>
+    <w:lvl w:ilvl="3" w:tplc="0C090001" w:tentative="1">
+      <w:start w:val="1"/>
+      <w:numFmt w:val="bullet"/>
+      <w:lvlText w:val=""/>
+      <w:lvlJc w:val="left"/>
+      <w:pPr>
+        <w:ind w:left="2880" w:hanging="360"/>
+      </w:pPr>
+      <w:rPr>
+        <w:rFonts w:ascii="Symbol" w:hAnsi="Symbol" w:hint="default"/>
+      </w:rPr>
+    </w:lvl>
+    <w:lvl w:ilvl="4" w:tplc="0C090003" w:tentative="1">
+      <w:start w:val="1"/>
+      <w:numFmt w:val="bullet"/>
+      <w:lvlText w:val="o"/>
+      <w:lvlJc w:val="left"/>
+      <w:pPr>
+        <w:ind w:left="3600" w:hanging="360"/>
+      </w:pPr>
+      <w:rPr>
+        <w:rFonts w:ascii="Courier New" w:hAnsi="Courier New" w:cs="Courier New" w:hint="default"/>
+      </w:rPr>
+    </w:lvl>
+    <w:lvl w:ilvl="5" w:tplc="0C090005" w:tentative="1">
+      <w:start w:val="1"/>
+      <w:numFmt w:val="bullet"/>
+      <w:lvlText w:val=""/>
+      <w:lvlJc w:val="left"/>
+      <w:pPr>
+        <w:ind w:left="4320" w:hanging="360"/>
+      </w:pPr>
+      <w:rPr>
+        <w:rFonts w:ascii="Wingdings" w:hAnsi="Wingdings" w:hint="default"/>
+      </w:rPr>
+    </w:lvl>
+    <w:lvl w:ilvl="6" w:tplc="0C090001" w:tentative="1">
+      <w:start w:val="1"/>
+      <w:numFmt w:val="bullet"/>
+      <w:lvlText w:val=""/>
+      <w:lvlJc w:val="left"/>
+      <w:pPr>
+        <w:ind w:left="5040" w:hanging="360"/>
+      </w:pPr>
+      <w:rPr>
+        <w:rFonts w:ascii="Symbol" w:hAnsi="Symbol" w:hint="default"/>
+      </w:rPr>
+    </w:lvl>
+    <w:lvl w:ilvl="7" w:tplc="0C090003" w:tentative="1">
+      <w:start w:val="1"/>
+      <w:numFmt w:val="bullet"/>
+      <w:lvlText w:val="o"/>
+      <w:lvlJc w:val="left"/>
+      <w:pPr>
+        <w:ind w:left="5760" w:hanging="360"/>
+      </w:pPr>
+      <w:rPr>
+        <w:rFonts w:ascii="Courier New" w:hAnsi="Courier New" w:cs="Courier New" w:hint="default"/>
+      </w:rPr>
+    </w:lvl>
+    <w:lvl w:ilvl="8" w:tplc="0C090005" w:tentative="1">
+      <w:start w:val="1"/>
+      <w:numFmt w:val="bullet"/>
+      <w:lvlText w:val=""/>
+      <w:lvlJc w:val="left"/>
+      <w:pPr>
+        <w:ind w:left="6480" w:hanging="360"/>
+      </w:pPr>
+      <w:rPr>
+        <w:rFonts w:ascii="Wingdings" w:hAnsi="Wingdings" w:hint="default"/>
+      </w:rPr>
+    </w:lvl>
+  </w:abstractNum>
+  <w:abstractNum w:abstractNumId="6" w15:restartNumberingAfterBreak="0">
     <w:nsid w:val="56776C6B"/>
     <w:multiLevelType w:val="hybridMultilevel"/>
     <w:tmpl w:val="3378E70C"/>
@@ -2537,19 +3419,25 @@
     </w:lvl>
   </w:abstractNum>
   <w:num w:numId="1">
-    <w:abstractNumId w:val="2"/>
+    <w:abstractNumId w:val="3"/>
   </w:num>
   <w:num w:numId="2">
     <w:abstractNumId w:val="0"/>
   </w:num>
   <w:num w:numId="3">
-    <w:abstractNumId w:val="3"/>
+    <w:abstractNumId w:val="4"/>
   </w:num>
   <w:num w:numId="4">
-    <w:abstractNumId w:val="4"/>
+    <w:abstractNumId w:val="6"/>
   </w:num>
   <w:num w:numId="5">
     <w:abstractNumId w:val="1"/>
+  </w:num>
+  <w:num w:numId="6">
+    <w:abstractNumId w:val="5"/>
+  </w:num>
+  <w:num w:numId="7">
+    <w:abstractNumId w:val="2"/>
   </w:num>
 </w:numbering>
 </file>
@@ -3293,6 +4181,2938 @@
 </w:styles>
 </file>
 
+<file path=word/charts/chart1.xml><?xml version="1.0" encoding="utf-8"?>
+<c:chartSpace xmlns:c="http://schemas.openxmlformats.org/drawingml/2006/chart" xmlns:a="http://schemas.openxmlformats.org/drawingml/2006/main" xmlns:r="http://schemas.openxmlformats.org/officeDocument/2006/relationships">
+  <c:date1904 val="0"/>
+  <c:lang val="en-US"/>
+  <c:roundedCorners val="0"/>
+  <mc:AlternateContent xmlns:mc="http://schemas.openxmlformats.org/markup-compatibility/2006">
+    <mc:Choice xmlns:c14="http://schemas.microsoft.com/office/drawing/2007/8/2/chart" Requires="c14">
+      <c14:style val="102"/>
+    </mc:Choice>
+    <mc:Fallback>
+      <c:style val="2"/>
+    </mc:Fallback>
+  </mc:AlternateContent>
+  <c:chart>
+    <c:title>
+      <c:tx>
+        <c:rich>
+          <a:bodyPr rot="0" spcFirstLastPara="1" vertOverflow="ellipsis" vert="horz" wrap="square" anchor="ctr" anchorCtr="1"/>
+          <a:lstStyle/>
+          <a:p>
+            <a:pPr>
+              <a:defRPr sz="2000" b="0" i="0" u="none" strike="noStrike" kern="1200" cap="none" spc="0" normalizeH="0" baseline="0">
+                <a:solidFill>
+                  <a:schemeClr val="tx1">
+                    <a:lumMod val="65000"/>
+                    <a:lumOff val="35000"/>
+                  </a:schemeClr>
+                </a:solidFill>
+                <a:latin typeface="+mj-lt"/>
+                <a:ea typeface="+mj-ea"/>
+                <a:cs typeface="+mj-cs"/>
+              </a:defRPr>
+            </a:pPr>
+            <a:r>
+              <a:rPr lang="en-AU"/>
+              <a:t>Time to receive</a:t>
+            </a:r>
+          </a:p>
+        </c:rich>
+      </c:tx>
+      <c:overlay val="0"/>
+      <c:spPr>
+        <a:noFill/>
+        <a:ln>
+          <a:noFill/>
+        </a:ln>
+        <a:effectLst/>
+      </c:spPr>
+      <c:txPr>
+        <a:bodyPr rot="0" spcFirstLastPara="1" vertOverflow="ellipsis" vert="horz" wrap="square" anchor="ctr" anchorCtr="1"/>
+        <a:lstStyle/>
+        <a:p>
+          <a:pPr>
+            <a:defRPr sz="2000" b="0" i="0" u="none" strike="noStrike" kern="1200" cap="none" spc="0" normalizeH="0" baseline="0">
+              <a:solidFill>
+                <a:schemeClr val="tx1">
+                  <a:lumMod val="65000"/>
+                  <a:lumOff val="35000"/>
+                </a:schemeClr>
+              </a:solidFill>
+              <a:latin typeface="+mj-lt"/>
+              <a:ea typeface="+mj-ea"/>
+              <a:cs typeface="+mj-cs"/>
+            </a:defRPr>
+          </a:pPr>
+          <a:endParaRPr lang="en-US"/>
+        </a:p>
+      </c:txPr>
+    </c:title>
+    <c:autoTitleDeleted val="0"/>
+    <c:plotArea>
+      <c:layout/>
+      <c:lineChart>
+        <c:grouping val="standard"/>
+        <c:varyColors val="0"/>
+        <c:ser>
+          <c:idx val="0"/>
+          <c:order val="0"/>
+          <c:tx>
+            <c:strRef>
+              <c:f>Time!$A$2</c:f>
+              <c:strCache>
+                <c:ptCount val="1"/>
+                <c:pt idx="0">
+                  <c:v>JSON</c:v>
+                </c:pt>
+              </c:strCache>
+            </c:strRef>
+          </c:tx>
+          <c:spPr>
+            <a:ln w="38100" cap="rnd">
+              <a:solidFill>
+                <a:schemeClr val="accent1"/>
+              </a:solidFill>
+              <a:round/>
+            </a:ln>
+            <a:effectLst/>
+          </c:spPr>
+          <c:marker>
+            <c:symbol val="none"/>
+          </c:marker>
+          <c:dLbls>
+            <c:dLbl>
+              <c:idx val="0"/>
+              <c:layout>
+                <c:manualLayout>
+                  <c:x val="-0.14595144356955381"/>
+                  <c:y val="-0.2314814814814814"/>
+                </c:manualLayout>
+              </c:layout>
+              <c:dLblPos val="r"/>
+              <c:showLegendKey val="0"/>
+              <c:showVal val="1"/>
+              <c:showCatName val="0"/>
+              <c:showSerName val="0"/>
+              <c:showPercent val="0"/>
+              <c:showBubbleSize val="0"/>
+              <c:extLst>
+                <c:ext xmlns:c15="http://schemas.microsoft.com/office/drawing/2012/chart" uri="{CE6537A1-D6FC-4f65-9D91-7224C49458BB}"/>
+              </c:extLst>
+            </c:dLbl>
+            <c:dLbl>
+              <c:idx val="1"/>
+              <c:layout>
+                <c:manualLayout>
+                  <c:x val="-7.7097331583552059E-2"/>
+                  <c:y val="-6.9444444444444448E-2"/>
+                </c:manualLayout>
+              </c:layout>
+              <c:dLblPos val="r"/>
+              <c:showLegendKey val="0"/>
+              <c:showVal val="1"/>
+              <c:showCatName val="0"/>
+              <c:showSerName val="0"/>
+              <c:showPercent val="0"/>
+              <c:showBubbleSize val="0"/>
+              <c:extLst>
+                <c:ext xmlns:c15="http://schemas.microsoft.com/office/drawing/2012/chart" uri="{CE6537A1-D6FC-4f65-9D91-7224C49458BB}"/>
+              </c:extLst>
+            </c:dLbl>
+            <c:dLbl>
+              <c:idx val="2"/>
+              <c:layout>
+                <c:manualLayout>
+                  <c:x val="-0.11320844269466317"/>
+                  <c:y val="-3.2407407407407447E-2"/>
+                </c:manualLayout>
+              </c:layout>
+              <c:dLblPos val="r"/>
+              <c:showLegendKey val="0"/>
+              <c:showVal val="1"/>
+              <c:showCatName val="0"/>
+              <c:showSerName val="0"/>
+              <c:showPercent val="0"/>
+              <c:showBubbleSize val="0"/>
+              <c:extLst>
+                <c:ext xmlns:c15="http://schemas.microsoft.com/office/drawing/2012/chart" uri="{CE6537A1-D6FC-4f65-9D91-7224C49458BB}"/>
+              </c:extLst>
+            </c:dLbl>
+            <c:spPr>
+              <a:noFill/>
+              <a:ln>
+                <a:noFill/>
+              </a:ln>
+              <a:effectLst/>
+            </c:spPr>
+            <c:txPr>
+              <a:bodyPr rot="0" spcFirstLastPara="1" vertOverflow="ellipsis" vert="horz" wrap="square" lIns="38100" tIns="19050" rIns="38100" bIns="19050" anchor="ctr" anchorCtr="1">
+                <a:spAutoFit/>
+              </a:bodyPr>
+              <a:lstStyle/>
+              <a:p>
+                <a:pPr>
+                  <a:defRPr sz="900" b="0" i="0" u="none" strike="noStrike" kern="1200" baseline="0">
+                    <a:solidFill>
+                      <a:schemeClr val="tx1">
+                        <a:lumMod val="75000"/>
+                        <a:lumOff val="25000"/>
+                      </a:schemeClr>
+                    </a:solidFill>
+                    <a:latin typeface="+mn-lt"/>
+                    <a:ea typeface="+mn-ea"/>
+                    <a:cs typeface="+mn-cs"/>
+                  </a:defRPr>
+                </a:pPr>
+                <a:endParaRPr lang="en-US"/>
+              </a:p>
+            </c:txPr>
+            <c:dLblPos val="ctr"/>
+            <c:showLegendKey val="0"/>
+            <c:showVal val="1"/>
+            <c:showCatName val="0"/>
+            <c:showSerName val="0"/>
+            <c:showPercent val="0"/>
+            <c:showBubbleSize val="0"/>
+            <c:showLeaderLines val="0"/>
+            <c:extLst>
+              <c:ext xmlns:c15="http://schemas.microsoft.com/office/drawing/2012/chart" uri="{CE6537A1-D6FC-4f65-9D91-7224C49458BB}">
+                <c15:showLeaderLines val="1"/>
+                <c15:leaderLines>
+                  <c:spPr>
+                    <a:ln w="9525">
+                      <a:solidFill>
+                        <a:schemeClr val="tx1">
+                          <a:lumMod val="35000"/>
+                          <a:lumOff val="65000"/>
+                        </a:schemeClr>
+                      </a:solidFill>
+                    </a:ln>
+                    <a:effectLst/>
+                  </c:spPr>
+                </c15:leaderLines>
+              </c:ext>
+            </c:extLst>
+          </c:dLbls>
+          <c:cat>
+            <c:strRef>
+              <c:f>Time!$B$1:$D$1</c:f>
+              <c:strCache>
+                <c:ptCount val="3"/>
+                <c:pt idx="0">
+                  <c:v>Small</c:v>
+                </c:pt>
+                <c:pt idx="1">
+                  <c:v>Medium</c:v>
+                </c:pt>
+                <c:pt idx="2">
+                  <c:v>Large</c:v>
+                </c:pt>
+              </c:strCache>
+            </c:strRef>
+          </c:cat>
+          <c:val>
+            <c:numRef>
+              <c:f>Time!$B$2:$D$2</c:f>
+              <c:numCache>
+                <c:formatCode>General</c:formatCode>
+                <c:ptCount val="3"/>
+                <c:pt idx="0" formatCode="0.00">
+                  <c:v>0.01</c:v>
+                </c:pt>
+                <c:pt idx="1">
+                  <c:v>0.68100000000000005</c:v>
+                </c:pt>
+                <c:pt idx="2">
+                  <c:v>1.181</c:v>
+                </c:pt>
+              </c:numCache>
+            </c:numRef>
+          </c:val>
+          <c:smooth val="0"/>
+        </c:ser>
+        <c:ser>
+          <c:idx val="1"/>
+          <c:order val="1"/>
+          <c:tx>
+            <c:strRef>
+              <c:f>Time!$A$3</c:f>
+              <c:strCache>
+                <c:ptCount val="1"/>
+                <c:pt idx="0">
+                  <c:v>MessagePack</c:v>
+                </c:pt>
+              </c:strCache>
+            </c:strRef>
+          </c:tx>
+          <c:spPr>
+            <a:ln w="38100" cap="rnd">
+              <a:solidFill>
+                <a:schemeClr val="accent2"/>
+              </a:solidFill>
+              <a:round/>
+            </a:ln>
+            <a:effectLst/>
+          </c:spPr>
+          <c:marker>
+            <c:symbol val="none"/>
+          </c:marker>
+          <c:dLbls>
+            <c:dLbl>
+              <c:idx val="0"/>
+              <c:layout>
+                <c:manualLayout>
+                  <c:x val="-6.6173665791776026E-2"/>
+                  <c:y val="-0.19444444444444453"/>
+                </c:manualLayout>
+              </c:layout>
+              <c:dLblPos val="r"/>
+              <c:showLegendKey val="0"/>
+              <c:showVal val="1"/>
+              <c:showCatName val="0"/>
+              <c:showSerName val="0"/>
+              <c:showPercent val="0"/>
+              <c:showBubbleSize val="0"/>
+              <c:extLst>
+                <c:ext xmlns:c15="http://schemas.microsoft.com/office/drawing/2012/chart" uri="{CE6537A1-D6FC-4f65-9D91-7224C49458BB}"/>
+              </c:extLst>
+            </c:dLbl>
+            <c:dLbl>
+              <c:idx val="1"/>
+              <c:layout>
+                <c:manualLayout>
+                  <c:x val="-2.7097331583552056E-2"/>
+                  <c:y val="5.0925925925926013E-2"/>
+                </c:manualLayout>
+              </c:layout>
+              <c:dLblPos val="r"/>
+              <c:showLegendKey val="0"/>
+              <c:showVal val="1"/>
+              <c:showCatName val="0"/>
+              <c:showSerName val="0"/>
+              <c:showPercent val="0"/>
+              <c:showBubbleSize val="0"/>
+              <c:extLst>
+                <c:ext xmlns:c15="http://schemas.microsoft.com/office/drawing/2012/chart" uri="{CE6537A1-D6FC-4f65-9D91-7224C49458BB}"/>
+              </c:extLst>
+            </c:dLbl>
+            <c:dLbl>
+              <c:idx val="2"/>
+              <c:layout>
+                <c:manualLayout>
+                  <c:x val="-4.6541776027996605E-2"/>
+                  <c:y val="7.407407407407407E-2"/>
+                </c:manualLayout>
+              </c:layout>
+              <c:dLblPos val="r"/>
+              <c:showLegendKey val="0"/>
+              <c:showVal val="1"/>
+              <c:showCatName val="0"/>
+              <c:showSerName val="0"/>
+              <c:showPercent val="0"/>
+              <c:showBubbleSize val="0"/>
+              <c:extLst>
+                <c:ext xmlns:c15="http://schemas.microsoft.com/office/drawing/2012/chart" uri="{CE6537A1-D6FC-4f65-9D91-7224C49458BB}"/>
+              </c:extLst>
+            </c:dLbl>
+            <c:spPr>
+              <a:noFill/>
+              <a:ln>
+                <a:noFill/>
+              </a:ln>
+              <a:effectLst/>
+            </c:spPr>
+            <c:txPr>
+              <a:bodyPr rot="0" spcFirstLastPara="1" vertOverflow="ellipsis" vert="horz" wrap="square" lIns="38100" tIns="19050" rIns="38100" bIns="19050" anchor="ctr" anchorCtr="1">
+                <a:spAutoFit/>
+              </a:bodyPr>
+              <a:lstStyle/>
+              <a:p>
+                <a:pPr>
+                  <a:defRPr sz="900" b="0" i="0" u="none" strike="noStrike" kern="1200" baseline="0">
+                    <a:solidFill>
+                      <a:schemeClr val="tx1">
+                        <a:lumMod val="75000"/>
+                        <a:lumOff val="25000"/>
+                      </a:schemeClr>
+                    </a:solidFill>
+                    <a:latin typeface="+mn-lt"/>
+                    <a:ea typeface="+mn-ea"/>
+                    <a:cs typeface="+mn-cs"/>
+                  </a:defRPr>
+                </a:pPr>
+                <a:endParaRPr lang="en-US"/>
+              </a:p>
+            </c:txPr>
+            <c:dLblPos val="ctr"/>
+            <c:showLegendKey val="0"/>
+            <c:showVal val="1"/>
+            <c:showCatName val="0"/>
+            <c:showSerName val="0"/>
+            <c:showPercent val="0"/>
+            <c:showBubbleSize val="0"/>
+            <c:showLeaderLines val="0"/>
+            <c:extLst>
+              <c:ext xmlns:c15="http://schemas.microsoft.com/office/drawing/2012/chart" uri="{CE6537A1-D6FC-4f65-9D91-7224C49458BB}">
+                <c15:showLeaderLines val="1"/>
+                <c15:leaderLines>
+                  <c:spPr>
+                    <a:ln w="9525">
+                      <a:solidFill>
+                        <a:schemeClr val="tx1">
+                          <a:lumMod val="35000"/>
+                          <a:lumOff val="65000"/>
+                        </a:schemeClr>
+                      </a:solidFill>
+                    </a:ln>
+                    <a:effectLst/>
+                  </c:spPr>
+                </c15:leaderLines>
+              </c:ext>
+            </c:extLst>
+          </c:dLbls>
+          <c:cat>
+            <c:strRef>
+              <c:f>Time!$B$1:$D$1</c:f>
+              <c:strCache>
+                <c:ptCount val="3"/>
+                <c:pt idx="0">
+                  <c:v>Small</c:v>
+                </c:pt>
+                <c:pt idx="1">
+                  <c:v>Medium</c:v>
+                </c:pt>
+                <c:pt idx="2">
+                  <c:v>Large</c:v>
+                </c:pt>
+              </c:strCache>
+            </c:strRef>
+          </c:cat>
+          <c:val>
+            <c:numRef>
+              <c:f>Time!$B$3:$D$3</c:f>
+              <c:numCache>
+                <c:formatCode>General</c:formatCode>
+                <c:ptCount val="3"/>
+                <c:pt idx="0">
+                  <c:v>7.0000000000000001E-3</c:v>
+                </c:pt>
+                <c:pt idx="1">
+                  <c:v>0.34599999999999997</c:v>
+                </c:pt>
+                <c:pt idx="2">
+                  <c:v>0.69599999999999995</c:v>
+                </c:pt>
+              </c:numCache>
+            </c:numRef>
+          </c:val>
+          <c:smooth val="0"/>
+        </c:ser>
+        <c:ser>
+          <c:idx val="2"/>
+          <c:order val="2"/>
+          <c:tx>
+            <c:strRef>
+              <c:f>Time!$A$4</c:f>
+              <c:strCache>
+                <c:ptCount val="1"/>
+                <c:pt idx="0">
+                  <c:v>ProtocolBuffer</c:v>
+                </c:pt>
+              </c:strCache>
+            </c:strRef>
+          </c:tx>
+          <c:spPr>
+            <a:ln w="38100" cap="rnd">
+              <a:solidFill>
+                <a:schemeClr val="accent3"/>
+              </a:solidFill>
+              <a:round/>
+            </a:ln>
+            <a:effectLst/>
+          </c:spPr>
+          <c:marker>
+            <c:symbol val="none"/>
+          </c:marker>
+          <c:dLbls>
+            <c:dLbl>
+              <c:idx val="0"/>
+              <c:layout>
+                <c:manualLayout>
+                  <c:x val="-2.1729221347331584E-2"/>
+                  <c:y val="-0.1388888888888889"/>
+                </c:manualLayout>
+              </c:layout>
+              <c:dLblPos val="r"/>
+              <c:showLegendKey val="0"/>
+              <c:showVal val="1"/>
+              <c:showCatName val="0"/>
+              <c:showSerName val="0"/>
+              <c:showPercent val="0"/>
+              <c:showBubbleSize val="0"/>
+              <c:extLst>
+                <c:ext xmlns:c15="http://schemas.microsoft.com/office/drawing/2012/chart" uri="{CE6537A1-D6FC-4f65-9D91-7224C49458BB}"/>
+              </c:extLst>
+            </c:dLbl>
+            <c:dLbl>
+              <c:idx val="1"/>
+              <c:layout>
+                <c:manualLayout>
+                  <c:x val="-2.7097331583552056E-2"/>
+                  <c:y val="2.7777777777777776E-2"/>
+                </c:manualLayout>
+              </c:layout>
+              <c:dLblPos val="r"/>
+              <c:showLegendKey val="0"/>
+              <c:showVal val="1"/>
+              <c:showCatName val="0"/>
+              <c:showSerName val="0"/>
+              <c:showPercent val="0"/>
+              <c:showBubbleSize val="0"/>
+              <c:extLst>
+                <c:ext xmlns:c15="http://schemas.microsoft.com/office/drawing/2012/chart" uri="{CE6537A1-D6FC-4f65-9D91-7224C49458BB}"/>
+              </c:extLst>
+            </c:dLbl>
+            <c:dLbl>
+              <c:idx val="2"/>
+              <c:layout>
+                <c:manualLayout>
+                  <c:x val="2.2902668416447843E-2"/>
+                  <c:y val="-9.2592592592593437E-3"/>
+                </c:manualLayout>
+              </c:layout>
+              <c:dLblPos val="r"/>
+              <c:showLegendKey val="0"/>
+              <c:showVal val="1"/>
+              <c:showCatName val="0"/>
+              <c:showSerName val="0"/>
+              <c:showPercent val="0"/>
+              <c:showBubbleSize val="0"/>
+              <c:extLst>
+                <c:ext xmlns:c15="http://schemas.microsoft.com/office/drawing/2012/chart" uri="{CE6537A1-D6FC-4f65-9D91-7224C49458BB}"/>
+              </c:extLst>
+            </c:dLbl>
+            <c:spPr>
+              <a:noFill/>
+              <a:ln>
+                <a:noFill/>
+              </a:ln>
+              <a:effectLst/>
+            </c:spPr>
+            <c:txPr>
+              <a:bodyPr rot="0" spcFirstLastPara="1" vertOverflow="ellipsis" vert="horz" wrap="square" lIns="38100" tIns="19050" rIns="38100" bIns="19050" anchor="ctr" anchorCtr="1">
+                <a:spAutoFit/>
+              </a:bodyPr>
+              <a:lstStyle/>
+              <a:p>
+                <a:pPr>
+                  <a:defRPr sz="900" b="0" i="0" u="none" strike="noStrike" kern="1200" baseline="0">
+                    <a:solidFill>
+                      <a:schemeClr val="tx1">
+                        <a:lumMod val="75000"/>
+                        <a:lumOff val="25000"/>
+                      </a:schemeClr>
+                    </a:solidFill>
+                    <a:latin typeface="+mn-lt"/>
+                    <a:ea typeface="+mn-ea"/>
+                    <a:cs typeface="+mn-cs"/>
+                  </a:defRPr>
+                </a:pPr>
+                <a:endParaRPr lang="en-US"/>
+              </a:p>
+            </c:txPr>
+            <c:dLblPos val="ctr"/>
+            <c:showLegendKey val="0"/>
+            <c:showVal val="1"/>
+            <c:showCatName val="0"/>
+            <c:showSerName val="0"/>
+            <c:showPercent val="0"/>
+            <c:showBubbleSize val="0"/>
+            <c:showLeaderLines val="0"/>
+            <c:extLst>
+              <c:ext xmlns:c15="http://schemas.microsoft.com/office/drawing/2012/chart" uri="{CE6537A1-D6FC-4f65-9D91-7224C49458BB}">
+                <c15:showLeaderLines val="1"/>
+                <c15:leaderLines>
+                  <c:spPr>
+                    <a:ln w="9525">
+                      <a:solidFill>
+                        <a:schemeClr val="tx1">
+                          <a:lumMod val="35000"/>
+                          <a:lumOff val="65000"/>
+                        </a:schemeClr>
+                      </a:solidFill>
+                    </a:ln>
+                    <a:effectLst/>
+                  </c:spPr>
+                </c15:leaderLines>
+              </c:ext>
+            </c:extLst>
+          </c:dLbls>
+          <c:cat>
+            <c:strRef>
+              <c:f>Time!$B$1:$D$1</c:f>
+              <c:strCache>
+                <c:ptCount val="3"/>
+                <c:pt idx="0">
+                  <c:v>Small</c:v>
+                </c:pt>
+                <c:pt idx="1">
+                  <c:v>Medium</c:v>
+                </c:pt>
+                <c:pt idx="2">
+                  <c:v>Large</c:v>
+                </c:pt>
+              </c:strCache>
+            </c:strRef>
+          </c:cat>
+          <c:val>
+            <c:numRef>
+              <c:f>Time!$B$4:$D$4</c:f>
+              <c:numCache>
+                <c:formatCode>General</c:formatCode>
+                <c:ptCount val="3"/>
+                <c:pt idx="0">
+                  <c:v>7.0000000000000001E-3</c:v>
+                </c:pt>
+                <c:pt idx="1">
+                  <c:v>0.58199999999999996</c:v>
+                </c:pt>
+                <c:pt idx="2">
+                  <c:v>0.93199999999999994</c:v>
+                </c:pt>
+              </c:numCache>
+            </c:numRef>
+          </c:val>
+          <c:smooth val="0"/>
+        </c:ser>
+        <c:dLbls>
+          <c:dLblPos val="ctr"/>
+          <c:showLegendKey val="0"/>
+          <c:showVal val="1"/>
+          <c:showCatName val="0"/>
+          <c:showSerName val="0"/>
+          <c:showPercent val="0"/>
+          <c:showBubbleSize val="0"/>
+        </c:dLbls>
+        <c:smooth val="0"/>
+        <c:axId val="-525778576"/>
+        <c:axId val="-525779120"/>
+      </c:lineChart>
+      <c:catAx>
+        <c:axId val="-525778576"/>
+        <c:scaling>
+          <c:orientation val="minMax"/>
+        </c:scaling>
+        <c:delete val="0"/>
+        <c:axPos val="b"/>
+        <c:title>
+          <c:tx>
+            <c:rich>
+              <a:bodyPr rot="0" spcFirstLastPara="1" vertOverflow="ellipsis" vert="horz" wrap="square" anchor="ctr" anchorCtr="1"/>
+              <a:lstStyle/>
+              <a:p>
+                <a:pPr>
+                  <a:defRPr sz="900" b="0" i="0" u="none" strike="noStrike" kern="1200" cap="all" baseline="0">
+                    <a:solidFill>
+                      <a:schemeClr val="tx1">
+                        <a:lumMod val="65000"/>
+                        <a:lumOff val="35000"/>
+                      </a:schemeClr>
+                    </a:solidFill>
+                    <a:latin typeface="+mn-lt"/>
+                    <a:ea typeface="+mn-ea"/>
+                    <a:cs typeface="+mn-cs"/>
+                  </a:defRPr>
+                </a:pPr>
+                <a:r>
+                  <a:rPr lang="en-AU"/>
+                  <a:t>Size</a:t>
+                </a:r>
+                <a:r>
+                  <a:rPr lang="en-AU" baseline="0"/>
+                  <a:t> category</a:t>
+                </a:r>
+              </a:p>
+            </c:rich>
+          </c:tx>
+          <c:overlay val="0"/>
+          <c:spPr>
+            <a:noFill/>
+            <a:ln>
+              <a:noFill/>
+            </a:ln>
+            <a:effectLst/>
+          </c:spPr>
+          <c:txPr>
+            <a:bodyPr rot="0" spcFirstLastPara="1" vertOverflow="ellipsis" vert="horz" wrap="square" anchor="ctr" anchorCtr="1"/>
+            <a:lstStyle/>
+            <a:p>
+              <a:pPr>
+                <a:defRPr sz="900" b="0" i="0" u="none" strike="noStrike" kern="1200" cap="all" baseline="0">
+                  <a:solidFill>
+                    <a:schemeClr val="tx1">
+                      <a:lumMod val="65000"/>
+                      <a:lumOff val="35000"/>
+                    </a:schemeClr>
+                  </a:solidFill>
+                  <a:latin typeface="+mn-lt"/>
+                  <a:ea typeface="+mn-ea"/>
+                  <a:cs typeface="+mn-cs"/>
+                </a:defRPr>
+              </a:pPr>
+              <a:endParaRPr lang="en-US"/>
+            </a:p>
+          </c:txPr>
+        </c:title>
+        <c:numFmt formatCode="General" sourceLinked="1"/>
+        <c:majorTickMark val="none"/>
+        <c:minorTickMark val="none"/>
+        <c:tickLblPos val="nextTo"/>
+        <c:spPr>
+          <a:noFill/>
+          <a:ln w="9525" cap="flat" cmpd="sng" algn="ctr">
+            <a:solidFill>
+              <a:schemeClr val="tx1">
+                <a:lumMod val="15000"/>
+                <a:lumOff val="85000"/>
+              </a:schemeClr>
+            </a:solidFill>
+            <a:round/>
+          </a:ln>
+          <a:effectLst/>
+        </c:spPr>
+        <c:txPr>
+          <a:bodyPr rot="-60000000" spcFirstLastPara="1" vertOverflow="ellipsis" vert="horz" wrap="square" anchor="ctr" anchorCtr="1"/>
+          <a:lstStyle/>
+          <a:p>
+            <a:pPr>
+              <a:defRPr sz="900" b="0" i="0" u="none" strike="noStrike" kern="1200" cap="none" spc="0" normalizeH="0" baseline="0">
+                <a:solidFill>
+                  <a:schemeClr val="tx1">
+                    <a:lumMod val="65000"/>
+                    <a:lumOff val="35000"/>
+                  </a:schemeClr>
+                </a:solidFill>
+                <a:latin typeface="+mn-lt"/>
+                <a:ea typeface="+mn-ea"/>
+                <a:cs typeface="+mn-cs"/>
+              </a:defRPr>
+            </a:pPr>
+            <a:endParaRPr lang="en-US"/>
+          </a:p>
+        </c:txPr>
+        <c:crossAx val="-525779120"/>
+        <c:crosses val="autoZero"/>
+        <c:auto val="1"/>
+        <c:lblAlgn val="ctr"/>
+        <c:lblOffset val="100"/>
+        <c:noMultiLvlLbl val="0"/>
+      </c:catAx>
+      <c:valAx>
+        <c:axId val="-525779120"/>
+        <c:scaling>
+          <c:orientation val="minMax"/>
+        </c:scaling>
+        <c:delete val="0"/>
+        <c:axPos val="l"/>
+        <c:majorGridlines>
+          <c:spPr>
+            <a:ln w="9525" cap="flat" cmpd="sng" algn="ctr">
+              <a:solidFill>
+                <a:schemeClr val="tx1">
+                  <a:lumMod val="15000"/>
+                  <a:lumOff val="85000"/>
+                </a:schemeClr>
+              </a:solidFill>
+              <a:round/>
+            </a:ln>
+            <a:effectLst/>
+          </c:spPr>
+        </c:majorGridlines>
+        <c:minorGridlines>
+          <c:spPr>
+            <a:ln w="9525" cap="flat" cmpd="sng" algn="ctr">
+              <a:solidFill>
+                <a:schemeClr val="tx1">
+                  <a:lumMod val="5000"/>
+                  <a:lumOff val="95000"/>
+                </a:schemeClr>
+              </a:solidFill>
+              <a:round/>
+            </a:ln>
+            <a:effectLst/>
+          </c:spPr>
+        </c:minorGridlines>
+        <c:title>
+          <c:tx>
+            <c:rich>
+              <a:bodyPr rot="-5400000" spcFirstLastPara="1" vertOverflow="ellipsis" vert="horz" wrap="square" anchor="ctr" anchorCtr="1"/>
+              <a:lstStyle/>
+              <a:p>
+                <a:pPr>
+                  <a:defRPr sz="900" b="0" i="0" u="none" strike="noStrike" kern="1200" cap="all" baseline="0">
+                    <a:solidFill>
+                      <a:schemeClr val="tx1">
+                        <a:lumMod val="65000"/>
+                        <a:lumOff val="35000"/>
+                      </a:schemeClr>
+                    </a:solidFill>
+                    <a:latin typeface="+mn-lt"/>
+                    <a:ea typeface="+mn-ea"/>
+                    <a:cs typeface="+mn-cs"/>
+                  </a:defRPr>
+                </a:pPr>
+                <a:r>
+                  <a:rPr lang="en-AU"/>
+                  <a:t>seconds</a:t>
+                </a:r>
+              </a:p>
+            </c:rich>
+          </c:tx>
+          <c:overlay val="0"/>
+          <c:spPr>
+            <a:noFill/>
+            <a:ln>
+              <a:noFill/>
+            </a:ln>
+            <a:effectLst/>
+          </c:spPr>
+          <c:txPr>
+            <a:bodyPr rot="-5400000" spcFirstLastPara="1" vertOverflow="ellipsis" vert="horz" wrap="square" anchor="ctr" anchorCtr="1"/>
+            <a:lstStyle/>
+            <a:p>
+              <a:pPr>
+                <a:defRPr sz="900" b="0" i="0" u="none" strike="noStrike" kern="1200" cap="all" baseline="0">
+                  <a:solidFill>
+                    <a:schemeClr val="tx1">
+                      <a:lumMod val="65000"/>
+                      <a:lumOff val="35000"/>
+                    </a:schemeClr>
+                  </a:solidFill>
+                  <a:latin typeface="+mn-lt"/>
+                  <a:ea typeface="+mn-ea"/>
+                  <a:cs typeface="+mn-cs"/>
+                </a:defRPr>
+              </a:pPr>
+              <a:endParaRPr lang="en-US"/>
+            </a:p>
+          </c:txPr>
+        </c:title>
+        <c:numFmt formatCode="0.00" sourceLinked="1"/>
+        <c:majorTickMark val="none"/>
+        <c:minorTickMark val="none"/>
+        <c:tickLblPos val="nextTo"/>
+        <c:spPr>
+          <a:noFill/>
+          <a:ln>
+            <a:noFill/>
+          </a:ln>
+          <a:effectLst/>
+        </c:spPr>
+        <c:txPr>
+          <a:bodyPr rot="-60000000" spcFirstLastPara="1" vertOverflow="ellipsis" vert="horz" wrap="square" anchor="ctr" anchorCtr="1"/>
+          <a:lstStyle/>
+          <a:p>
+            <a:pPr>
+              <a:defRPr sz="900" b="0" i="0" u="none" strike="noStrike" kern="1200" baseline="0">
+                <a:solidFill>
+                  <a:schemeClr val="tx1">
+                    <a:lumMod val="65000"/>
+                    <a:lumOff val="35000"/>
+                  </a:schemeClr>
+                </a:solidFill>
+                <a:latin typeface="+mn-lt"/>
+                <a:ea typeface="+mn-ea"/>
+                <a:cs typeface="+mn-cs"/>
+              </a:defRPr>
+            </a:pPr>
+            <a:endParaRPr lang="en-US"/>
+          </a:p>
+        </c:txPr>
+        <c:crossAx val="-525778576"/>
+        <c:crosses val="autoZero"/>
+        <c:crossBetween val="between"/>
+      </c:valAx>
+      <c:spPr>
+        <a:noFill/>
+        <a:ln>
+          <a:noFill/>
+        </a:ln>
+        <a:effectLst/>
+      </c:spPr>
+    </c:plotArea>
+    <c:legend>
+      <c:legendPos val="t"/>
+      <c:overlay val="0"/>
+      <c:spPr>
+        <a:noFill/>
+        <a:ln>
+          <a:noFill/>
+        </a:ln>
+        <a:effectLst/>
+      </c:spPr>
+      <c:txPr>
+        <a:bodyPr rot="0" spcFirstLastPara="1" vertOverflow="ellipsis" vert="horz" wrap="square" anchor="ctr" anchorCtr="1"/>
+        <a:lstStyle/>
+        <a:p>
+          <a:pPr>
+            <a:defRPr sz="900" b="0" i="0" u="none" strike="noStrike" kern="1200" baseline="0">
+              <a:solidFill>
+                <a:schemeClr val="tx1">
+                  <a:lumMod val="65000"/>
+                  <a:lumOff val="35000"/>
+                </a:schemeClr>
+              </a:solidFill>
+              <a:latin typeface="+mn-lt"/>
+              <a:ea typeface="+mn-ea"/>
+              <a:cs typeface="+mn-cs"/>
+            </a:defRPr>
+          </a:pPr>
+          <a:endParaRPr lang="en-US"/>
+        </a:p>
+      </c:txPr>
+    </c:legend>
+    <c:plotVisOnly val="1"/>
+    <c:dispBlanksAs val="gap"/>
+    <c:showDLblsOverMax val="0"/>
+  </c:chart>
+  <c:spPr>
+    <a:solidFill>
+      <a:schemeClr val="bg1"/>
+    </a:solidFill>
+    <a:ln w="9525" cap="flat" cmpd="sng" algn="ctr">
+      <a:solidFill>
+        <a:schemeClr val="tx1">
+          <a:lumMod val="15000"/>
+          <a:lumOff val="85000"/>
+        </a:schemeClr>
+      </a:solidFill>
+      <a:round/>
+    </a:ln>
+    <a:effectLst/>
+  </c:spPr>
+  <c:txPr>
+    <a:bodyPr/>
+    <a:lstStyle/>
+    <a:p>
+      <a:pPr>
+        <a:defRPr/>
+      </a:pPr>
+      <a:endParaRPr lang="en-US"/>
+    </a:p>
+  </c:txPr>
+  <c:externalData r:id="rId3">
+    <c:autoUpdate val="0"/>
+  </c:externalData>
+</c:chartSpace>
+</file>
+
+<file path=word/charts/chart2.xml><?xml version="1.0" encoding="utf-8"?>
+<c:chartSpace xmlns:c="http://schemas.openxmlformats.org/drawingml/2006/chart" xmlns:a="http://schemas.openxmlformats.org/drawingml/2006/main" xmlns:r="http://schemas.openxmlformats.org/officeDocument/2006/relationships">
+  <c:date1904 val="0"/>
+  <c:lang val="en-US"/>
+  <c:roundedCorners val="0"/>
+  <mc:AlternateContent xmlns:mc="http://schemas.openxmlformats.org/markup-compatibility/2006">
+    <mc:Choice xmlns:c14="http://schemas.microsoft.com/office/drawing/2007/8/2/chart" Requires="c14">
+      <c14:style val="102"/>
+    </mc:Choice>
+    <mc:Fallback>
+      <c:style val="2"/>
+    </mc:Fallback>
+  </mc:AlternateContent>
+  <c:chart>
+    <c:title>
+      <c:tx>
+        <c:rich>
+          <a:bodyPr rot="0" spcFirstLastPara="1" vertOverflow="ellipsis" vert="horz" wrap="square" anchor="ctr" anchorCtr="1"/>
+          <a:lstStyle/>
+          <a:p>
+            <a:pPr>
+              <a:defRPr sz="2000" b="0" i="0" u="none" strike="noStrike" kern="1200" cap="none" spc="0" normalizeH="0" baseline="0">
+                <a:solidFill>
+                  <a:schemeClr val="tx1">
+                    <a:lumMod val="65000"/>
+                    <a:lumOff val="35000"/>
+                  </a:schemeClr>
+                </a:solidFill>
+                <a:latin typeface="+mj-lt"/>
+                <a:ea typeface="+mj-ea"/>
+                <a:cs typeface="+mj-cs"/>
+              </a:defRPr>
+            </a:pPr>
+            <a:r>
+              <a:rPr lang="en-AU"/>
+              <a:t>File sizes</a:t>
+            </a:r>
+          </a:p>
+        </c:rich>
+      </c:tx>
+      <c:overlay val="0"/>
+      <c:spPr>
+        <a:noFill/>
+        <a:ln>
+          <a:noFill/>
+        </a:ln>
+        <a:effectLst/>
+      </c:spPr>
+      <c:txPr>
+        <a:bodyPr rot="0" spcFirstLastPara="1" vertOverflow="ellipsis" vert="horz" wrap="square" anchor="ctr" anchorCtr="1"/>
+        <a:lstStyle/>
+        <a:p>
+          <a:pPr>
+            <a:defRPr sz="2000" b="0" i="0" u="none" strike="noStrike" kern="1200" cap="none" spc="0" normalizeH="0" baseline="0">
+              <a:solidFill>
+                <a:schemeClr val="tx1">
+                  <a:lumMod val="65000"/>
+                  <a:lumOff val="35000"/>
+                </a:schemeClr>
+              </a:solidFill>
+              <a:latin typeface="+mj-lt"/>
+              <a:ea typeface="+mj-ea"/>
+              <a:cs typeface="+mj-cs"/>
+            </a:defRPr>
+          </a:pPr>
+          <a:endParaRPr lang="en-US"/>
+        </a:p>
+      </c:txPr>
+    </c:title>
+    <c:autoTitleDeleted val="0"/>
+    <c:plotArea>
+      <c:layout/>
+      <c:lineChart>
+        <c:grouping val="standard"/>
+        <c:varyColors val="0"/>
+        <c:ser>
+          <c:idx val="0"/>
+          <c:order val="0"/>
+          <c:tx>
+            <c:strRef>
+              <c:f>Size!$A$2</c:f>
+              <c:strCache>
+                <c:ptCount val="1"/>
+                <c:pt idx="0">
+                  <c:v>JSON</c:v>
+                </c:pt>
+              </c:strCache>
+            </c:strRef>
+          </c:tx>
+          <c:spPr>
+            <a:ln w="38100" cap="rnd">
+              <a:solidFill>
+                <a:schemeClr val="accent1"/>
+              </a:solidFill>
+              <a:round/>
+            </a:ln>
+            <a:effectLst/>
+          </c:spPr>
+          <c:marker>
+            <c:symbol val="none"/>
+          </c:marker>
+          <c:dLbls>
+            <c:dLbl>
+              <c:idx val="0"/>
+              <c:layout>
+                <c:manualLayout>
+                  <c:x val="-0.13206255468066491"/>
+                  <c:y val="-0.12037037037037046"/>
+                </c:manualLayout>
+              </c:layout>
+              <c:dLblPos val="r"/>
+              <c:showLegendKey val="0"/>
+              <c:showVal val="1"/>
+              <c:showCatName val="0"/>
+              <c:showSerName val="0"/>
+              <c:showPercent val="0"/>
+              <c:showBubbleSize val="0"/>
+              <c:extLst>
+                <c:ext xmlns:c15="http://schemas.microsoft.com/office/drawing/2012/chart" uri="{CE6537A1-D6FC-4f65-9D91-7224C49458BB}"/>
+              </c:extLst>
+            </c:dLbl>
+            <c:dLbl>
+              <c:idx val="1"/>
+              <c:layout>
+                <c:manualLayout>
+                  <c:x val="-7.7097331583552059E-2"/>
+                  <c:y val="-0.18055555555555555"/>
+                </c:manualLayout>
+              </c:layout>
+              <c:dLblPos val="r"/>
+              <c:showLegendKey val="0"/>
+              <c:showVal val="1"/>
+              <c:showCatName val="0"/>
+              <c:showSerName val="0"/>
+              <c:showPercent val="0"/>
+              <c:showBubbleSize val="0"/>
+              <c:extLst>
+                <c:ext xmlns:c15="http://schemas.microsoft.com/office/drawing/2012/chart" uri="{CE6537A1-D6FC-4f65-9D91-7224C49458BB}"/>
+              </c:extLst>
+            </c:dLbl>
+            <c:dLbl>
+              <c:idx val="2"/>
+              <c:layout>
+                <c:manualLayout>
+                  <c:x val="-0.11320844269466317"/>
+                  <c:y val="-3.2407407407407447E-2"/>
+                </c:manualLayout>
+              </c:layout>
+              <c:dLblPos val="r"/>
+              <c:showLegendKey val="0"/>
+              <c:showVal val="1"/>
+              <c:showCatName val="0"/>
+              <c:showSerName val="0"/>
+              <c:showPercent val="0"/>
+              <c:showBubbleSize val="0"/>
+              <c:extLst>
+                <c:ext xmlns:c15="http://schemas.microsoft.com/office/drawing/2012/chart" uri="{CE6537A1-D6FC-4f65-9D91-7224C49458BB}"/>
+              </c:extLst>
+            </c:dLbl>
+            <c:spPr>
+              <a:noFill/>
+              <a:ln>
+                <a:noFill/>
+              </a:ln>
+              <a:effectLst/>
+            </c:spPr>
+            <c:txPr>
+              <a:bodyPr rot="0" spcFirstLastPara="1" vertOverflow="ellipsis" vert="horz" wrap="square" lIns="38100" tIns="19050" rIns="38100" bIns="19050" anchor="ctr" anchorCtr="1">
+                <a:spAutoFit/>
+              </a:bodyPr>
+              <a:lstStyle/>
+              <a:p>
+                <a:pPr>
+                  <a:defRPr sz="900" b="0" i="0" u="none" strike="noStrike" kern="1200" baseline="0">
+                    <a:solidFill>
+                      <a:schemeClr val="tx1">
+                        <a:lumMod val="75000"/>
+                        <a:lumOff val="25000"/>
+                      </a:schemeClr>
+                    </a:solidFill>
+                    <a:latin typeface="+mn-lt"/>
+                    <a:ea typeface="+mn-ea"/>
+                    <a:cs typeface="+mn-cs"/>
+                  </a:defRPr>
+                </a:pPr>
+                <a:endParaRPr lang="en-US"/>
+              </a:p>
+            </c:txPr>
+            <c:dLblPos val="ctr"/>
+            <c:showLegendKey val="0"/>
+            <c:showVal val="1"/>
+            <c:showCatName val="0"/>
+            <c:showSerName val="0"/>
+            <c:showPercent val="0"/>
+            <c:showBubbleSize val="0"/>
+            <c:showLeaderLines val="0"/>
+            <c:extLst>
+              <c:ext xmlns:c15="http://schemas.microsoft.com/office/drawing/2012/chart" uri="{CE6537A1-D6FC-4f65-9D91-7224C49458BB}">
+                <c15:showLeaderLines val="1"/>
+                <c15:leaderLines>
+                  <c:spPr>
+                    <a:ln w="9525">
+                      <a:solidFill>
+                        <a:schemeClr val="tx1">
+                          <a:lumMod val="35000"/>
+                          <a:lumOff val="65000"/>
+                        </a:schemeClr>
+                      </a:solidFill>
+                    </a:ln>
+                    <a:effectLst/>
+                  </c:spPr>
+                </c15:leaderLines>
+              </c:ext>
+            </c:extLst>
+          </c:dLbls>
+          <c:cat>
+            <c:strRef>
+              <c:f>Size!$B$1:$D$1</c:f>
+              <c:strCache>
+                <c:ptCount val="3"/>
+                <c:pt idx="0">
+                  <c:v>Small</c:v>
+                </c:pt>
+                <c:pt idx="1">
+                  <c:v>Medium</c:v>
+                </c:pt>
+                <c:pt idx="2">
+                  <c:v>Large</c:v>
+                </c:pt>
+              </c:strCache>
+            </c:strRef>
+          </c:cat>
+          <c:val>
+            <c:numRef>
+              <c:f>Size!$B$2:$D$2</c:f>
+              <c:numCache>
+                <c:formatCode>General</c:formatCode>
+                <c:ptCount val="3"/>
+                <c:pt idx="0" formatCode="0.00">
+                  <c:v>2.1</c:v>
+                </c:pt>
+                <c:pt idx="1">
+                  <c:v>107.4</c:v>
+                </c:pt>
+                <c:pt idx="2">
+                  <c:v>214.9</c:v>
+                </c:pt>
+              </c:numCache>
+            </c:numRef>
+          </c:val>
+          <c:smooth val="0"/>
+        </c:ser>
+        <c:ser>
+          <c:idx val="1"/>
+          <c:order val="1"/>
+          <c:tx>
+            <c:strRef>
+              <c:f>Size!$A$3</c:f>
+              <c:strCache>
+                <c:ptCount val="1"/>
+                <c:pt idx="0">
+                  <c:v>MessagePack</c:v>
+                </c:pt>
+              </c:strCache>
+            </c:strRef>
+          </c:tx>
+          <c:spPr>
+            <a:ln w="38100" cap="rnd">
+              <a:solidFill>
+                <a:schemeClr val="accent2"/>
+              </a:solidFill>
+              <a:round/>
+            </a:ln>
+            <a:effectLst/>
+          </c:spPr>
+          <c:marker>
+            <c:symbol val="none"/>
+          </c:marker>
+          <c:dLbls>
+            <c:dLbl>
+              <c:idx val="0"/>
+              <c:layout>
+                <c:manualLayout>
+                  <c:x val="-6.3395888013998244E-2"/>
+                  <c:y val="-0.13425925925925927"/>
+                </c:manualLayout>
+              </c:layout>
+              <c:dLblPos val="r"/>
+              <c:showLegendKey val="0"/>
+              <c:showVal val="1"/>
+              <c:showCatName val="0"/>
+              <c:showSerName val="0"/>
+              <c:showPercent val="0"/>
+              <c:showBubbleSize val="0"/>
+              <c:extLst>
+                <c:ext xmlns:c15="http://schemas.microsoft.com/office/drawing/2012/chart" uri="{CE6537A1-D6FC-4f65-9D91-7224C49458BB}"/>
+              </c:extLst>
+            </c:dLbl>
+            <c:dLbl>
+              <c:idx val="1"/>
+              <c:layout>
+                <c:manualLayout>
+                  <c:x val="-0.11876399825021872"/>
+                  <c:y val="-7.8703703703703706E-2"/>
+                </c:manualLayout>
+              </c:layout>
+              <c:dLblPos val="r"/>
+              <c:showLegendKey val="0"/>
+              <c:showVal val="1"/>
+              <c:showCatName val="0"/>
+              <c:showSerName val="0"/>
+              <c:showPercent val="0"/>
+              <c:showBubbleSize val="0"/>
+              <c:extLst>
+                <c:ext xmlns:c15="http://schemas.microsoft.com/office/drawing/2012/chart" uri="{CE6537A1-D6FC-4f65-9D91-7224C49458BB}"/>
+              </c:extLst>
+            </c:dLbl>
+            <c:dLbl>
+              <c:idx val="2"/>
+              <c:layout>
+                <c:manualLayout>
+                  <c:x val="2.0124890638670165E-2"/>
+                  <c:y val="-2.7777777777777863E-2"/>
+                </c:manualLayout>
+              </c:layout>
+              <c:dLblPos val="r"/>
+              <c:showLegendKey val="0"/>
+              <c:showVal val="1"/>
+              <c:showCatName val="0"/>
+              <c:showSerName val="0"/>
+              <c:showPercent val="0"/>
+              <c:showBubbleSize val="0"/>
+              <c:extLst>
+                <c:ext xmlns:c15="http://schemas.microsoft.com/office/drawing/2012/chart" uri="{CE6537A1-D6FC-4f65-9D91-7224C49458BB}"/>
+              </c:extLst>
+            </c:dLbl>
+            <c:spPr>
+              <a:noFill/>
+              <a:ln>
+                <a:noFill/>
+              </a:ln>
+              <a:effectLst/>
+            </c:spPr>
+            <c:txPr>
+              <a:bodyPr rot="0" spcFirstLastPara="1" vertOverflow="ellipsis" vert="horz" wrap="square" lIns="38100" tIns="19050" rIns="38100" bIns="19050" anchor="ctr" anchorCtr="1">
+                <a:spAutoFit/>
+              </a:bodyPr>
+              <a:lstStyle/>
+              <a:p>
+                <a:pPr>
+                  <a:defRPr sz="900" b="0" i="0" u="none" strike="noStrike" kern="1200" baseline="0">
+                    <a:solidFill>
+                      <a:schemeClr val="tx1">
+                        <a:lumMod val="75000"/>
+                        <a:lumOff val="25000"/>
+                      </a:schemeClr>
+                    </a:solidFill>
+                    <a:latin typeface="+mn-lt"/>
+                    <a:ea typeface="+mn-ea"/>
+                    <a:cs typeface="+mn-cs"/>
+                  </a:defRPr>
+                </a:pPr>
+                <a:endParaRPr lang="en-US"/>
+              </a:p>
+            </c:txPr>
+            <c:dLblPos val="ctr"/>
+            <c:showLegendKey val="0"/>
+            <c:showVal val="1"/>
+            <c:showCatName val="0"/>
+            <c:showSerName val="0"/>
+            <c:showPercent val="0"/>
+            <c:showBubbleSize val="0"/>
+            <c:showLeaderLines val="0"/>
+            <c:extLst>
+              <c:ext xmlns:c15="http://schemas.microsoft.com/office/drawing/2012/chart" uri="{CE6537A1-D6FC-4f65-9D91-7224C49458BB}">
+                <c15:showLeaderLines val="1"/>
+                <c15:leaderLines>
+                  <c:spPr>
+                    <a:ln w="9525">
+                      <a:solidFill>
+                        <a:schemeClr val="tx1">
+                          <a:lumMod val="35000"/>
+                          <a:lumOff val="65000"/>
+                        </a:schemeClr>
+                      </a:solidFill>
+                    </a:ln>
+                    <a:effectLst/>
+                  </c:spPr>
+                </c15:leaderLines>
+              </c:ext>
+            </c:extLst>
+          </c:dLbls>
+          <c:cat>
+            <c:strRef>
+              <c:f>Size!$B$1:$D$1</c:f>
+              <c:strCache>
+                <c:ptCount val="3"/>
+                <c:pt idx="0">
+                  <c:v>Small</c:v>
+                </c:pt>
+                <c:pt idx="1">
+                  <c:v>Medium</c:v>
+                </c:pt>
+                <c:pt idx="2">
+                  <c:v>Large</c:v>
+                </c:pt>
+              </c:strCache>
+            </c:strRef>
+          </c:cat>
+          <c:val>
+            <c:numRef>
+              <c:f>Size!$B$3:$D$3</c:f>
+              <c:numCache>
+                <c:formatCode>General</c:formatCode>
+                <c:ptCount val="3"/>
+                <c:pt idx="0">
+                  <c:v>1.9</c:v>
+                </c:pt>
+                <c:pt idx="1">
+                  <c:v>92.5</c:v>
+                </c:pt>
+                <c:pt idx="2">
+                  <c:v>185</c:v>
+                </c:pt>
+              </c:numCache>
+            </c:numRef>
+          </c:val>
+          <c:smooth val="0"/>
+        </c:ser>
+        <c:ser>
+          <c:idx val="2"/>
+          <c:order val="2"/>
+          <c:tx>
+            <c:strRef>
+              <c:f>Size!$A$4</c:f>
+              <c:strCache>
+                <c:ptCount val="1"/>
+                <c:pt idx="0">
+                  <c:v>ProtocolBuffer</c:v>
+                </c:pt>
+              </c:strCache>
+            </c:strRef>
+          </c:tx>
+          <c:spPr>
+            <a:ln w="38100" cap="rnd">
+              <a:solidFill>
+                <a:schemeClr val="accent3"/>
+              </a:solidFill>
+              <a:round/>
+            </a:ln>
+            <a:effectLst/>
+          </c:spPr>
+          <c:marker>
+            <c:symbol val="none"/>
+          </c:marker>
+          <c:dLbls>
+            <c:dLbl>
+              <c:idx val="0"/>
+              <c:layout>
+                <c:manualLayout>
+                  <c:x val="1.1604111986001749E-2"/>
+                  <c:y val="-0.1388888888888889"/>
+                </c:manualLayout>
+              </c:layout>
+              <c:dLblPos val="r"/>
+              <c:showLegendKey val="0"/>
+              <c:showVal val="1"/>
+              <c:showCatName val="0"/>
+              <c:showSerName val="0"/>
+              <c:showPercent val="0"/>
+              <c:showBubbleSize val="0"/>
+              <c:extLst>
+                <c:ext xmlns:c15="http://schemas.microsoft.com/office/drawing/2012/chart" uri="{CE6537A1-D6FC-4f65-9D91-7224C49458BB}"/>
+              </c:extLst>
+            </c:dLbl>
+            <c:dLbl>
+              <c:idx val="1"/>
+              <c:layout>
+                <c:manualLayout>
+                  <c:x val="-1.043066491688539E-2"/>
+                  <c:y val="7.8703703703703623E-2"/>
+                </c:manualLayout>
+              </c:layout>
+              <c:dLblPos val="r"/>
+              <c:showLegendKey val="0"/>
+              <c:showVal val="1"/>
+              <c:showCatName val="0"/>
+              <c:showSerName val="0"/>
+              <c:showPercent val="0"/>
+              <c:showBubbleSize val="0"/>
+              <c:extLst>
+                <c:ext xmlns:c15="http://schemas.microsoft.com/office/drawing/2012/chart" uri="{CE6537A1-D6FC-4f65-9D91-7224C49458BB}"/>
+              </c:extLst>
+            </c:dLbl>
+            <c:dLbl>
+              <c:idx val="2"/>
+              <c:layout>
+                <c:manualLayout>
+                  <c:x val="2.2902668416447843E-2"/>
+                  <c:y val="-9.2592592592593437E-3"/>
+                </c:manualLayout>
+              </c:layout>
+              <c:dLblPos val="r"/>
+              <c:showLegendKey val="0"/>
+              <c:showVal val="1"/>
+              <c:showCatName val="0"/>
+              <c:showSerName val="0"/>
+              <c:showPercent val="0"/>
+              <c:showBubbleSize val="0"/>
+              <c:extLst>
+                <c:ext xmlns:c15="http://schemas.microsoft.com/office/drawing/2012/chart" uri="{CE6537A1-D6FC-4f65-9D91-7224C49458BB}"/>
+              </c:extLst>
+            </c:dLbl>
+            <c:spPr>
+              <a:noFill/>
+              <a:ln>
+                <a:noFill/>
+              </a:ln>
+              <a:effectLst/>
+            </c:spPr>
+            <c:txPr>
+              <a:bodyPr rot="0" spcFirstLastPara="1" vertOverflow="ellipsis" vert="horz" wrap="square" lIns="38100" tIns="19050" rIns="38100" bIns="19050" anchor="ctr" anchorCtr="1">
+                <a:spAutoFit/>
+              </a:bodyPr>
+              <a:lstStyle/>
+              <a:p>
+                <a:pPr>
+                  <a:defRPr sz="900" b="0" i="0" u="none" strike="noStrike" kern="1200" baseline="0">
+                    <a:solidFill>
+                      <a:schemeClr val="tx1">
+                        <a:lumMod val="75000"/>
+                        <a:lumOff val="25000"/>
+                      </a:schemeClr>
+                    </a:solidFill>
+                    <a:latin typeface="+mn-lt"/>
+                    <a:ea typeface="+mn-ea"/>
+                    <a:cs typeface="+mn-cs"/>
+                  </a:defRPr>
+                </a:pPr>
+                <a:endParaRPr lang="en-US"/>
+              </a:p>
+            </c:txPr>
+            <c:dLblPos val="ctr"/>
+            <c:showLegendKey val="0"/>
+            <c:showVal val="1"/>
+            <c:showCatName val="0"/>
+            <c:showSerName val="0"/>
+            <c:showPercent val="0"/>
+            <c:showBubbleSize val="0"/>
+            <c:showLeaderLines val="0"/>
+            <c:extLst>
+              <c:ext xmlns:c15="http://schemas.microsoft.com/office/drawing/2012/chart" uri="{CE6537A1-D6FC-4f65-9D91-7224C49458BB}">
+                <c15:showLeaderLines val="1"/>
+                <c15:leaderLines>
+                  <c:spPr>
+                    <a:ln w="9525">
+                      <a:solidFill>
+                        <a:schemeClr val="tx1">
+                          <a:lumMod val="35000"/>
+                          <a:lumOff val="65000"/>
+                        </a:schemeClr>
+                      </a:solidFill>
+                    </a:ln>
+                    <a:effectLst/>
+                  </c:spPr>
+                </c15:leaderLines>
+              </c:ext>
+            </c:extLst>
+          </c:dLbls>
+          <c:cat>
+            <c:strRef>
+              <c:f>Size!$B$1:$D$1</c:f>
+              <c:strCache>
+                <c:ptCount val="3"/>
+                <c:pt idx="0">
+                  <c:v>Small</c:v>
+                </c:pt>
+                <c:pt idx="1">
+                  <c:v>Medium</c:v>
+                </c:pt>
+                <c:pt idx="2">
+                  <c:v>Large</c:v>
+                </c:pt>
+              </c:strCache>
+            </c:strRef>
+          </c:cat>
+          <c:val>
+            <c:numRef>
+              <c:f>Size!$B$4:$D$4</c:f>
+              <c:numCache>
+                <c:formatCode>General</c:formatCode>
+                <c:ptCount val="3"/>
+                <c:pt idx="0">
+                  <c:v>1.6</c:v>
+                </c:pt>
+                <c:pt idx="1">
+                  <c:v>82.2</c:v>
+                </c:pt>
+                <c:pt idx="2">
+                  <c:v>164.5</c:v>
+                </c:pt>
+              </c:numCache>
+            </c:numRef>
+          </c:val>
+          <c:smooth val="0"/>
+        </c:ser>
+        <c:dLbls>
+          <c:dLblPos val="ctr"/>
+          <c:showLegendKey val="0"/>
+          <c:showVal val="1"/>
+          <c:showCatName val="0"/>
+          <c:showSerName val="0"/>
+          <c:showPercent val="0"/>
+          <c:showBubbleSize val="0"/>
+        </c:dLbls>
+        <c:smooth val="0"/>
+        <c:axId val="-711081824"/>
+        <c:axId val="-711080192"/>
+      </c:lineChart>
+      <c:catAx>
+        <c:axId val="-711081824"/>
+        <c:scaling>
+          <c:orientation val="minMax"/>
+        </c:scaling>
+        <c:delete val="0"/>
+        <c:axPos val="b"/>
+        <c:title>
+          <c:tx>
+            <c:rich>
+              <a:bodyPr rot="0" spcFirstLastPara="1" vertOverflow="ellipsis" vert="horz" wrap="square" anchor="ctr" anchorCtr="1"/>
+              <a:lstStyle/>
+              <a:p>
+                <a:pPr>
+                  <a:defRPr sz="900" b="0" i="0" u="none" strike="noStrike" kern="1200" cap="all" baseline="0">
+                    <a:solidFill>
+                      <a:schemeClr val="tx1">
+                        <a:lumMod val="65000"/>
+                        <a:lumOff val="35000"/>
+                      </a:schemeClr>
+                    </a:solidFill>
+                    <a:latin typeface="+mn-lt"/>
+                    <a:ea typeface="+mn-ea"/>
+                    <a:cs typeface="+mn-cs"/>
+                  </a:defRPr>
+                </a:pPr>
+                <a:r>
+                  <a:rPr lang="en-AU"/>
+                  <a:t>size category</a:t>
+                </a:r>
+              </a:p>
+            </c:rich>
+          </c:tx>
+          <c:overlay val="0"/>
+          <c:spPr>
+            <a:noFill/>
+            <a:ln>
+              <a:noFill/>
+            </a:ln>
+            <a:effectLst/>
+          </c:spPr>
+          <c:txPr>
+            <a:bodyPr rot="0" spcFirstLastPara="1" vertOverflow="ellipsis" vert="horz" wrap="square" anchor="ctr" anchorCtr="1"/>
+            <a:lstStyle/>
+            <a:p>
+              <a:pPr>
+                <a:defRPr sz="900" b="0" i="0" u="none" strike="noStrike" kern="1200" cap="all" baseline="0">
+                  <a:solidFill>
+                    <a:schemeClr val="tx1">
+                      <a:lumMod val="65000"/>
+                      <a:lumOff val="35000"/>
+                    </a:schemeClr>
+                  </a:solidFill>
+                  <a:latin typeface="+mn-lt"/>
+                  <a:ea typeface="+mn-ea"/>
+                  <a:cs typeface="+mn-cs"/>
+                </a:defRPr>
+              </a:pPr>
+              <a:endParaRPr lang="en-US"/>
+            </a:p>
+          </c:txPr>
+        </c:title>
+        <c:numFmt formatCode="General" sourceLinked="1"/>
+        <c:majorTickMark val="none"/>
+        <c:minorTickMark val="none"/>
+        <c:tickLblPos val="nextTo"/>
+        <c:spPr>
+          <a:noFill/>
+          <a:ln w="9525" cap="flat" cmpd="sng" algn="ctr">
+            <a:solidFill>
+              <a:schemeClr val="tx1">
+                <a:lumMod val="15000"/>
+                <a:lumOff val="85000"/>
+              </a:schemeClr>
+            </a:solidFill>
+            <a:round/>
+          </a:ln>
+          <a:effectLst/>
+        </c:spPr>
+        <c:txPr>
+          <a:bodyPr rot="-60000000" spcFirstLastPara="1" vertOverflow="ellipsis" vert="horz" wrap="square" anchor="ctr" anchorCtr="1"/>
+          <a:lstStyle/>
+          <a:p>
+            <a:pPr>
+              <a:defRPr sz="900" b="0" i="0" u="none" strike="noStrike" kern="1200" cap="none" spc="0" normalizeH="0" baseline="0">
+                <a:solidFill>
+                  <a:schemeClr val="tx1">
+                    <a:lumMod val="65000"/>
+                    <a:lumOff val="35000"/>
+                  </a:schemeClr>
+                </a:solidFill>
+                <a:latin typeface="+mn-lt"/>
+                <a:ea typeface="+mn-ea"/>
+                <a:cs typeface="+mn-cs"/>
+              </a:defRPr>
+            </a:pPr>
+            <a:endParaRPr lang="en-US"/>
+          </a:p>
+        </c:txPr>
+        <c:crossAx val="-711080192"/>
+        <c:crosses val="autoZero"/>
+        <c:auto val="1"/>
+        <c:lblAlgn val="ctr"/>
+        <c:lblOffset val="100"/>
+        <c:noMultiLvlLbl val="0"/>
+      </c:catAx>
+      <c:valAx>
+        <c:axId val="-711080192"/>
+        <c:scaling>
+          <c:orientation val="minMax"/>
+        </c:scaling>
+        <c:delete val="0"/>
+        <c:axPos val="l"/>
+        <c:majorGridlines>
+          <c:spPr>
+            <a:ln w="9525" cap="flat" cmpd="sng" algn="ctr">
+              <a:solidFill>
+                <a:schemeClr val="tx1">
+                  <a:lumMod val="15000"/>
+                  <a:lumOff val="85000"/>
+                </a:schemeClr>
+              </a:solidFill>
+              <a:round/>
+            </a:ln>
+            <a:effectLst/>
+          </c:spPr>
+        </c:majorGridlines>
+        <c:minorGridlines>
+          <c:spPr>
+            <a:ln w="9525" cap="flat" cmpd="sng" algn="ctr">
+              <a:solidFill>
+                <a:schemeClr val="tx1">
+                  <a:lumMod val="5000"/>
+                  <a:lumOff val="95000"/>
+                </a:schemeClr>
+              </a:solidFill>
+              <a:round/>
+            </a:ln>
+            <a:effectLst/>
+          </c:spPr>
+        </c:minorGridlines>
+        <c:title>
+          <c:tx>
+            <c:rich>
+              <a:bodyPr rot="-5400000" spcFirstLastPara="1" vertOverflow="ellipsis" vert="horz" wrap="square" anchor="ctr" anchorCtr="1"/>
+              <a:lstStyle/>
+              <a:p>
+                <a:pPr>
+                  <a:defRPr sz="900" b="0" i="0" u="none" strike="noStrike" kern="1200" cap="all" baseline="0">
+                    <a:solidFill>
+                      <a:schemeClr val="tx1">
+                        <a:lumMod val="65000"/>
+                        <a:lumOff val="35000"/>
+                      </a:schemeClr>
+                    </a:solidFill>
+                    <a:latin typeface="+mn-lt"/>
+                    <a:ea typeface="+mn-ea"/>
+                    <a:cs typeface="+mn-cs"/>
+                  </a:defRPr>
+                </a:pPr>
+                <a:r>
+                  <a:rPr lang="en-AU"/>
+                  <a:t>megabytes</a:t>
+                </a:r>
+              </a:p>
+            </c:rich>
+          </c:tx>
+          <c:overlay val="0"/>
+          <c:spPr>
+            <a:noFill/>
+            <a:ln>
+              <a:noFill/>
+            </a:ln>
+            <a:effectLst/>
+          </c:spPr>
+          <c:txPr>
+            <a:bodyPr rot="-5400000" spcFirstLastPara="1" vertOverflow="ellipsis" vert="horz" wrap="square" anchor="ctr" anchorCtr="1"/>
+            <a:lstStyle/>
+            <a:p>
+              <a:pPr>
+                <a:defRPr sz="900" b="0" i="0" u="none" strike="noStrike" kern="1200" cap="all" baseline="0">
+                  <a:solidFill>
+                    <a:schemeClr val="tx1">
+                      <a:lumMod val="65000"/>
+                      <a:lumOff val="35000"/>
+                    </a:schemeClr>
+                  </a:solidFill>
+                  <a:latin typeface="+mn-lt"/>
+                  <a:ea typeface="+mn-ea"/>
+                  <a:cs typeface="+mn-cs"/>
+                </a:defRPr>
+              </a:pPr>
+              <a:endParaRPr lang="en-US"/>
+            </a:p>
+          </c:txPr>
+        </c:title>
+        <c:numFmt formatCode="0.00" sourceLinked="1"/>
+        <c:majorTickMark val="none"/>
+        <c:minorTickMark val="none"/>
+        <c:tickLblPos val="nextTo"/>
+        <c:spPr>
+          <a:noFill/>
+          <a:ln>
+            <a:noFill/>
+          </a:ln>
+          <a:effectLst/>
+        </c:spPr>
+        <c:txPr>
+          <a:bodyPr rot="-60000000" spcFirstLastPara="1" vertOverflow="ellipsis" vert="horz" wrap="square" anchor="ctr" anchorCtr="1"/>
+          <a:lstStyle/>
+          <a:p>
+            <a:pPr>
+              <a:defRPr sz="900" b="0" i="0" u="none" strike="noStrike" kern="1200" baseline="0">
+                <a:solidFill>
+                  <a:schemeClr val="tx1">
+                    <a:lumMod val="65000"/>
+                    <a:lumOff val="35000"/>
+                  </a:schemeClr>
+                </a:solidFill>
+                <a:latin typeface="+mn-lt"/>
+                <a:ea typeface="+mn-ea"/>
+                <a:cs typeface="+mn-cs"/>
+              </a:defRPr>
+            </a:pPr>
+            <a:endParaRPr lang="en-US"/>
+          </a:p>
+        </c:txPr>
+        <c:crossAx val="-711081824"/>
+        <c:crosses val="autoZero"/>
+        <c:crossBetween val="between"/>
+      </c:valAx>
+      <c:spPr>
+        <a:noFill/>
+        <a:ln>
+          <a:noFill/>
+        </a:ln>
+        <a:effectLst/>
+      </c:spPr>
+    </c:plotArea>
+    <c:legend>
+      <c:legendPos val="t"/>
+      <c:overlay val="0"/>
+      <c:spPr>
+        <a:noFill/>
+        <a:ln>
+          <a:noFill/>
+        </a:ln>
+        <a:effectLst/>
+      </c:spPr>
+      <c:txPr>
+        <a:bodyPr rot="0" spcFirstLastPara="1" vertOverflow="ellipsis" vert="horz" wrap="square" anchor="ctr" anchorCtr="1"/>
+        <a:lstStyle/>
+        <a:p>
+          <a:pPr>
+            <a:defRPr sz="900" b="0" i="0" u="none" strike="noStrike" kern="1200" baseline="0">
+              <a:solidFill>
+                <a:schemeClr val="tx1">
+                  <a:lumMod val="65000"/>
+                  <a:lumOff val="35000"/>
+                </a:schemeClr>
+              </a:solidFill>
+              <a:latin typeface="+mn-lt"/>
+              <a:ea typeface="+mn-ea"/>
+              <a:cs typeface="+mn-cs"/>
+            </a:defRPr>
+          </a:pPr>
+          <a:endParaRPr lang="en-US"/>
+        </a:p>
+      </c:txPr>
+    </c:legend>
+    <c:plotVisOnly val="1"/>
+    <c:dispBlanksAs val="gap"/>
+    <c:showDLblsOverMax val="0"/>
+  </c:chart>
+  <c:spPr>
+    <a:solidFill>
+      <a:schemeClr val="bg1"/>
+    </a:solidFill>
+    <a:ln w="9525" cap="flat" cmpd="sng" algn="ctr">
+      <a:solidFill>
+        <a:schemeClr val="tx1">
+          <a:lumMod val="15000"/>
+          <a:lumOff val="85000"/>
+        </a:schemeClr>
+      </a:solidFill>
+      <a:round/>
+    </a:ln>
+    <a:effectLst/>
+  </c:spPr>
+  <c:txPr>
+    <a:bodyPr/>
+    <a:lstStyle/>
+    <a:p>
+      <a:pPr>
+        <a:defRPr/>
+      </a:pPr>
+      <a:endParaRPr lang="en-US"/>
+    </a:p>
+  </c:txPr>
+  <c:externalData r:id="rId3">
+    <c:autoUpdate val="0"/>
+  </c:externalData>
+</c:chartSpace>
+</file>
+
+<file path=word/charts/colors1.xml><?xml version="1.0" encoding="utf-8"?>
+<cs:colorStyle xmlns:cs="http://schemas.microsoft.com/office/drawing/2012/chartStyle" xmlns:a="http://schemas.openxmlformats.org/drawingml/2006/main" meth="cycle" id="10">
+  <a:schemeClr val="accent1"/>
+  <a:schemeClr val="accent2"/>
+  <a:schemeClr val="accent3"/>
+  <a:schemeClr val="accent4"/>
+  <a:schemeClr val="accent5"/>
+  <a:schemeClr val="accent6"/>
+  <cs:variation/>
+  <cs:variation>
+    <a:lumMod val="60000"/>
+  </cs:variation>
+  <cs:variation>
+    <a:lumMod val="80000"/>
+    <a:lumOff val="20000"/>
+  </cs:variation>
+  <cs:variation>
+    <a:lumMod val="80000"/>
+  </cs:variation>
+  <cs:variation>
+    <a:lumMod val="60000"/>
+    <a:lumOff val="40000"/>
+  </cs:variation>
+  <cs:variation>
+    <a:lumMod val="50000"/>
+  </cs:variation>
+  <cs:variation>
+    <a:lumMod val="70000"/>
+    <a:lumOff val="30000"/>
+  </cs:variation>
+  <cs:variation>
+    <a:lumMod val="70000"/>
+  </cs:variation>
+  <cs:variation>
+    <a:lumMod val="50000"/>
+    <a:lumOff val="50000"/>
+  </cs:variation>
+</cs:colorStyle>
+</file>
+
+<file path=word/charts/colors2.xml><?xml version="1.0" encoding="utf-8"?>
+<cs:colorStyle xmlns:cs="http://schemas.microsoft.com/office/drawing/2012/chartStyle" xmlns:a="http://schemas.openxmlformats.org/drawingml/2006/main" meth="cycle" id="10">
+  <a:schemeClr val="accent1"/>
+  <a:schemeClr val="accent2"/>
+  <a:schemeClr val="accent3"/>
+  <a:schemeClr val="accent4"/>
+  <a:schemeClr val="accent5"/>
+  <a:schemeClr val="accent6"/>
+  <cs:variation/>
+  <cs:variation>
+    <a:lumMod val="60000"/>
+  </cs:variation>
+  <cs:variation>
+    <a:lumMod val="80000"/>
+    <a:lumOff val="20000"/>
+  </cs:variation>
+  <cs:variation>
+    <a:lumMod val="80000"/>
+  </cs:variation>
+  <cs:variation>
+    <a:lumMod val="60000"/>
+    <a:lumOff val="40000"/>
+  </cs:variation>
+  <cs:variation>
+    <a:lumMod val="50000"/>
+  </cs:variation>
+  <cs:variation>
+    <a:lumMod val="70000"/>
+    <a:lumOff val="30000"/>
+  </cs:variation>
+  <cs:variation>
+    <a:lumMod val="70000"/>
+  </cs:variation>
+  <cs:variation>
+    <a:lumMod val="50000"/>
+    <a:lumOff val="50000"/>
+  </cs:variation>
+</cs:colorStyle>
+</file>
+
+<file path=word/charts/style1.xml><?xml version="1.0" encoding="utf-8"?>
+<cs:chartStyle xmlns:cs="http://schemas.microsoft.com/office/drawing/2012/chartStyle" xmlns:a="http://schemas.openxmlformats.org/drawingml/2006/main" id="235">
+  <cs:axisTitle>
+    <cs:lnRef idx="0"/>
+    <cs:fillRef idx="0"/>
+    <cs:effectRef idx="0"/>
+    <cs:fontRef idx="minor">
+      <a:schemeClr val="tx1">
+        <a:lumMod val="65000"/>
+        <a:lumOff val="35000"/>
+      </a:schemeClr>
+    </cs:fontRef>
+    <cs:defRPr sz="900" kern="1200" cap="all"/>
+  </cs:axisTitle>
+  <cs:categoryAxis>
+    <cs:lnRef idx="0"/>
+    <cs:fillRef idx="0"/>
+    <cs:effectRef idx="0"/>
+    <cs:fontRef idx="minor">
+      <a:schemeClr val="tx1">
+        <a:lumMod val="65000"/>
+        <a:lumOff val="35000"/>
+      </a:schemeClr>
+    </cs:fontRef>
+    <cs:spPr>
+      <a:ln w="9525" cap="flat" cmpd="sng" algn="ctr">
+        <a:solidFill>
+          <a:schemeClr val="tx1">
+            <a:lumMod val="15000"/>
+            <a:lumOff val="85000"/>
+          </a:schemeClr>
+        </a:solidFill>
+        <a:round/>
+      </a:ln>
+    </cs:spPr>
+    <cs:defRPr sz="900" b="0" kern="1200" cap="none" spc="0" normalizeH="0" baseline="0"/>
+  </cs:categoryAxis>
+  <cs:chartArea mods="allowNoFillOverride allowNoLineOverride">
+    <cs:lnRef idx="0"/>
+    <cs:fillRef idx="0"/>
+    <cs:effectRef idx="0"/>
+    <cs:fontRef idx="minor">
+      <a:schemeClr val="dk1"/>
+    </cs:fontRef>
+    <cs:spPr>
+      <a:solidFill>
+        <a:schemeClr val="bg1"/>
+      </a:solidFill>
+      <a:ln w="9525" cap="flat" cmpd="sng" algn="ctr">
+        <a:solidFill>
+          <a:schemeClr val="tx1">
+            <a:lumMod val="15000"/>
+            <a:lumOff val="85000"/>
+          </a:schemeClr>
+        </a:solidFill>
+        <a:round/>
+      </a:ln>
+    </cs:spPr>
+    <cs:defRPr sz="900" kern="1200"/>
+  </cs:chartArea>
+  <cs:dataLabel>
+    <cs:lnRef idx="0"/>
+    <cs:fillRef idx="0"/>
+    <cs:effectRef idx="0"/>
+    <cs:fontRef idx="minor">
+      <a:schemeClr val="tx1">
+        <a:lumMod val="75000"/>
+        <a:lumOff val="25000"/>
+      </a:schemeClr>
+    </cs:fontRef>
+    <cs:defRPr sz="900" kern="1200"/>
+  </cs:dataLabel>
+  <cs:dataLabelCallout>
+    <cs:lnRef idx="0"/>
+    <cs:fillRef idx="0"/>
+    <cs:effectRef idx="0"/>
+    <cs:fontRef idx="minor">
+      <a:schemeClr val="dk1">
+        <a:lumMod val="75000"/>
+        <a:lumOff val="25000"/>
+      </a:schemeClr>
+    </cs:fontRef>
+    <cs:spPr>
+      <a:solidFill>
+        <a:schemeClr val="dk1">
+          <a:lumMod val="15000"/>
+          <a:lumOff val="85000"/>
+        </a:schemeClr>
+      </a:solidFill>
+    </cs:spPr>
+    <cs:defRPr sz="900" kern="1200"/>
+    <cs:bodyPr rot="0" spcFirstLastPara="1" vertOverflow="clip" horzOverflow="clip" vert="horz" wrap="square" lIns="36576" tIns="18288" rIns="36576" bIns="18288" anchor="ctr" anchorCtr="1">
+      <a:spAutoFit/>
+    </cs:bodyPr>
+  </cs:dataLabelCallout>
+  <cs:dataPoint>
+    <cs:lnRef idx="0"/>
+    <cs:fillRef idx="0">
+      <cs:styleClr val="auto"/>
+    </cs:fillRef>
+    <cs:effectRef idx="0"/>
+    <cs:fontRef idx="minor">
+      <a:schemeClr val="dk1"/>
+    </cs:fontRef>
+    <cs:spPr>
+      <a:solidFill>
+        <a:schemeClr val="phClr"/>
+      </a:solidFill>
+    </cs:spPr>
+  </cs:dataPoint>
+  <cs:dataPoint3D>
+    <cs:lnRef idx="0"/>
+    <cs:fillRef idx="0">
+      <cs:styleClr val="auto"/>
+    </cs:fillRef>
+    <cs:effectRef idx="0"/>
+    <cs:fontRef idx="minor">
+      <a:schemeClr val="dk1"/>
+    </cs:fontRef>
+    <cs:spPr>
+      <a:solidFill>
+        <a:schemeClr val="phClr"/>
+      </a:solidFill>
+    </cs:spPr>
+  </cs:dataPoint3D>
+  <cs:dataPointLine>
+    <cs:lnRef idx="0">
+      <cs:styleClr val="auto"/>
+    </cs:lnRef>
+    <cs:fillRef idx="0"/>
+    <cs:effectRef idx="0"/>
+    <cs:fontRef idx="minor">
+      <a:schemeClr val="dk1"/>
+    </cs:fontRef>
+    <cs:spPr>
+      <a:ln w="38100" cap="rnd">
+        <a:solidFill>
+          <a:schemeClr val="phClr"/>
+        </a:solidFill>
+        <a:round/>
+      </a:ln>
+    </cs:spPr>
+  </cs:dataPointLine>
+  <cs:dataPointMarker>
+    <cs:lnRef idx="0"/>
+    <cs:fillRef idx="0">
+      <cs:styleClr val="auto"/>
+    </cs:fillRef>
+    <cs:effectRef idx="0"/>
+    <cs:fontRef idx="minor">
+      <a:schemeClr val="dk1"/>
+    </cs:fontRef>
+    <cs:spPr>
+      <a:solidFill>
+        <a:schemeClr val="phClr"/>
+      </a:solidFill>
+    </cs:spPr>
+  </cs:dataPointMarker>
+  <cs:dataPointMarkerLayout symbol="circle" size="8"/>
+  <cs:dataPointWireframe>
+    <cs:lnRef idx="0">
+      <cs:styleClr val="auto"/>
+    </cs:lnRef>
+    <cs:fillRef idx="0"/>
+    <cs:effectRef idx="0"/>
+    <cs:fontRef idx="minor">
+      <a:schemeClr val="dk1"/>
+    </cs:fontRef>
+    <cs:spPr>
+      <a:ln w="9525" cap="rnd">
+        <a:solidFill>
+          <a:schemeClr val="phClr"/>
+        </a:solidFill>
+        <a:round/>
+      </a:ln>
+    </cs:spPr>
+  </cs:dataPointWireframe>
+  <cs:dataTable>
+    <cs:lnRef idx="0"/>
+    <cs:fillRef idx="0"/>
+    <cs:effectRef idx="0"/>
+    <cs:fontRef idx="minor">
+      <a:schemeClr val="tx1">
+        <a:lumMod val="65000"/>
+        <a:lumOff val="35000"/>
+      </a:schemeClr>
+    </cs:fontRef>
+    <cs:spPr>
+      <a:ln w="9525">
+        <a:solidFill>
+          <a:schemeClr val="tx1">
+            <a:lumMod val="15000"/>
+            <a:lumOff val="85000"/>
+          </a:schemeClr>
+        </a:solidFill>
+      </a:ln>
+    </cs:spPr>
+    <cs:defRPr sz="900" kern="1200"/>
+  </cs:dataTable>
+  <cs:downBar>
+    <cs:lnRef idx="0"/>
+    <cs:fillRef idx="0"/>
+    <cs:effectRef idx="0"/>
+    <cs:fontRef idx="minor">
+      <a:schemeClr val="dk1"/>
+    </cs:fontRef>
+    <cs:spPr>
+      <a:solidFill>
+        <a:schemeClr val="dk1">
+          <a:lumMod val="75000"/>
+          <a:lumOff val="25000"/>
+        </a:schemeClr>
+      </a:solidFill>
+      <a:ln w="9525">
+        <a:solidFill>
+          <a:schemeClr val="tx1">
+            <a:lumMod val="50000"/>
+            <a:lumOff val="50000"/>
+          </a:schemeClr>
+        </a:solidFill>
+      </a:ln>
+    </cs:spPr>
+  </cs:downBar>
+  <cs:dropLine>
+    <cs:lnRef idx="0"/>
+    <cs:fillRef idx="0"/>
+    <cs:effectRef idx="0"/>
+    <cs:fontRef idx="minor">
+      <a:schemeClr val="dk1"/>
+    </cs:fontRef>
+    <cs:spPr>
+      <a:ln w="9525">
+        <a:solidFill>
+          <a:schemeClr val="tx1">
+            <a:lumMod val="50000"/>
+            <a:lumOff val="50000"/>
+          </a:schemeClr>
+        </a:solidFill>
+        <a:prstDash val="dash"/>
+      </a:ln>
+    </cs:spPr>
+  </cs:dropLine>
+  <cs:errorBar>
+    <cs:lnRef idx="0"/>
+    <cs:fillRef idx="0"/>
+    <cs:effectRef idx="0"/>
+    <cs:fontRef idx="minor">
+      <a:schemeClr val="dk1"/>
+    </cs:fontRef>
+    <cs:spPr>
+      <a:ln w="9525">
+        <a:solidFill>
+          <a:schemeClr val="tx1">
+            <a:lumMod val="50000"/>
+            <a:lumOff val="50000"/>
+          </a:schemeClr>
+        </a:solidFill>
+        <a:round/>
+      </a:ln>
+    </cs:spPr>
+  </cs:errorBar>
+  <cs:floor>
+    <cs:lnRef idx="0"/>
+    <cs:fillRef idx="0"/>
+    <cs:effectRef idx="0"/>
+    <cs:fontRef idx="minor">
+      <a:schemeClr val="dk1"/>
+    </cs:fontRef>
+  </cs:floor>
+  <cs:gridlineMajor>
+    <cs:lnRef idx="0"/>
+    <cs:fillRef idx="0"/>
+    <cs:effectRef idx="0"/>
+    <cs:fontRef idx="minor">
+      <a:schemeClr val="dk1"/>
+    </cs:fontRef>
+    <cs:spPr>
+      <a:ln w="9525" cap="flat" cmpd="sng" algn="ctr">
+        <a:solidFill>
+          <a:schemeClr val="tx1">
+            <a:lumMod val="15000"/>
+            <a:lumOff val="85000"/>
+          </a:schemeClr>
+        </a:solidFill>
+        <a:round/>
+      </a:ln>
+    </cs:spPr>
+  </cs:gridlineMajor>
+  <cs:gridlineMinor>
+    <cs:lnRef idx="0"/>
+    <cs:fillRef idx="0"/>
+    <cs:effectRef idx="0"/>
+    <cs:fontRef idx="minor">
+      <a:schemeClr val="dk1"/>
+    </cs:fontRef>
+    <cs:spPr>
+      <a:ln w="9525" cap="flat" cmpd="sng" algn="ctr">
+        <a:solidFill>
+          <a:schemeClr val="tx1">
+            <a:lumMod val="5000"/>
+            <a:lumOff val="95000"/>
+          </a:schemeClr>
+        </a:solidFill>
+        <a:round/>
+      </a:ln>
+    </cs:spPr>
+  </cs:gridlineMinor>
+  <cs:hiLoLine>
+    <cs:lnRef idx="0"/>
+    <cs:fillRef idx="0"/>
+    <cs:effectRef idx="0"/>
+    <cs:fontRef idx="minor">
+      <a:schemeClr val="dk1"/>
+    </cs:fontRef>
+    <cs:spPr>
+      <a:ln w="9525">
+        <a:solidFill>
+          <a:schemeClr val="tx1">
+            <a:lumMod val="50000"/>
+            <a:lumOff val="50000"/>
+          </a:schemeClr>
+        </a:solidFill>
+        <a:prstDash val="dash"/>
+      </a:ln>
+    </cs:spPr>
+  </cs:hiLoLine>
+  <cs:leaderLine>
+    <cs:lnRef idx="0"/>
+    <cs:fillRef idx="0"/>
+    <cs:effectRef idx="0"/>
+    <cs:fontRef idx="minor">
+      <a:schemeClr val="dk1"/>
+    </cs:fontRef>
+    <cs:spPr>
+      <a:ln w="9525">
+        <a:solidFill>
+          <a:schemeClr val="tx1">
+            <a:lumMod val="35000"/>
+            <a:lumOff val="65000"/>
+          </a:schemeClr>
+        </a:solidFill>
+      </a:ln>
+    </cs:spPr>
+  </cs:leaderLine>
+  <cs:legend>
+    <cs:lnRef idx="0"/>
+    <cs:fillRef idx="0"/>
+    <cs:effectRef idx="0"/>
+    <cs:fontRef idx="minor">
+      <a:schemeClr val="tx1">
+        <a:lumMod val="65000"/>
+        <a:lumOff val="35000"/>
+      </a:schemeClr>
+    </cs:fontRef>
+    <cs:defRPr sz="900" kern="1200"/>
+  </cs:legend>
+  <cs:plotArea mods="allowNoFillOverride allowNoLineOverride">
+    <cs:lnRef idx="0"/>
+    <cs:fillRef idx="0"/>
+    <cs:effectRef idx="0"/>
+    <cs:fontRef idx="minor">
+      <a:schemeClr val="dk1"/>
+    </cs:fontRef>
+  </cs:plotArea>
+  <cs:plotArea3D mods="allowNoFillOverride allowNoLineOverride">
+    <cs:lnRef idx="0"/>
+    <cs:fillRef idx="0"/>
+    <cs:effectRef idx="0"/>
+    <cs:fontRef idx="minor">
+      <a:schemeClr val="dk1"/>
+    </cs:fontRef>
+  </cs:plotArea3D>
+  <cs:seriesAxis>
+    <cs:lnRef idx="0"/>
+    <cs:fillRef idx="0"/>
+    <cs:effectRef idx="0"/>
+    <cs:fontRef idx="minor">
+      <a:schemeClr val="tx1">
+        <a:lumMod val="65000"/>
+        <a:lumOff val="35000"/>
+      </a:schemeClr>
+    </cs:fontRef>
+    <cs:spPr>
+      <a:ln w="9525" cap="flat" cmpd="sng" algn="ctr">
+        <a:solidFill>
+          <a:schemeClr val="tx1">
+            <a:lumMod val="15000"/>
+            <a:lumOff val="85000"/>
+          </a:schemeClr>
+        </a:solidFill>
+        <a:round/>
+      </a:ln>
+    </cs:spPr>
+    <cs:defRPr sz="900" kern="1200"/>
+  </cs:seriesAxis>
+  <cs:seriesLine>
+    <cs:lnRef idx="0"/>
+    <cs:fillRef idx="0"/>
+    <cs:effectRef idx="0"/>
+    <cs:fontRef idx="minor">
+      <a:schemeClr val="dk1"/>
+    </cs:fontRef>
+    <cs:spPr>
+      <a:ln w="9525">
+        <a:solidFill>
+          <a:schemeClr val="tx1">
+            <a:lumMod val="35000"/>
+            <a:lumOff val="65000"/>
+          </a:schemeClr>
+        </a:solidFill>
+        <a:round/>
+      </a:ln>
+    </cs:spPr>
+  </cs:seriesLine>
+  <cs:title>
+    <cs:lnRef idx="0"/>
+    <cs:fillRef idx="0"/>
+    <cs:effectRef idx="0"/>
+    <cs:fontRef idx="major">
+      <a:schemeClr val="tx1">
+        <a:lumMod val="65000"/>
+        <a:lumOff val="35000"/>
+      </a:schemeClr>
+    </cs:fontRef>
+    <cs:defRPr sz="2000" b="0" kern="1200" cap="none" spc="0" normalizeH="0" baseline="0"/>
+  </cs:title>
+  <cs:trendline>
+    <cs:lnRef idx="0">
+      <cs:styleClr val="auto"/>
+    </cs:lnRef>
+    <cs:fillRef idx="0"/>
+    <cs:effectRef idx="0"/>
+    <cs:fontRef idx="minor">
+      <a:schemeClr val="dk1"/>
+    </cs:fontRef>
+    <cs:spPr>
+      <a:ln w="19050" cap="rnd">
+        <a:solidFill>
+          <a:schemeClr val="phClr"/>
+        </a:solidFill>
+        <a:round/>
+      </a:ln>
+    </cs:spPr>
+  </cs:trendline>
+  <cs:trendlineLabel>
+    <cs:lnRef idx="0"/>
+    <cs:fillRef idx="0"/>
+    <cs:effectRef idx="0"/>
+    <cs:fontRef idx="minor">
+      <a:schemeClr val="tx1">
+        <a:lumMod val="65000"/>
+        <a:lumOff val="35000"/>
+      </a:schemeClr>
+    </cs:fontRef>
+    <cs:defRPr sz="900" kern="1200"/>
+  </cs:trendlineLabel>
+  <cs:upBar>
+    <cs:lnRef idx="0"/>
+    <cs:fillRef idx="0"/>
+    <cs:effectRef idx="0"/>
+    <cs:fontRef idx="minor">
+      <a:schemeClr val="dk1"/>
+    </cs:fontRef>
+    <cs:spPr>
+      <a:solidFill>
+        <a:schemeClr val="lt1"/>
+      </a:solidFill>
+      <a:ln w="9525">
+        <a:solidFill>
+          <a:schemeClr val="tx1">
+            <a:lumMod val="50000"/>
+            <a:lumOff val="50000"/>
+          </a:schemeClr>
+        </a:solidFill>
+      </a:ln>
+    </cs:spPr>
+  </cs:upBar>
+  <cs:valueAxis>
+    <cs:lnRef idx="0"/>
+    <cs:fillRef idx="0"/>
+    <cs:effectRef idx="0"/>
+    <cs:fontRef idx="minor">
+      <a:schemeClr val="tx1">
+        <a:lumMod val="65000"/>
+        <a:lumOff val="35000"/>
+      </a:schemeClr>
+    </cs:fontRef>
+    <cs:defRPr sz="900" kern="1200"/>
+  </cs:valueAxis>
+  <cs:wall>
+    <cs:lnRef idx="0"/>
+    <cs:fillRef idx="0"/>
+    <cs:effectRef idx="0"/>
+    <cs:fontRef idx="minor">
+      <a:schemeClr val="dk1"/>
+    </cs:fontRef>
+  </cs:wall>
+</cs:chartStyle>
+</file>
+
+<file path=word/charts/style2.xml><?xml version="1.0" encoding="utf-8"?>
+<cs:chartStyle xmlns:cs="http://schemas.microsoft.com/office/drawing/2012/chartStyle" xmlns:a="http://schemas.openxmlformats.org/drawingml/2006/main" id="235">
+  <cs:axisTitle>
+    <cs:lnRef idx="0"/>
+    <cs:fillRef idx="0"/>
+    <cs:effectRef idx="0"/>
+    <cs:fontRef idx="minor">
+      <a:schemeClr val="tx1">
+        <a:lumMod val="65000"/>
+        <a:lumOff val="35000"/>
+      </a:schemeClr>
+    </cs:fontRef>
+    <cs:defRPr sz="900" kern="1200" cap="all"/>
+  </cs:axisTitle>
+  <cs:categoryAxis>
+    <cs:lnRef idx="0"/>
+    <cs:fillRef idx="0"/>
+    <cs:effectRef idx="0"/>
+    <cs:fontRef idx="minor">
+      <a:schemeClr val="tx1">
+        <a:lumMod val="65000"/>
+        <a:lumOff val="35000"/>
+      </a:schemeClr>
+    </cs:fontRef>
+    <cs:spPr>
+      <a:ln w="9525" cap="flat" cmpd="sng" algn="ctr">
+        <a:solidFill>
+          <a:schemeClr val="tx1">
+            <a:lumMod val="15000"/>
+            <a:lumOff val="85000"/>
+          </a:schemeClr>
+        </a:solidFill>
+        <a:round/>
+      </a:ln>
+    </cs:spPr>
+    <cs:defRPr sz="900" b="0" kern="1200" cap="none" spc="0" normalizeH="0" baseline="0"/>
+  </cs:categoryAxis>
+  <cs:chartArea mods="allowNoFillOverride allowNoLineOverride">
+    <cs:lnRef idx="0"/>
+    <cs:fillRef idx="0"/>
+    <cs:effectRef idx="0"/>
+    <cs:fontRef idx="minor">
+      <a:schemeClr val="dk1"/>
+    </cs:fontRef>
+    <cs:spPr>
+      <a:solidFill>
+        <a:schemeClr val="bg1"/>
+      </a:solidFill>
+      <a:ln w="9525" cap="flat" cmpd="sng" algn="ctr">
+        <a:solidFill>
+          <a:schemeClr val="tx1">
+            <a:lumMod val="15000"/>
+            <a:lumOff val="85000"/>
+          </a:schemeClr>
+        </a:solidFill>
+        <a:round/>
+      </a:ln>
+    </cs:spPr>
+    <cs:defRPr sz="900" kern="1200"/>
+  </cs:chartArea>
+  <cs:dataLabel>
+    <cs:lnRef idx="0"/>
+    <cs:fillRef idx="0"/>
+    <cs:effectRef idx="0"/>
+    <cs:fontRef idx="minor">
+      <a:schemeClr val="tx1">
+        <a:lumMod val="75000"/>
+        <a:lumOff val="25000"/>
+      </a:schemeClr>
+    </cs:fontRef>
+    <cs:defRPr sz="900" kern="1200"/>
+  </cs:dataLabel>
+  <cs:dataLabelCallout>
+    <cs:lnRef idx="0"/>
+    <cs:fillRef idx="0"/>
+    <cs:effectRef idx="0"/>
+    <cs:fontRef idx="minor">
+      <a:schemeClr val="dk1">
+        <a:lumMod val="75000"/>
+        <a:lumOff val="25000"/>
+      </a:schemeClr>
+    </cs:fontRef>
+    <cs:spPr>
+      <a:solidFill>
+        <a:schemeClr val="dk1">
+          <a:lumMod val="15000"/>
+          <a:lumOff val="85000"/>
+        </a:schemeClr>
+      </a:solidFill>
+    </cs:spPr>
+    <cs:defRPr sz="900" kern="1200"/>
+    <cs:bodyPr rot="0" spcFirstLastPara="1" vertOverflow="clip" horzOverflow="clip" vert="horz" wrap="square" lIns="36576" tIns="18288" rIns="36576" bIns="18288" anchor="ctr" anchorCtr="1">
+      <a:spAutoFit/>
+    </cs:bodyPr>
+  </cs:dataLabelCallout>
+  <cs:dataPoint>
+    <cs:lnRef idx="0"/>
+    <cs:fillRef idx="0">
+      <cs:styleClr val="auto"/>
+    </cs:fillRef>
+    <cs:effectRef idx="0"/>
+    <cs:fontRef idx="minor">
+      <a:schemeClr val="dk1"/>
+    </cs:fontRef>
+    <cs:spPr>
+      <a:solidFill>
+        <a:schemeClr val="phClr"/>
+      </a:solidFill>
+    </cs:spPr>
+  </cs:dataPoint>
+  <cs:dataPoint3D>
+    <cs:lnRef idx="0"/>
+    <cs:fillRef idx="0">
+      <cs:styleClr val="auto"/>
+    </cs:fillRef>
+    <cs:effectRef idx="0"/>
+    <cs:fontRef idx="minor">
+      <a:schemeClr val="dk1"/>
+    </cs:fontRef>
+    <cs:spPr>
+      <a:solidFill>
+        <a:schemeClr val="phClr"/>
+      </a:solidFill>
+    </cs:spPr>
+  </cs:dataPoint3D>
+  <cs:dataPointLine>
+    <cs:lnRef idx="0">
+      <cs:styleClr val="auto"/>
+    </cs:lnRef>
+    <cs:fillRef idx="0"/>
+    <cs:effectRef idx="0"/>
+    <cs:fontRef idx="minor">
+      <a:schemeClr val="dk1"/>
+    </cs:fontRef>
+    <cs:spPr>
+      <a:ln w="38100" cap="rnd">
+        <a:solidFill>
+          <a:schemeClr val="phClr"/>
+        </a:solidFill>
+        <a:round/>
+      </a:ln>
+    </cs:spPr>
+  </cs:dataPointLine>
+  <cs:dataPointMarker>
+    <cs:lnRef idx="0"/>
+    <cs:fillRef idx="0">
+      <cs:styleClr val="auto"/>
+    </cs:fillRef>
+    <cs:effectRef idx="0"/>
+    <cs:fontRef idx="minor">
+      <a:schemeClr val="dk1"/>
+    </cs:fontRef>
+    <cs:spPr>
+      <a:solidFill>
+        <a:schemeClr val="phClr"/>
+      </a:solidFill>
+    </cs:spPr>
+  </cs:dataPointMarker>
+  <cs:dataPointMarkerLayout symbol="circle" size="8"/>
+  <cs:dataPointWireframe>
+    <cs:lnRef idx="0">
+      <cs:styleClr val="auto"/>
+    </cs:lnRef>
+    <cs:fillRef idx="0"/>
+    <cs:effectRef idx="0"/>
+    <cs:fontRef idx="minor">
+      <a:schemeClr val="dk1"/>
+    </cs:fontRef>
+    <cs:spPr>
+      <a:ln w="9525" cap="rnd">
+        <a:solidFill>
+          <a:schemeClr val="phClr"/>
+        </a:solidFill>
+        <a:round/>
+      </a:ln>
+    </cs:spPr>
+  </cs:dataPointWireframe>
+  <cs:dataTable>
+    <cs:lnRef idx="0"/>
+    <cs:fillRef idx="0"/>
+    <cs:effectRef idx="0"/>
+    <cs:fontRef idx="minor">
+      <a:schemeClr val="tx1">
+        <a:lumMod val="65000"/>
+        <a:lumOff val="35000"/>
+      </a:schemeClr>
+    </cs:fontRef>
+    <cs:spPr>
+      <a:ln w="9525">
+        <a:solidFill>
+          <a:schemeClr val="tx1">
+            <a:lumMod val="15000"/>
+            <a:lumOff val="85000"/>
+          </a:schemeClr>
+        </a:solidFill>
+      </a:ln>
+    </cs:spPr>
+    <cs:defRPr sz="900" kern="1200"/>
+  </cs:dataTable>
+  <cs:downBar>
+    <cs:lnRef idx="0"/>
+    <cs:fillRef idx="0"/>
+    <cs:effectRef idx="0"/>
+    <cs:fontRef idx="minor">
+      <a:schemeClr val="dk1"/>
+    </cs:fontRef>
+    <cs:spPr>
+      <a:solidFill>
+        <a:schemeClr val="dk1">
+          <a:lumMod val="75000"/>
+          <a:lumOff val="25000"/>
+        </a:schemeClr>
+      </a:solidFill>
+      <a:ln w="9525">
+        <a:solidFill>
+          <a:schemeClr val="tx1">
+            <a:lumMod val="50000"/>
+            <a:lumOff val="50000"/>
+          </a:schemeClr>
+        </a:solidFill>
+      </a:ln>
+    </cs:spPr>
+  </cs:downBar>
+  <cs:dropLine>
+    <cs:lnRef idx="0"/>
+    <cs:fillRef idx="0"/>
+    <cs:effectRef idx="0"/>
+    <cs:fontRef idx="minor">
+      <a:schemeClr val="dk1"/>
+    </cs:fontRef>
+    <cs:spPr>
+      <a:ln w="9525">
+        <a:solidFill>
+          <a:schemeClr val="tx1">
+            <a:lumMod val="50000"/>
+            <a:lumOff val="50000"/>
+          </a:schemeClr>
+        </a:solidFill>
+        <a:prstDash val="dash"/>
+      </a:ln>
+    </cs:spPr>
+  </cs:dropLine>
+  <cs:errorBar>
+    <cs:lnRef idx="0"/>
+    <cs:fillRef idx="0"/>
+    <cs:effectRef idx="0"/>
+    <cs:fontRef idx="minor">
+      <a:schemeClr val="dk1"/>
+    </cs:fontRef>
+    <cs:spPr>
+      <a:ln w="9525">
+        <a:solidFill>
+          <a:schemeClr val="tx1">
+            <a:lumMod val="50000"/>
+            <a:lumOff val="50000"/>
+          </a:schemeClr>
+        </a:solidFill>
+        <a:round/>
+      </a:ln>
+    </cs:spPr>
+  </cs:errorBar>
+  <cs:floor>
+    <cs:lnRef idx="0"/>
+    <cs:fillRef idx="0"/>
+    <cs:effectRef idx="0"/>
+    <cs:fontRef idx="minor">
+      <a:schemeClr val="dk1"/>
+    </cs:fontRef>
+  </cs:floor>
+  <cs:gridlineMajor>
+    <cs:lnRef idx="0"/>
+    <cs:fillRef idx="0"/>
+    <cs:effectRef idx="0"/>
+    <cs:fontRef idx="minor">
+      <a:schemeClr val="dk1"/>
+    </cs:fontRef>
+    <cs:spPr>
+      <a:ln w="9525" cap="flat" cmpd="sng" algn="ctr">
+        <a:solidFill>
+          <a:schemeClr val="tx1">
+            <a:lumMod val="15000"/>
+            <a:lumOff val="85000"/>
+          </a:schemeClr>
+        </a:solidFill>
+        <a:round/>
+      </a:ln>
+    </cs:spPr>
+  </cs:gridlineMajor>
+  <cs:gridlineMinor>
+    <cs:lnRef idx="0"/>
+    <cs:fillRef idx="0"/>
+    <cs:effectRef idx="0"/>
+    <cs:fontRef idx="minor">
+      <a:schemeClr val="dk1"/>
+    </cs:fontRef>
+    <cs:spPr>
+      <a:ln w="9525" cap="flat" cmpd="sng" algn="ctr">
+        <a:solidFill>
+          <a:schemeClr val="tx1">
+            <a:lumMod val="5000"/>
+            <a:lumOff val="95000"/>
+          </a:schemeClr>
+        </a:solidFill>
+        <a:round/>
+      </a:ln>
+    </cs:spPr>
+  </cs:gridlineMinor>
+  <cs:hiLoLine>
+    <cs:lnRef idx="0"/>
+    <cs:fillRef idx="0"/>
+    <cs:effectRef idx="0"/>
+    <cs:fontRef idx="minor">
+      <a:schemeClr val="dk1"/>
+    </cs:fontRef>
+    <cs:spPr>
+      <a:ln w="9525">
+        <a:solidFill>
+          <a:schemeClr val="tx1">
+            <a:lumMod val="50000"/>
+            <a:lumOff val="50000"/>
+          </a:schemeClr>
+        </a:solidFill>
+        <a:prstDash val="dash"/>
+      </a:ln>
+    </cs:spPr>
+  </cs:hiLoLine>
+  <cs:leaderLine>
+    <cs:lnRef idx="0"/>
+    <cs:fillRef idx="0"/>
+    <cs:effectRef idx="0"/>
+    <cs:fontRef idx="minor">
+      <a:schemeClr val="dk1"/>
+    </cs:fontRef>
+    <cs:spPr>
+      <a:ln w="9525">
+        <a:solidFill>
+          <a:schemeClr val="tx1">
+            <a:lumMod val="35000"/>
+            <a:lumOff val="65000"/>
+          </a:schemeClr>
+        </a:solidFill>
+      </a:ln>
+    </cs:spPr>
+  </cs:leaderLine>
+  <cs:legend>
+    <cs:lnRef idx="0"/>
+    <cs:fillRef idx="0"/>
+    <cs:effectRef idx="0"/>
+    <cs:fontRef idx="minor">
+      <a:schemeClr val="tx1">
+        <a:lumMod val="65000"/>
+        <a:lumOff val="35000"/>
+      </a:schemeClr>
+    </cs:fontRef>
+    <cs:defRPr sz="900" kern="1200"/>
+  </cs:legend>
+  <cs:plotArea mods="allowNoFillOverride allowNoLineOverride">
+    <cs:lnRef idx="0"/>
+    <cs:fillRef idx="0"/>
+    <cs:effectRef idx="0"/>
+    <cs:fontRef idx="minor">
+      <a:schemeClr val="dk1"/>
+    </cs:fontRef>
+  </cs:plotArea>
+  <cs:plotArea3D mods="allowNoFillOverride allowNoLineOverride">
+    <cs:lnRef idx="0"/>
+    <cs:fillRef idx="0"/>
+    <cs:effectRef idx="0"/>
+    <cs:fontRef idx="minor">
+      <a:schemeClr val="dk1"/>
+    </cs:fontRef>
+  </cs:plotArea3D>
+  <cs:seriesAxis>
+    <cs:lnRef idx="0"/>
+    <cs:fillRef idx="0"/>
+    <cs:effectRef idx="0"/>
+    <cs:fontRef idx="minor">
+      <a:schemeClr val="tx1">
+        <a:lumMod val="65000"/>
+        <a:lumOff val="35000"/>
+      </a:schemeClr>
+    </cs:fontRef>
+    <cs:spPr>
+      <a:ln w="9525" cap="flat" cmpd="sng" algn="ctr">
+        <a:solidFill>
+          <a:schemeClr val="tx1">
+            <a:lumMod val="15000"/>
+            <a:lumOff val="85000"/>
+          </a:schemeClr>
+        </a:solidFill>
+        <a:round/>
+      </a:ln>
+    </cs:spPr>
+    <cs:defRPr sz="900" kern="1200"/>
+  </cs:seriesAxis>
+  <cs:seriesLine>
+    <cs:lnRef idx="0"/>
+    <cs:fillRef idx="0"/>
+    <cs:effectRef idx="0"/>
+    <cs:fontRef idx="minor">
+      <a:schemeClr val="dk1"/>
+    </cs:fontRef>
+    <cs:spPr>
+      <a:ln w="9525">
+        <a:solidFill>
+          <a:schemeClr val="tx1">
+            <a:lumMod val="35000"/>
+            <a:lumOff val="65000"/>
+          </a:schemeClr>
+        </a:solidFill>
+        <a:round/>
+      </a:ln>
+    </cs:spPr>
+  </cs:seriesLine>
+  <cs:title>
+    <cs:lnRef idx="0"/>
+    <cs:fillRef idx="0"/>
+    <cs:effectRef idx="0"/>
+    <cs:fontRef idx="major">
+      <a:schemeClr val="tx1">
+        <a:lumMod val="65000"/>
+        <a:lumOff val="35000"/>
+      </a:schemeClr>
+    </cs:fontRef>
+    <cs:defRPr sz="2000" b="0" kern="1200" cap="none" spc="0" normalizeH="0" baseline="0"/>
+  </cs:title>
+  <cs:trendline>
+    <cs:lnRef idx="0">
+      <cs:styleClr val="auto"/>
+    </cs:lnRef>
+    <cs:fillRef idx="0"/>
+    <cs:effectRef idx="0"/>
+    <cs:fontRef idx="minor">
+      <a:schemeClr val="dk1"/>
+    </cs:fontRef>
+    <cs:spPr>
+      <a:ln w="19050" cap="rnd">
+        <a:solidFill>
+          <a:schemeClr val="phClr"/>
+        </a:solidFill>
+        <a:round/>
+      </a:ln>
+    </cs:spPr>
+  </cs:trendline>
+  <cs:trendlineLabel>
+    <cs:lnRef idx="0"/>
+    <cs:fillRef idx="0"/>
+    <cs:effectRef idx="0"/>
+    <cs:fontRef idx="minor">
+      <a:schemeClr val="tx1">
+        <a:lumMod val="65000"/>
+        <a:lumOff val="35000"/>
+      </a:schemeClr>
+    </cs:fontRef>
+    <cs:defRPr sz="900" kern="1200"/>
+  </cs:trendlineLabel>
+  <cs:upBar>
+    <cs:lnRef idx="0"/>
+    <cs:fillRef idx="0"/>
+    <cs:effectRef idx="0"/>
+    <cs:fontRef idx="minor">
+      <a:schemeClr val="dk1"/>
+    </cs:fontRef>
+    <cs:spPr>
+      <a:solidFill>
+        <a:schemeClr val="lt1"/>
+      </a:solidFill>
+      <a:ln w="9525">
+        <a:solidFill>
+          <a:schemeClr val="tx1">
+            <a:lumMod val="50000"/>
+            <a:lumOff val="50000"/>
+          </a:schemeClr>
+        </a:solidFill>
+      </a:ln>
+    </cs:spPr>
+  </cs:upBar>
+  <cs:valueAxis>
+    <cs:lnRef idx="0"/>
+    <cs:fillRef idx="0"/>
+    <cs:effectRef idx="0"/>
+    <cs:fontRef idx="minor">
+      <a:schemeClr val="tx1">
+        <a:lumMod val="65000"/>
+        <a:lumOff val="35000"/>
+      </a:schemeClr>
+    </cs:fontRef>
+    <cs:defRPr sz="900" kern="1200"/>
+  </cs:valueAxis>
+  <cs:wall>
+    <cs:lnRef idx="0"/>
+    <cs:fillRef idx="0"/>
+    <cs:effectRef idx="0"/>
+    <cs:fontRef idx="minor">
+      <a:schemeClr val="dk1"/>
+    </cs:fontRef>
+  </cs:wall>
+</cs:chartStyle>
+</file>
+
 <file path=word/theme/theme1.xml><?xml version="1.0" encoding="utf-8"?>
 <a:theme xmlns:a="http://schemas.openxmlformats.org/drawingml/2006/main" name="Office Theme">
   <a:themeElements>
@@ -3578,7 +7398,7 @@
 </file>
 
 <file path=customXml/itemProps2.xml><?xml version="1.0" encoding="utf-8"?>
-<ds:datastoreItem xmlns:ds="http://schemas.openxmlformats.org/officeDocument/2006/customXml" ds:itemID="{AD8B083D-26D8-4AA4-A15F-939B6F145917}">
+<ds:datastoreItem xmlns:ds="http://schemas.openxmlformats.org/officeDocument/2006/customXml" ds:itemID="{EBA15A25-219B-4B0E-9F05-96CBDB46B839}">
   <ds:schemaRefs>
     <ds:schemaRef ds:uri="http://schemas.openxmlformats.org/officeDocument/2006/bibliography"/>
   </ds:schemaRefs>

</xml_diff>

<commit_message>
updated table of contents in the report
</commit_message>
<xml_diff>
--- a/Report.docx
+++ b/Report.docx
@@ -577,6 +577,8 @@
             <w:fldChar w:fldCharType="separate"/>
           </w:r>
         </w:p>
+        <w:bookmarkStart w:id="0" w:name="_GoBack"/>
+        <w:bookmarkEnd w:id="0"/>
         <w:p>
           <w:pPr>
             <w:pStyle w:val="TOC2"/>
@@ -589,13 +591,128 @@
               <w:lang w:val="en-AU" w:eastAsia="en-AU" w:bidi="he-IL"/>
             </w:rPr>
           </w:pPr>
-          <w:hyperlink w:anchor="_Toc494312015" w:history="1">
+          <w:r>
+            <w:rPr>
+              <w:rStyle w:val="Hyperlink"/>
+              <w:noProof/>
+            </w:rPr>
+            <w:fldChar w:fldCharType="begin"/>
+          </w:r>
+          <w:r>
+            <w:rPr>
+              <w:rStyle w:val="Hyperlink"/>
+              <w:noProof/>
+            </w:rPr>
+            <w:instrText xml:space="preserve"> </w:instrText>
+          </w:r>
+          <w:r>
+            <w:rPr>
+              <w:noProof/>
+            </w:rPr>
+            <w:instrText>HYPERLINK \l "_Toc494314095"</w:instrText>
+          </w:r>
+          <w:r>
+            <w:rPr>
+              <w:rStyle w:val="Hyperlink"/>
+              <w:noProof/>
+            </w:rPr>
+            <w:instrText xml:space="preserve"> </w:instrText>
+          </w:r>
+          <w:r>
+            <w:rPr>
+              <w:rStyle w:val="Hyperlink"/>
+              <w:noProof/>
+            </w:rPr>
+          </w:r>
+          <w:r>
+            <w:rPr>
+              <w:rStyle w:val="Hyperlink"/>
+              <w:noProof/>
+            </w:rPr>
+            <w:fldChar w:fldCharType="separate"/>
+          </w:r>
+          <w:r>
+            <w:rPr>
+              <w:rStyle w:val="Hyperlink"/>
+              <w:noProof/>
+            </w:rPr>
+            <w:t>The data formats</w:t>
+          </w:r>
+          <w:r>
+            <w:rPr>
+              <w:noProof/>
+              <w:webHidden/>
+            </w:rPr>
+            <w:tab/>
+          </w:r>
+          <w:r>
+            <w:rPr>
+              <w:noProof/>
+              <w:webHidden/>
+            </w:rPr>
+            <w:fldChar w:fldCharType="begin"/>
+          </w:r>
+          <w:r>
+            <w:rPr>
+              <w:noProof/>
+              <w:webHidden/>
+            </w:rPr>
+            <w:instrText xml:space="preserve"> PAGEREF _Toc494314095 \h </w:instrText>
+          </w:r>
+          <w:r>
+            <w:rPr>
+              <w:noProof/>
+              <w:webHidden/>
+            </w:rPr>
+          </w:r>
+          <w:r>
+            <w:rPr>
+              <w:noProof/>
+              <w:webHidden/>
+            </w:rPr>
+            <w:fldChar w:fldCharType="separate"/>
+          </w:r>
+          <w:r>
+            <w:rPr>
+              <w:noProof/>
+              <w:webHidden/>
+            </w:rPr>
+            <w:t>1</w:t>
+          </w:r>
+          <w:r>
+            <w:rPr>
+              <w:noProof/>
+              <w:webHidden/>
+            </w:rPr>
+            <w:fldChar w:fldCharType="end"/>
+          </w:r>
+          <w:r>
+            <w:rPr>
+              <w:rStyle w:val="Hyperlink"/>
+              <w:noProof/>
+            </w:rPr>
+            <w:fldChar w:fldCharType="end"/>
+          </w:r>
+        </w:p>
+        <w:p>
+          <w:pPr>
+            <w:pStyle w:val="TOC2"/>
+            <w:tabs>
+              <w:tab w:val="right" w:leader="dot" w:pos="9016"/>
+            </w:tabs>
+            <w:rPr>
+              <w:rFonts w:cstheme="minorBidi"/>
+              <w:noProof/>
+              <w:lang w:val="en-AU" w:eastAsia="en-AU" w:bidi="he-IL"/>
+            </w:rPr>
+          </w:pPr>
+          <w:hyperlink w:anchor="_Toc494314096" w:history="1">
             <w:r>
               <w:rPr>
                 <w:rStyle w:val="Hyperlink"/>
                 <w:noProof/>
               </w:rPr>
-              <w:t>The data formats</w:t>
+              <w:t>JSON</w:t>
             </w:r>
             <w:r>
               <w:rPr>
@@ -616,7 +733,7 @@
                 <w:noProof/>
                 <w:webHidden/>
               </w:rPr>
-              <w:instrText xml:space="preserve"> PAGEREF _Toc494312015 \h </w:instrText>
+              <w:instrText xml:space="preserve"> PAGEREF _Toc494314096 \h </w:instrText>
             </w:r>
             <w:r>
               <w:rPr>
@@ -659,13 +776,13 @@
               <w:lang w:val="en-AU" w:eastAsia="en-AU" w:bidi="he-IL"/>
             </w:rPr>
           </w:pPr>
-          <w:hyperlink w:anchor="_Toc494312016" w:history="1">
+          <w:hyperlink w:anchor="_Toc494314097" w:history="1">
             <w:r>
               <w:rPr>
                 <w:rStyle w:val="Hyperlink"/>
                 <w:noProof/>
               </w:rPr>
-              <w:t>JSON</w:t>
+              <w:t>MessagePack</w:t>
             </w:r>
             <w:r>
               <w:rPr>
@@ -686,7 +803,7 @@
                 <w:noProof/>
                 <w:webHidden/>
               </w:rPr>
-              <w:instrText xml:space="preserve"> PAGEREF _Toc494312016 \h </w:instrText>
+              <w:instrText xml:space="preserve"> PAGEREF _Toc494314097 \h </w:instrText>
             </w:r>
             <w:r>
               <w:rPr>
@@ -729,13 +846,13 @@
               <w:lang w:val="en-AU" w:eastAsia="en-AU" w:bidi="he-IL"/>
             </w:rPr>
           </w:pPr>
-          <w:hyperlink w:anchor="_Toc494312017" w:history="1">
+          <w:hyperlink w:anchor="_Toc494314098" w:history="1">
             <w:r>
               <w:rPr>
                 <w:rStyle w:val="Hyperlink"/>
                 <w:noProof/>
               </w:rPr>
-              <w:t>MessagePack</w:t>
+              <w:t>Protocol Buffer</w:t>
             </w:r>
             <w:r>
               <w:rPr>
@@ -756,7 +873,7 @@
                 <w:noProof/>
                 <w:webHidden/>
               </w:rPr>
-              <w:instrText xml:space="preserve"> PAGEREF _Toc494312017 \h </w:instrText>
+              <w:instrText xml:space="preserve"> PAGEREF _Toc494314098 \h </w:instrText>
             </w:r>
             <w:r>
               <w:rPr>
@@ -799,77 +916,7 @@
               <w:lang w:val="en-AU" w:eastAsia="en-AU" w:bidi="he-IL"/>
             </w:rPr>
           </w:pPr>
-          <w:hyperlink w:anchor="_Toc494312018" w:history="1">
-            <w:r>
-              <w:rPr>
-                <w:rStyle w:val="Hyperlink"/>
-                <w:noProof/>
-              </w:rPr>
-              <w:t>Protocol Buffer</w:t>
-            </w:r>
-            <w:r>
-              <w:rPr>
-                <w:noProof/>
-                <w:webHidden/>
-              </w:rPr>
-              <w:tab/>
-            </w:r>
-            <w:r>
-              <w:rPr>
-                <w:noProof/>
-                <w:webHidden/>
-              </w:rPr>
-              <w:fldChar w:fldCharType="begin"/>
-            </w:r>
-            <w:r>
-              <w:rPr>
-                <w:noProof/>
-                <w:webHidden/>
-              </w:rPr>
-              <w:instrText xml:space="preserve"> PAGEREF _Toc494312018 \h </w:instrText>
-            </w:r>
-            <w:r>
-              <w:rPr>
-                <w:noProof/>
-                <w:webHidden/>
-              </w:rPr>
-            </w:r>
-            <w:r>
-              <w:rPr>
-                <w:noProof/>
-                <w:webHidden/>
-              </w:rPr>
-              <w:fldChar w:fldCharType="separate"/>
-            </w:r>
-            <w:r>
-              <w:rPr>
-                <w:noProof/>
-                <w:webHidden/>
-              </w:rPr>
-              <w:t>1</w:t>
-            </w:r>
-            <w:r>
-              <w:rPr>
-                <w:noProof/>
-                <w:webHidden/>
-              </w:rPr>
-              <w:fldChar w:fldCharType="end"/>
-            </w:r>
-          </w:hyperlink>
-        </w:p>
-        <w:p>
-          <w:pPr>
-            <w:pStyle w:val="TOC2"/>
-            <w:tabs>
-              <w:tab w:val="right" w:leader="dot" w:pos="9016"/>
-            </w:tabs>
-            <w:rPr>
-              <w:rFonts w:cstheme="minorBidi"/>
-              <w:noProof/>
-              <w:lang w:val="en-AU" w:eastAsia="en-AU" w:bidi="he-IL"/>
-            </w:rPr>
-          </w:pPr>
-          <w:hyperlink w:anchor="_Toc494312019" w:history="1">
+          <w:hyperlink w:anchor="_Toc494314099" w:history="1">
             <w:r>
               <w:rPr>
                 <w:rStyle w:val="Hyperlink"/>
@@ -896,7 +943,7 @@
                 <w:noProof/>
                 <w:webHidden/>
               </w:rPr>
-              <w:instrText xml:space="preserve"> PAGEREF _Toc494312019 \h </w:instrText>
+              <w:instrText xml:space="preserve"> PAGEREF _Toc494314099 \h </w:instrText>
             </w:r>
             <w:r>
               <w:rPr>
@@ -939,7 +986,7 @@
               <w:lang w:val="en-AU" w:eastAsia="en-AU" w:bidi="he-IL"/>
             </w:rPr>
           </w:pPr>
-          <w:hyperlink w:anchor="_Toc494312020" w:history="1">
+          <w:hyperlink w:anchor="_Toc494314100" w:history="1">
             <w:r>
               <w:rPr>
                 <w:rStyle w:val="Hyperlink"/>
@@ -966,7 +1013,7 @@
                 <w:noProof/>
                 <w:webHidden/>
               </w:rPr>
-              <w:instrText xml:space="preserve"> PAGEREF _Toc494312020 \h </w:instrText>
+              <w:instrText xml:space="preserve"> PAGEREF _Toc494314100 \h </w:instrText>
             </w:r>
             <w:r>
               <w:rPr>
@@ -1009,7 +1056,7 @@
               <w:lang w:val="en-AU" w:eastAsia="en-AU" w:bidi="he-IL"/>
             </w:rPr>
           </w:pPr>
-          <w:hyperlink w:anchor="_Toc494312021" w:history="1">
+          <w:hyperlink w:anchor="_Toc494314101" w:history="1">
             <w:r>
               <w:rPr>
                 <w:rStyle w:val="Hyperlink"/>
@@ -1036,7 +1083,7 @@
                 <w:noProof/>
                 <w:webHidden/>
               </w:rPr>
-              <w:instrText xml:space="preserve"> PAGEREF _Toc494312021 \h </w:instrText>
+              <w:instrText xml:space="preserve"> PAGEREF _Toc494314101 \h </w:instrText>
             </w:r>
             <w:r>
               <w:rPr>
@@ -1079,7 +1126,7 @@
               <w:lang w:val="en-AU" w:eastAsia="en-AU" w:bidi="he-IL"/>
             </w:rPr>
           </w:pPr>
-          <w:hyperlink w:anchor="_Toc494312022" w:history="1">
+          <w:hyperlink w:anchor="_Toc494314102" w:history="1">
             <w:r>
               <w:rPr>
                 <w:rStyle w:val="Hyperlink"/>
@@ -1106,7 +1153,77 @@
                 <w:noProof/>
                 <w:webHidden/>
               </w:rPr>
-              <w:instrText xml:space="preserve"> PAGEREF _Toc494312022 \h </w:instrText>
+              <w:instrText xml:space="preserve"> PAGEREF _Toc494314102 \h </w:instrText>
+            </w:r>
+            <w:r>
+              <w:rPr>
+                <w:noProof/>
+                <w:webHidden/>
+              </w:rPr>
+            </w:r>
+            <w:r>
+              <w:rPr>
+                <w:noProof/>
+                <w:webHidden/>
+              </w:rPr>
+              <w:fldChar w:fldCharType="separate"/>
+            </w:r>
+            <w:r>
+              <w:rPr>
+                <w:noProof/>
+                <w:webHidden/>
+              </w:rPr>
+              <w:t>3</w:t>
+            </w:r>
+            <w:r>
+              <w:rPr>
+                <w:noProof/>
+                <w:webHidden/>
+              </w:rPr>
+              <w:fldChar w:fldCharType="end"/>
+            </w:r>
+          </w:hyperlink>
+        </w:p>
+        <w:p>
+          <w:pPr>
+            <w:pStyle w:val="TOC2"/>
+            <w:tabs>
+              <w:tab w:val="right" w:leader="dot" w:pos="9016"/>
+            </w:tabs>
+            <w:rPr>
+              <w:rFonts w:cstheme="minorBidi"/>
+              <w:noProof/>
+              <w:lang w:val="en-AU" w:eastAsia="en-AU" w:bidi="he-IL"/>
+            </w:rPr>
+          </w:pPr>
+          <w:hyperlink w:anchor="_Toc494314103" w:history="1">
+            <w:r>
+              <w:rPr>
+                <w:rStyle w:val="Hyperlink"/>
+                <w:noProof/>
+              </w:rPr>
+              <w:t>Images</w:t>
+            </w:r>
+            <w:r>
+              <w:rPr>
+                <w:noProof/>
+                <w:webHidden/>
+              </w:rPr>
+              <w:tab/>
+            </w:r>
+            <w:r>
+              <w:rPr>
+                <w:noProof/>
+                <w:webHidden/>
+              </w:rPr>
+              <w:fldChar w:fldCharType="begin"/>
+            </w:r>
+            <w:r>
+              <w:rPr>
+                <w:noProof/>
+                <w:webHidden/>
+              </w:rPr>
+              <w:instrText xml:space="preserve"> PAGEREF _Toc494314103 \h </w:instrText>
             </w:r>
             <w:r>
               <w:rPr>
@@ -1169,7 +1286,7 @@
           <w:rStyle w:val="Heading1Char"/>
         </w:rPr>
       </w:pPr>
-      <w:bookmarkStart w:id="0" w:name="_Toc494312015"/>
+      <w:bookmarkStart w:id="1" w:name="_Toc494314095"/>
       <w:r>
         <w:rPr>
           <w:rStyle w:val="Heading1Char"/>
@@ -1177,7 +1294,7 @@
         <w:lastRenderedPageBreak/>
         <w:t>The data formats</w:t>
       </w:r>
-      <w:bookmarkEnd w:id="0"/>
+      <w:bookmarkEnd w:id="1"/>
     </w:p>
     <w:p>
       <w:r>
@@ -1188,7 +1305,7 @@
       <w:pPr>
         <w:pStyle w:val="Heading2"/>
       </w:pPr>
-      <w:bookmarkStart w:id="1" w:name="_Toc494312016"/>
+      <w:bookmarkStart w:id="2" w:name="_Toc494314096"/>
       <w:r>
         <w:rPr>
           <w:rStyle w:val="Heading1Char"/>
@@ -1197,7 +1314,7 @@
         </w:rPr>
         <w:t>JSON</w:t>
       </w:r>
-      <w:bookmarkEnd w:id="1"/>
+      <w:bookmarkEnd w:id="2"/>
     </w:p>
     <w:p>
       <w:r>
@@ -1432,7 +1549,7 @@
       <w:pPr>
         <w:pStyle w:val="Heading2"/>
       </w:pPr>
-      <w:bookmarkStart w:id="2" w:name="_Toc494312017"/>
+      <w:bookmarkStart w:id="3" w:name="_Toc494314097"/>
       <w:proofErr w:type="spellStart"/>
       <w:r>
         <w:rPr>
@@ -1442,7 +1559,7 @@
         </w:rPr>
         <w:t>MessagePack</w:t>
       </w:r>
-      <w:bookmarkEnd w:id="2"/>
+      <w:bookmarkEnd w:id="3"/>
       <w:proofErr w:type="spellEnd"/>
     </w:p>
     <w:p>
@@ -1474,7 +1591,7 @@
       <w:pPr>
         <w:pStyle w:val="Heading2"/>
       </w:pPr>
-      <w:bookmarkStart w:id="3" w:name="_Toc494312018"/>
+      <w:bookmarkStart w:id="4" w:name="_Toc494314098"/>
       <w:r>
         <w:rPr>
           <w:rStyle w:val="Heading1Char"/>
@@ -1483,322 +1600,322 @@
         </w:rPr>
         <w:t>Protocol Buffer</w:t>
       </w:r>
-      <w:bookmarkEnd w:id="3"/>
-    </w:p>
-    <w:p>
-      <w:r>
-        <w:t>Protocol Buffer is a data serialisation method developed by Google. While, like JSON, it is possible to store objects within objects, Protocol Buffer’s syntax for doing this is very different:</w:t>
-      </w:r>
-    </w:p>
-    <w:p>
-      <w:pPr>
-        <w:ind w:left="720"/>
-        <w:rPr>
-          <w:i/>
-          <w:iCs/>
-        </w:rPr>
-      </w:pPr>
-      <w:proofErr w:type="gramStart"/>
-      <w:r>
-        <w:rPr>
-          <w:i/>
-          <w:iCs/>
-        </w:rPr>
-        <w:t>message</w:t>
-      </w:r>
-      <w:proofErr w:type="gramEnd"/>
-      <w:r>
-        <w:rPr>
-          <w:i/>
-          <w:iCs/>
-        </w:rPr>
-        <w:t xml:space="preserve"> Object {</w:t>
-      </w:r>
-    </w:p>
-    <w:p>
-      <w:pPr>
-        <w:ind w:left="720"/>
-        <w:rPr>
-          <w:i/>
-          <w:iCs/>
-        </w:rPr>
-      </w:pPr>
-      <w:r>
-        <w:rPr>
-          <w:i/>
-          <w:iCs/>
-        </w:rPr>
-        <w:t xml:space="preserve">   </w:t>
-      </w:r>
-      <w:proofErr w:type="gramStart"/>
-      <w:r>
-        <w:rPr>
-          <w:i/>
-          <w:iCs/>
-        </w:rPr>
-        <w:t>string</w:t>
-      </w:r>
-      <w:proofErr w:type="gramEnd"/>
-      <w:r>
-        <w:rPr>
-          <w:i/>
-          <w:iCs/>
-        </w:rPr>
-        <w:t xml:space="preserve"> </w:t>
-      </w:r>
-      <w:r>
-        <w:rPr>
-          <w:i/>
-          <w:iCs/>
-        </w:rPr>
-        <w:t>content</w:t>
-      </w:r>
-      <w:r>
-        <w:rPr>
-          <w:i/>
-          <w:iCs/>
-        </w:rPr>
-        <w:t xml:space="preserve"> = 1;</w:t>
-      </w:r>
-    </w:p>
-    <w:p>
-      <w:pPr>
-        <w:ind w:left="720"/>
-        <w:rPr>
-          <w:i/>
-          <w:iCs/>
-        </w:rPr>
-      </w:pPr>
-      <w:r>
-        <w:rPr>
-          <w:i/>
-          <w:iCs/>
-        </w:rPr>
-        <w:t xml:space="preserve">  </w:t>
-      </w:r>
-      <w:r>
-        <w:rPr>
-          <w:i/>
-          <w:iCs/>
-        </w:rPr>
-        <w:t xml:space="preserve">  </w:t>
-      </w:r>
-      <w:proofErr w:type="gramStart"/>
-      <w:r>
-        <w:rPr>
-          <w:i/>
-          <w:iCs/>
-        </w:rPr>
-        <w:t>int32</w:t>
-      </w:r>
-      <w:proofErr w:type="gramEnd"/>
-      <w:r>
-        <w:rPr>
-          <w:i/>
-          <w:iCs/>
-        </w:rPr>
-        <w:t xml:space="preserve"> </w:t>
-      </w:r>
-      <w:proofErr w:type="spellStart"/>
-      <w:r>
-        <w:rPr>
-          <w:i/>
-          <w:iCs/>
-        </w:rPr>
-        <w:t>contentTwo</w:t>
-      </w:r>
-      <w:proofErr w:type="spellEnd"/>
-      <w:r>
-        <w:rPr>
-          <w:i/>
-          <w:iCs/>
-        </w:rPr>
-        <w:t xml:space="preserve"> = 2;</w:t>
-      </w:r>
-    </w:p>
-    <w:p>
-      <w:pPr>
-        <w:ind w:left="720"/>
-        <w:rPr>
-          <w:i/>
-          <w:iCs/>
-        </w:rPr>
-      </w:pPr>
-      <w:r>
-        <w:rPr>
-          <w:i/>
-          <w:iCs/>
-        </w:rPr>
-        <w:t>}</w:t>
-      </w:r>
-    </w:p>
-    <w:p>
-      <w:pPr>
-        <w:ind w:left="720"/>
-        <w:rPr>
-          <w:i/>
-          <w:iCs/>
-        </w:rPr>
-      </w:pPr>
-      <w:r>
-        <w:rPr>
-          <w:i/>
-          <w:iCs/>
-        </w:rPr>
-        <w:t>//A set of Objects</w:t>
-      </w:r>
-    </w:p>
-    <w:p>
-      <w:pPr>
-        <w:ind w:left="720"/>
-        <w:rPr>
-          <w:i/>
-          <w:iCs/>
-        </w:rPr>
-      </w:pPr>
-      <w:proofErr w:type="gramStart"/>
-      <w:r>
-        <w:rPr>
-          <w:i/>
-          <w:iCs/>
-        </w:rPr>
-        <w:t>message</w:t>
-      </w:r>
-      <w:proofErr w:type="gramEnd"/>
-      <w:r>
-        <w:rPr>
-          <w:i/>
-          <w:iCs/>
-        </w:rPr>
-        <w:t xml:space="preserve"> Set {</w:t>
-      </w:r>
-    </w:p>
-    <w:p>
-      <w:pPr>
-        <w:ind w:left="720"/>
-        <w:rPr>
-          <w:i/>
-          <w:iCs/>
-        </w:rPr>
-      </w:pPr>
-      <w:r>
-        <w:rPr>
-          <w:i/>
-          <w:iCs/>
-        </w:rPr>
-        <w:t xml:space="preserve">    </w:t>
-      </w:r>
-      <w:proofErr w:type="gramStart"/>
-      <w:r>
-        <w:rPr>
-          <w:i/>
-          <w:iCs/>
-        </w:rPr>
-        <w:t>repeated</w:t>
-      </w:r>
-      <w:proofErr w:type="gramEnd"/>
-      <w:r>
-        <w:rPr>
-          <w:i/>
-          <w:iCs/>
-        </w:rPr>
-        <w:t xml:space="preserve"> Object objects = 1;</w:t>
-      </w:r>
-    </w:p>
-    <w:p>
-      <w:pPr>
-        <w:ind w:left="720"/>
-        <w:rPr>
-          <w:i/>
-          <w:iCs/>
-        </w:rPr>
-      </w:pPr>
-      <w:r>
-        <w:rPr>
-          <w:i/>
-          <w:iCs/>
-        </w:rPr>
-        <w:t>}</w:t>
-      </w:r>
-    </w:p>
-    <w:p>
-      <w:r>
-        <w:t xml:space="preserve">Unlike JSON, Protocol Buffer uses immutable types, reducing the flexibility of data entry. This means that the desired data structure needs to be defined before any data is entered. The downside of this is, of course, the additional setup time and reduced flexibility, but it enforces </w:t>
-      </w:r>
-      <w:r>
-        <w:t xml:space="preserve">a consistent data </w:t>
-      </w:r>
-      <w:r>
-        <w:lastRenderedPageBreak/>
-        <w:t xml:space="preserve">structure. Additionally, once data has been entered, it is serialised before it is written, meaning the data itself is not human readable until it is decoded. </w:t>
-      </w:r>
-      <w:r>
-        <w:t xml:space="preserve">  </w:t>
-      </w:r>
-    </w:p>
-    <w:p>
-      <w:pPr>
-        <w:pStyle w:val="Heading2"/>
-        <w:rPr>
-          <w:rStyle w:val="Heading1Char"/>
-        </w:rPr>
-      </w:pPr>
-      <w:bookmarkStart w:id="4" w:name="_Toc494312019"/>
-      <w:r>
-        <w:rPr>
-          <w:rStyle w:val="Heading1Char"/>
-        </w:rPr>
-        <w:t>Measurement process</w:t>
-      </w:r>
       <w:bookmarkEnd w:id="4"/>
     </w:p>
     <w:p>
       <w:r>
-        <w:t xml:space="preserve">To benchmark the efficiency of these protocols, we generated small (10,000 entries), medium (500,000), and large (1,000,000) version of each of these. </w:t>
-      </w:r>
-      <w:r>
-        <w:t>While the following methods are intended to be repeatable, results may vary depending on variables such as system specifications, the operating system, and whether or not the machine used is virtual.</w:t>
+        <w:t>Protocol Buffer is a data serialisation method developed by Google. While, like JSON, it is possible to store objects within objects, Protocol Buffer’s syntax for doing this is very different:</w:t>
       </w:r>
     </w:p>
     <w:p>
-      <w:r>
-        <w:t xml:space="preserve">Once these sets of data have been generated for each of the three data formats, the server can be started. The server reads and writes the data and reports the time taken to complete this task. Once this is done for all nine files, the user can load </w:t>
-      </w:r>
-      <w:r>
+      <w:pPr>
+        <w:ind w:left="720"/>
         <w:rPr>
           <w:i/>
           <w:iCs/>
         </w:rPr>
-        <w:t>http://localhost:8080</w:t>
-      </w:r>
-      <w:r>
-        <w:t xml:space="preserve"> to trigger the transferring of these files via sockets. </w:t>
-      </w:r>
-      <w:r>
-        <w:t>Once each file is received, the time taken to receive that file is written to the browser’s console.</w:t>
-      </w:r>
-      <w:r>
-        <w:t xml:space="preserve"> A more detailed explanation of how to use this program is available in the project’s README. </w:t>
+      </w:pPr>
+      <w:proofErr w:type="gramStart"/>
+      <w:r>
+        <w:rPr>
+          <w:i/>
+          <w:iCs/>
+        </w:rPr>
+        <w:t>message</w:t>
+      </w:r>
+      <w:proofErr w:type="gramEnd"/>
+      <w:r>
+        <w:rPr>
+          <w:i/>
+          <w:iCs/>
+        </w:rPr>
+        <w:t xml:space="preserve"> Object {</w:t>
       </w:r>
     </w:p>
     <w:p>
       <w:pPr>
+        <w:ind w:left="720"/>
+        <w:rPr>
+          <w:i/>
+          <w:iCs/>
+        </w:rPr>
+      </w:pPr>
+      <w:r>
+        <w:rPr>
+          <w:i/>
+          <w:iCs/>
+        </w:rPr>
+        <w:t xml:space="preserve">   </w:t>
+      </w:r>
+      <w:proofErr w:type="gramStart"/>
+      <w:r>
+        <w:rPr>
+          <w:i/>
+          <w:iCs/>
+        </w:rPr>
+        <w:t>string</w:t>
+      </w:r>
+      <w:proofErr w:type="gramEnd"/>
+      <w:r>
+        <w:rPr>
+          <w:i/>
+          <w:iCs/>
+        </w:rPr>
+        <w:t xml:space="preserve"> </w:t>
+      </w:r>
+      <w:r>
+        <w:rPr>
+          <w:i/>
+          <w:iCs/>
+        </w:rPr>
+        <w:t>content</w:t>
+      </w:r>
+      <w:r>
+        <w:rPr>
+          <w:i/>
+          <w:iCs/>
+        </w:rPr>
+        <w:t xml:space="preserve"> = 1;</w:t>
+      </w:r>
+    </w:p>
+    <w:p>
+      <w:pPr>
+        <w:ind w:left="720"/>
+        <w:rPr>
+          <w:i/>
+          <w:iCs/>
+        </w:rPr>
+      </w:pPr>
+      <w:r>
+        <w:rPr>
+          <w:i/>
+          <w:iCs/>
+        </w:rPr>
+        <w:t xml:space="preserve">  </w:t>
+      </w:r>
+      <w:r>
+        <w:rPr>
+          <w:i/>
+          <w:iCs/>
+        </w:rPr>
+        <w:t xml:space="preserve">  </w:t>
+      </w:r>
+      <w:proofErr w:type="gramStart"/>
+      <w:r>
+        <w:rPr>
+          <w:i/>
+          <w:iCs/>
+        </w:rPr>
+        <w:t>int32</w:t>
+      </w:r>
+      <w:proofErr w:type="gramEnd"/>
+      <w:r>
+        <w:rPr>
+          <w:i/>
+          <w:iCs/>
+        </w:rPr>
+        <w:t xml:space="preserve"> </w:t>
+      </w:r>
+      <w:proofErr w:type="spellStart"/>
+      <w:r>
+        <w:rPr>
+          <w:i/>
+          <w:iCs/>
+        </w:rPr>
+        <w:t>contentTwo</w:t>
+      </w:r>
+      <w:proofErr w:type="spellEnd"/>
+      <w:r>
+        <w:rPr>
+          <w:i/>
+          <w:iCs/>
+        </w:rPr>
+        <w:t xml:space="preserve"> = 2;</w:t>
+      </w:r>
+    </w:p>
+    <w:p>
+      <w:pPr>
+        <w:ind w:left="720"/>
+        <w:rPr>
+          <w:i/>
+          <w:iCs/>
+        </w:rPr>
+      </w:pPr>
+      <w:r>
+        <w:rPr>
+          <w:i/>
+          <w:iCs/>
+        </w:rPr>
+        <w:t>}</w:t>
+      </w:r>
+    </w:p>
+    <w:p>
+      <w:pPr>
+        <w:ind w:left="720"/>
+        <w:rPr>
+          <w:i/>
+          <w:iCs/>
+        </w:rPr>
+      </w:pPr>
+      <w:r>
+        <w:rPr>
+          <w:i/>
+          <w:iCs/>
+        </w:rPr>
+        <w:t>//A set of Objects</w:t>
+      </w:r>
+    </w:p>
+    <w:p>
+      <w:pPr>
+        <w:ind w:left="720"/>
+        <w:rPr>
+          <w:i/>
+          <w:iCs/>
+        </w:rPr>
+      </w:pPr>
+      <w:proofErr w:type="gramStart"/>
+      <w:r>
+        <w:rPr>
+          <w:i/>
+          <w:iCs/>
+        </w:rPr>
+        <w:t>message</w:t>
+      </w:r>
+      <w:proofErr w:type="gramEnd"/>
+      <w:r>
+        <w:rPr>
+          <w:i/>
+          <w:iCs/>
+        </w:rPr>
+        <w:t xml:space="preserve"> Set {</w:t>
+      </w:r>
+    </w:p>
+    <w:p>
+      <w:pPr>
+        <w:ind w:left="720"/>
+        <w:rPr>
+          <w:i/>
+          <w:iCs/>
+        </w:rPr>
+      </w:pPr>
+      <w:r>
+        <w:rPr>
+          <w:i/>
+          <w:iCs/>
+        </w:rPr>
+        <w:t xml:space="preserve">    </w:t>
+      </w:r>
+      <w:proofErr w:type="gramStart"/>
+      <w:r>
+        <w:rPr>
+          <w:i/>
+          <w:iCs/>
+        </w:rPr>
+        <w:t>repeated</w:t>
+      </w:r>
+      <w:proofErr w:type="gramEnd"/>
+      <w:r>
+        <w:rPr>
+          <w:i/>
+          <w:iCs/>
+        </w:rPr>
+        <w:t xml:space="preserve"> Object objects = 1;</w:t>
+      </w:r>
+    </w:p>
+    <w:p>
+      <w:pPr>
+        <w:ind w:left="720"/>
+        <w:rPr>
+          <w:i/>
+          <w:iCs/>
+        </w:rPr>
+      </w:pPr>
+      <w:r>
+        <w:rPr>
+          <w:i/>
+          <w:iCs/>
+        </w:rPr>
+        <w:t>}</w:t>
+      </w:r>
+    </w:p>
+    <w:p>
+      <w:r>
+        <w:t xml:space="preserve">Unlike JSON, Protocol Buffer uses immutable types, reducing the flexibility of data entry. This means that the desired data structure needs to be defined before any data is entered. The downside of this is, of course, the additional setup time and reduced flexibility, but it enforces </w:t>
+      </w:r>
+      <w:r>
+        <w:t xml:space="preserve">a consistent data </w:t>
+      </w:r>
+      <w:r>
+        <w:lastRenderedPageBreak/>
+        <w:t xml:space="preserve">structure. Additionally, once data has been entered, it is serialised before it is written, meaning the data itself is not human readable until it is decoded. </w:t>
+      </w:r>
+      <w:r>
+        <w:t xml:space="preserve">  </w:t>
+      </w:r>
+    </w:p>
+    <w:p>
+      <w:pPr>
         <w:pStyle w:val="Heading2"/>
         <w:rPr>
           <w:rStyle w:val="Heading1Char"/>
         </w:rPr>
       </w:pPr>
-      <w:bookmarkStart w:id="5" w:name="_Toc494312020"/>
+      <w:bookmarkStart w:id="5" w:name="_Toc494314099"/>
       <w:r>
         <w:rPr>
           <w:rStyle w:val="Heading1Char"/>
         </w:rPr>
-        <w:t>Results</w:t>
+        <w:t>Measurement process</w:t>
       </w:r>
       <w:bookmarkEnd w:id="5"/>
     </w:p>
     <w:p>
       <w:r>
+        <w:t xml:space="preserve">To benchmark the efficiency of these protocols, we generated small (10,000 entries), medium (500,000), and large (1,000,000) version of each of these. </w:t>
+      </w:r>
+      <w:r>
+        <w:t>While the following methods are intended to be repeatable, results may vary depending on variables such as system specifications, the operating system, and whether or not the machine used is virtual.</w:t>
+      </w:r>
+    </w:p>
+    <w:p>
+      <w:r>
+        <w:t xml:space="preserve">Once these sets of data have been generated for each of the three data formats, the server can be started. The server reads and writes the data and reports the time taken to complete this task. Once this is done for all nine files, the user can load </w:t>
+      </w:r>
+      <w:r>
+        <w:rPr>
+          <w:i/>
+          <w:iCs/>
+        </w:rPr>
+        <w:t>http://localhost:8080</w:t>
+      </w:r>
+      <w:r>
+        <w:t xml:space="preserve"> to trigger the transferring of these files via sockets. </w:t>
+      </w:r>
+      <w:r>
+        <w:t>Once each file is received, the time taken to receive that file is written to the browser’s console.</w:t>
+      </w:r>
+      <w:r>
+        <w:t xml:space="preserve"> A more detailed explanation of how to use this program is available in the project’s README. </w:t>
+      </w:r>
+    </w:p>
+    <w:p>
+      <w:pPr>
+        <w:pStyle w:val="Heading2"/>
+        <w:rPr>
+          <w:rStyle w:val="Heading1Char"/>
+        </w:rPr>
+      </w:pPr>
+      <w:bookmarkStart w:id="6" w:name="_Toc494314100"/>
+      <w:r>
+        <w:rPr>
+          <w:rStyle w:val="Heading1Char"/>
+        </w:rPr>
+        <w:t>Results</w:t>
+      </w:r>
+      <w:bookmarkEnd w:id="6"/>
+    </w:p>
+    <w:p>
+      <w:r>
         <w:t>Due to technical difficulties with memory management, we were unable to collect information about how long it took the large files (with 1 million entries) to be received</w:t>
       </w:r>
       <w:r>
@@ -1942,7 +2059,6 @@
           <w:rStyle w:val="Heading1Char"/>
         </w:rPr>
       </w:pPr>
-      <w:bookmarkStart w:id="6" w:name="_Toc494312021"/>
       <w:r>
         <w:rPr>
           <w:rStyle w:val="Heading1Char"/>
@@ -1957,6 +2073,7 @@
           <w:rStyle w:val="Heading1Char"/>
         </w:rPr>
       </w:pPr>
+      <w:bookmarkStart w:id="7" w:name="_Toc494314101"/>
       <w:r>
         <w:rPr>
           <w:rStyle w:val="Heading1Char"/>
@@ -1964,7 +2081,7 @@
         <w:lastRenderedPageBreak/>
         <w:t>Spikes</w:t>
       </w:r>
-      <w:bookmarkEnd w:id="6"/>
+      <w:bookmarkEnd w:id="7"/>
     </w:p>
     <w:p>
       <w:r>
@@ -2103,14 +2220,14 @@
           <w:rStyle w:val="Heading1Char"/>
         </w:rPr>
       </w:pPr>
-      <w:bookmarkStart w:id="7" w:name="_Toc494312022"/>
+      <w:bookmarkStart w:id="8" w:name="_Toc494314102"/>
       <w:r>
         <w:rPr>
           <w:rStyle w:val="Heading1Char"/>
         </w:rPr>
         <w:t>Conclusion</w:t>
       </w:r>
-      <w:bookmarkEnd w:id="7"/>
+      <w:bookmarkEnd w:id="8"/>
     </w:p>
     <w:p>
       <w:r>
@@ -2184,12 +2301,14 @@
           <w:rStyle w:val="Heading1Char"/>
         </w:rPr>
       </w:pPr>
+      <w:bookmarkStart w:id="9" w:name="_Toc494314103"/>
       <w:r>
         <w:rPr>
           <w:rStyle w:val="Heading1Char"/>
         </w:rPr>
         <w:t>Images</w:t>
       </w:r>
+      <w:bookmarkEnd w:id="9"/>
     </w:p>
     <w:p>
       <w:pPr>
@@ -2500,8 +2619,6 @@
       <w:r>
         <w:t>.</w:t>
       </w:r>
-      <w:bookmarkStart w:id="8" w:name="_GoBack"/>
-      <w:bookmarkEnd w:id="8"/>
     </w:p>
     <w:p/>
     <w:p/>
@@ -4797,11 +4914,11 @@
           <c:showBubbleSize val="0"/>
         </c:dLbls>
         <c:smooth val="0"/>
-        <c:axId val="-525778576"/>
-        <c:axId val="-525779120"/>
+        <c:axId val="-414242240"/>
+        <c:axId val="-414243872"/>
       </c:lineChart>
       <c:catAx>
-        <c:axId val="-525778576"/>
+        <c:axId val="-414242240"/>
         <c:scaling>
           <c:orientation val="minMax"/>
         </c:scaling>
@@ -4903,7 +5020,7 @@
             <a:endParaRPr lang="en-US"/>
           </a:p>
         </c:txPr>
-        <c:crossAx val="-525779120"/>
+        <c:crossAx val="-414243872"/>
         <c:crosses val="autoZero"/>
         <c:auto val="1"/>
         <c:lblAlgn val="ctr"/>
@@ -4911,7 +5028,7 @@
         <c:noMultiLvlLbl val="0"/>
       </c:catAx>
       <c:valAx>
-        <c:axId val="-525779120"/>
+        <c:axId val="-414243872"/>
         <c:scaling>
           <c:orientation val="minMax"/>
         </c:scaling>
@@ -5031,7 +5148,7 @@
             <a:endParaRPr lang="en-US"/>
           </a:p>
         </c:txPr>
-        <c:crossAx val="-525778576"/>
+        <c:crossAx val="-414242240"/>
         <c:crosses val="autoZero"/>
         <c:crossBetween val="between"/>
       </c:valAx>
@@ -5725,11 +5842,11 @@
           <c:showBubbleSize val="0"/>
         </c:dLbls>
         <c:smooth val="0"/>
-        <c:axId val="-711081824"/>
-        <c:axId val="-711080192"/>
+        <c:axId val="-414243328"/>
+        <c:axId val="-414241152"/>
       </c:lineChart>
       <c:catAx>
-        <c:axId val="-711081824"/>
+        <c:axId val="-414243328"/>
         <c:scaling>
           <c:orientation val="minMax"/>
         </c:scaling>
@@ -5827,7 +5944,7 @@
             <a:endParaRPr lang="en-US"/>
           </a:p>
         </c:txPr>
-        <c:crossAx val="-711080192"/>
+        <c:crossAx val="-414241152"/>
         <c:crosses val="autoZero"/>
         <c:auto val="1"/>
         <c:lblAlgn val="ctr"/>
@@ -5835,7 +5952,7 @@
         <c:noMultiLvlLbl val="0"/>
       </c:catAx>
       <c:valAx>
-        <c:axId val="-711080192"/>
+        <c:axId val="-414241152"/>
         <c:scaling>
           <c:orientation val="minMax"/>
         </c:scaling>
@@ -5955,7 +6072,7 @@
             <a:endParaRPr lang="en-US"/>
           </a:p>
         </c:txPr>
-        <c:crossAx val="-711081824"/>
+        <c:crossAx val="-414243328"/>
         <c:crosses val="autoZero"/>
         <c:crossBetween val="between"/>
       </c:valAx>
@@ -7398,7 +7515,7 @@
 </file>
 
 <file path=customXml/itemProps2.xml><?xml version="1.0" encoding="utf-8"?>
-<ds:datastoreItem xmlns:ds="http://schemas.openxmlformats.org/officeDocument/2006/customXml" ds:itemID="{EBA15A25-219B-4B0E-9F05-96CBDB46B839}">
+<ds:datastoreItem xmlns:ds="http://schemas.openxmlformats.org/officeDocument/2006/customXml" ds:itemID="{95ED0C4B-6989-4D61-9528-998ED20FC1ED}">
   <ds:schemaRefs>
     <ds:schemaRef ds:uri="http://schemas.openxmlformats.org/officeDocument/2006/bibliography"/>
   </ds:schemaRefs>

</xml_diff>